<commit_message>
add reserve improvement to report
</commit_message>
<xml_diff>
--- a/analysis/Optimization.docx
+++ b/analysis/Optimization.docx
@@ -1077,7 +1077,7 @@
           <w:lang w:val="ru-RU"/>
         </w:rPr>
         <w:drawing>
-          <wp:inline distT="0" distB="0" distL="0" distR="0" wp14:anchorId="6E53FB85" wp14:editId="6AD57E10">
+          <wp:inline distT="0" distB="0" distL="0" distR="0" wp14:anchorId="6E53FB85" wp14:editId="4195CC7F">
             <wp:extent cx="9236893" cy="1422400"/>
             <wp:effectExtent l="0" t="0" r="0" b="0"/>
             <wp:docPr id="1897158286" name="Picture 1" descr="A screen shot of a computer&#10;&#10;Description automatically generated"/>
@@ -1166,7 +1166,7 @@
           <w:lang w:val="en-US"/>
         </w:rPr>
         <w:drawing>
-          <wp:anchor distT="0" distB="0" distL="114300" distR="114300" simplePos="0" relativeHeight="251666432" behindDoc="0" locked="0" layoutInCell="1" allowOverlap="1" wp14:anchorId="356AA352" wp14:editId="095707DE">
+          <wp:anchor distT="0" distB="0" distL="114300" distR="114300" simplePos="0" relativeHeight="251666432" behindDoc="0" locked="0" layoutInCell="1" allowOverlap="1" wp14:anchorId="356AA352" wp14:editId="394906C7">
             <wp:simplePos x="0" y="0"/>
             <wp:positionH relativeFrom="column">
               <wp:posOffset>0</wp:posOffset>
@@ -2152,7 +2152,7 @@
         </w:rPr>
         <w:lastRenderedPageBreak/>
         <w:drawing>
-          <wp:anchor distT="0" distB="0" distL="114300" distR="114300" simplePos="0" relativeHeight="251659264" behindDoc="0" locked="0" layoutInCell="1" allowOverlap="1" wp14:anchorId="0D2C2436" wp14:editId="561ECBEF">
+          <wp:anchor distT="0" distB="0" distL="114300" distR="114300" simplePos="0" relativeHeight="251659264" behindDoc="0" locked="0" layoutInCell="1" allowOverlap="1" wp14:anchorId="0D2C2436" wp14:editId="7F108EF3">
             <wp:simplePos x="0" y="0"/>
             <wp:positionH relativeFrom="column">
               <wp:posOffset>2184400</wp:posOffset>
@@ -2302,7 +2302,7 @@
           <w:lang w:val="en-US"/>
         </w:rPr>
         <w:drawing>
-          <wp:anchor distT="0" distB="0" distL="114300" distR="114300" simplePos="0" relativeHeight="251660288" behindDoc="0" locked="0" layoutInCell="1" allowOverlap="1" wp14:anchorId="0321A2EB" wp14:editId="19A5D131">
+          <wp:anchor distT="0" distB="0" distL="114300" distR="114300" simplePos="0" relativeHeight="251660288" behindDoc="0" locked="0" layoutInCell="1" allowOverlap="1" wp14:anchorId="0321A2EB" wp14:editId="030201ED">
             <wp:simplePos x="0" y="0"/>
             <wp:positionH relativeFrom="column">
               <wp:posOffset>12700</wp:posOffset>
@@ -3147,7 +3147,7 @@
           <w:lang w:val="en-US"/>
         </w:rPr>
         <w:drawing>
-          <wp:anchor distT="0" distB="0" distL="114300" distR="114300" simplePos="0" relativeHeight="251662336" behindDoc="0" locked="0" layoutInCell="1" allowOverlap="1" wp14:anchorId="0A56CE02" wp14:editId="0114E51A">
+          <wp:anchor distT="0" distB="0" distL="114300" distR="114300" simplePos="0" relativeHeight="251662336" behindDoc="0" locked="0" layoutInCell="1" allowOverlap="1" wp14:anchorId="0A56CE02" wp14:editId="56407CD6">
             <wp:simplePos x="0" y="0"/>
             <wp:positionH relativeFrom="column">
               <wp:posOffset>0</wp:posOffset>
@@ -3259,7 +3259,7 @@
         </w:rPr>
         <w:lastRenderedPageBreak/>
         <w:drawing>
-          <wp:anchor distT="0" distB="0" distL="114300" distR="114300" simplePos="0" relativeHeight="251663360" behindDoc="0" locked="0" layoutInCell="1" allowOverlap="1" wp14:anchorId="11EE2BF6" wp14:editId="2E2CA078">
+          <wp:anchor distT="0" distB="0" distL="114300" distR="114300" simplePos="0" relativeHeight="251663360" behindDoc="0" locked="0" layoutInCell="1" allowOverlap="1" wp14:anchorId="11EE2BF6" wp14:editId="758DA6AF">
             <wp:simplePos x="0" y="0"/>
             <wp:positionH relativeFrom="column">
               <wp:posOffset>0</wp:posOffset>
@@ -3474,7 +3474,7 @@
         </w:rPr>
         <w:lastRenderedPageBreak/>
         <w:drawing>
-          <wp:anchor distT="0" distB="0" distL="114300" distR="114300" simplePos="0" relativeHeight="251664384" behindDoc="0" locked="0" layoutInCell="1" allowOverlap="1" wp14:anchorId="6B97F4A2" wp14:editId="09877F55">
+          <wp:anchor distT="0" distB="0" distL="114300" distR="114300" simplePos="0" relativeHeight="251664384" behindDoc="0" locked="0" layoutInCell="1" allowOverlap="1" wp14:anchorId="6B97F4A2" wp14:editId="7B9A9D33">
             <wp:simplePos x="0" y="0"/>
             <wp:positionH relativeFrom="column">
               <wp:posOffset>0</wp:posOffset>
@@ -4115,7 +4115,7 @@
           <w:lang w:val="en-US"/>
         </w:rPr>
         <w:drawing>
-          <wp:inline distT="0" distB="0" distL="0" distR="0" wp14:anchorId="717DFAB4" wp14:editId="18A192C0">
+          <wp:inline distT="0" distB="0" distL="0" distR="0" wp14:anchorId="717DFAB4" wp14:editId="34855F02">
             <wp:extent cx="8864600" cy="2298700"/>
             <wp:effectExtent l="0" t="0" r="0" b="0"/>
             <wp:docPr id="560086339" name="Picture 10" descr="A screenshot of a computer&#10;&#10;Description automatically generated"/>
@@ -4176,7 +4176,7 @@
           <w:lang w:val="en-US"/>
         </w:rPr>
         <w:drawing>
-          <wp:inline distT="0" distB="0" distL="0" distR="0" wp14:anchorId="211C7196" wp14:editId="2333E33E">
+          <wp:inline distT="0" distB="0" distL="0" distR="0" wp14:anchorId="211C7196" wp14:editId="35EBDCE0">
             <wp:extent cx="8864600" cy="2656840"/>
             <wp:effectExtent l="0" t="0" r="0" b="0"/>
             <wp:docPr id="753122196" name="Picture 11" descr="A screenshot of a computer&#10;&#10;Description automatically generated"/>
@@ -4933,7 +4933,7 @@
           <w:lang w:val="en-US"/>
         </w:rPr>
         <w:drawing>
-          <wp:inline distT="0" distB="0" distL="0" distR="0" wp14:anchorId="25EF016B" wp14:editId="560544F9">
+          <wp:inline distT="0" distB="0" distL="0" distR="0" wp14:anchorId="25EF016B" wp14:editId="14DB2374">
             <wp:extent cx="8864600" cy="2290445"/>
             <wp:effectExtent l="0" t="0" r="0" b="0"/>
             <wp:docPr id="77409545" name="Picture 13" descr="A screenshot of a computer&#10;&#10;Description automatically generated"/>
@@ -5294,26 +5294,109 @@
         <w:t>}</w:t>
       </w:r>
     </w:p>
-    <w:p/>
-    <w:p/>
-    <w:p>
-      <w:pPr>
-        <w:rPr>
-          <w:lang w:val="en-US"/>
-        </w:rPr>
-      </w:pPr>
+    <w:p>
+      <w:pPr>
+        <w:rPr>
+          <w:lang w:val="en-US"/>
+        </w:rPr>
+      </w:pPr>
+      <w:proofErr w:type="gramStart"/>
+      <w:r>
+        <w:rPr>
+          <w:lang w:val="en-US"/>
+        </w:rPr>
+        <w:lastRenderedPageBreak/>
+        <w:t>.</w:t>
+      </w:r>
+      <w:proofErr w:type="spellStart"/>
+      <w:r>
+        <w:rPr>
+          <w:lang w:val="en-US"/>
+        </w:rPr>
+        <w:t>push</w:t>
+      </w:r>
+      <w:proofErr w:type="gramEnd"/>
+      <w:r>
+        <w:rPr>
+          <w:lang w:val="en-US"/>
+        </w:rPr>
+        <w:t>_back</w:t>
+      </w:r>
+      <w:proofErr w:type="spellEnd"/>
+      <w:r>
+        <w:rPr>
+          <w:lang w:val="en-US"/>
+        </w:rPr>
+        <w:t xml:space="preserve">() of identified prime numbers to a int vector doesn’t seem to take much time, but let’s also try to </w:t>
+      </w:r>
+      <w:r>
+        <w:rPr>
+          <w:lang w:val="en-US"/>
+        </w:rPr>
+        <w:t>reserve a memory to prevent vector resizing:</w:t>
+      </w:r>
+    </w:p>
+    <w:p>
+      <w:pPr>
+        <w:pStyle w:val="HTMLPreformatted"/>
+        <w:shd w:val="clear" w:color="auto" w:fill="1E1F22"/>
+        <w:rPr>
+          <w:color w:val="BCBEC4"/>
+        </w:rPr>
+      </w:pPr>
+      <w:r>
+        <w:rPr>
+          <w:color w:val="7A7E85"/>
+        </w:rPr>
+        <w:t>// could be also maxPrime / log(maxPrime) as per the prime number theorem (PNT)</w:t>
+      </w:r>
+      <w:r>
+        <w:rPr>
+          <w:color w:val="7A7E85"/>
+        </w:rPr>
+        <w:br/>
+      </w:r>
+      <w:r>
+        <w:rPr>
+          <w:color w:val="BCBEC4"/>
+        </w:rPr>
+        <w:t xml:space="preserve">primeNumbers.reserve(maxPrime / </w:t>
+      </w:r>
+      <w:r>
+        <w:rPr>
+          <w:color w:val="2AACB8"/>
+        </w:rPr>
+        <w:t>2</w:t>
+      </w:r>
+      <w:r>
+        <w:rPr>
+          <w:color w:val="BCBEC4"/>
+        </w:rPr>
+        <w:t>);</w:t>
+      </w:r>
+    </w:p>
+    <w:p>
+      <w:pPr>
+        <w:pStyle w:val="HTMLPreformatted"/>
+        <w:shd w:val="clear" w:color="auto" w:fill="1E1F22"/>
+        <w:rPr>
+          <w:color w:val="BCBEC4"/>
+        </w:rPr>
+      </w:pPr>
+    </w:p>
+    <w:p>
       <w:r>
         <w:rPr>
           <w:noProof/>
         </w:rPr>
         <w:drawing>
-          <wp:anchor distT="0" distB="0" distL="114300" distR="114300" simplePos="0" relativeHeight="251668480" behindDoc="0" locked="0" layoutInCell="1" allowOverlap="1" wp14:anchorId="0FE18A53" wp14:editId="1CC894E8">
+          <wp:anchor distT="0" distB="0" distL="114300" distR="114300" simplePos="0" relativeHeight="251668480" behindDoc="0" locked="0" layoutInCell="1" allowOverlap="1" wp14:anchorId="0FE18A53" wp14:editId="357CEE9F">
             <wp:simplePos x="0" y="0"/>
             <wp:positionH relativeFrom="column">
               <wp:posOffset>-25400</wp:posOffset>
             </wp:positionH>
             <wp:positionV relativeFrom="paragraph">
-              <wp:posOffset>472440</wp:posOffset>
+              <wp:posOffset>257175</wp:posOffset>
             </wp:positionV>
             <wp:extent cx="8864600" cy="2280285"/>
             <wp:effectExtent l="0" t="0" r="0" b="5715"/>
@@ -5362,81 +5445,14 @@
           </wp:anchor>
         </w:drawing>
       </w:r>
-      <w:proofErr w:type="gramStart"/>
-      <w:r>
-        <w:rPr>
-          <w:lang w:val="en-US"/>
-        </w:rPr>
-        <w:t>.</w:t>
-      </w:r>
-      <w:proofErr w:type="spellStart"/>
-      <w:r>
-        <w:rPr>
-          <w:lang w:val="en-US"/>
-        </w:rPr>
-        <w:t>push</w:t>
-      </w:r>
-      <w:proofErr w:type="gramEnd"/>
-      <w:r>
-        <w:rPr>
-          <w:lang w:val="en-US"/>
-        </w:rPr>
-        <w:t>_back</w:t>
-      </w:r>
-      <w:proofErr w:type="spellEnd"/>
-      <w:r>
-        <w:rPr>
-          <w:lang w:val="en-US"/>
-        </w:rPr>
-        <w:t xml:space="preserve">() of identified prime numbers to a int vector doesn’t seem to take much time, but let’s also try to </w:t>
-      </w:r>
-      <w:r>
-        <w:rPr>
-          <w:lang w:val="en-US"/>
-        </w:rPr>
-        <w:t>reserve a memory to prevent vector resizing:</w:t>
-      </w:r>
-    </w:p>
-    <w:p>
-      <w:pPr>
-        <w:pStyle w:val="HTMLPreformatted"/>
-        <w:shd w:val="clear" w:color="auto" w:fill="1E1F22"/>
-        <w:rPr>
-          <w:color w:val="BCBEC4"/>
-        </w:rPr>
-      </w:pPr>
-      <w:r>
-        <w:rPr>
-          <w:color w:val="7A7E85"/>
-        </w:rPr>
-        <w:t>// could be also maxPrime / log(maxPrime) as per the prime number theorem (PNT)</w:t>
-      </w:r>
-      <w:r>
-        <w:rPr>
-          <w:color w:val="7A7E85"/>
-        </w:rPr>
-        <w:br/>
-      </w:r>
-      <w:r>
-        <w:rPr>
-          <w:color w:val="BCBEC4"/>
-        </w:rPr>
-        <w:t xml:space="preserve">primeNumbers.reserve(maxPrime / </w:t>
-      </w:r>
-      <w:r>
-        <w:rPr>
-          <w:color w:val="2AACB8"/>
-        </w:rPr>
-        <w:t>2</w:t>
-      </w:r>
-      <w:r>
-        <w:rPr>
-          <w:color w:val="BCBEC4"/>
-        </w:rPr>
-        <w:t>);</w:t>
-      </w:r>
-    </w:p>
-    <w:p/>
+    </w:p>
+    <w:p>
+      <w:pPr>
+        <w:rPr>
+          <w:lang w:val="en-US"/>
+        </w:rPr>
+      </w:pPr>
+    </w:p>
     <w:p>
       <w:pPr>
         <w:rPr>
@@ -6099,7 +6115,7 @@
           <w:noProof/>
         </w:rPr>
         <w:drawing>
-          <wp:inline distT="0" distB="0" distL="0" distR="0" wp14:anchorId="455000F2" wp14:editId="30392EE3">
+          <wp:inline distT="0" distB="0" distL="0" distR="0" wp14:anchorId="455000F2" wp14:editId="5D843F4A">
             <wp:extent cx="8864600" cy="2274570"/>
             <wp:effectExtent l="0" t="0" r="0" b="0"/>
             <wp:docPr id="742546057" name="Picture 1" descr="A screenshot of a computer&#10;&#10;Description automatically generated"/>

</xml_diff>

<commit_message>
update multithreaded basic version
</commit_message>
<xml_diff>
--- a/analysis/Optimization.docx
+++ b/analysis/Optimization.docx
@@ -1077,7 +1077,7 @@
           <w:lang w:val="ru-RU"/>
         </w:rPr>
         <w:drawing>
-          <wp:inline distT="0" distB="0" distL="0" distR="0" wp14:anchorId="6E53FB85" wp14:editId="4195CC7F">
+          <wp:inline distT="0" distB="0" distL="0" distR="0" wp14:anchorId="6E53FB85" wp14:editId="5459A028">
             <wp:extent cx="9236893" cy="1422400"/>
             <wp:effectExtent l="0" t="0" r="0" b="0"/>
             <wp:docPr id="1897158286" name="Picture 1" descr="A screen shot of a computer&#10;&#10;Description automatically generated"/>
@@ -1166,7 +1166,7 @@
           <w:lang w:val="en-US"/>
         </w:rPr>
         <w:drawing>
-          <wp:anchor distT="0" distB="0" distL="114300" distR="114300" simplePos="0" relativeHeight="251666432" behindDoc="0" locked="0" layoutInCell="1" allowOverlap="1" wp14:anchorId="356AA352" wp14:editId="394906C7">
+          <wp:anchor distT="0" distB="0" distL="114300" distR="114300" simplePos="0" relativeHeight="251666432" behindDoc="0" locked="0" layoutInCell="1" allowOverlap="1" wp14:anchorId="356AA352" wp14:editId="158CC476">
             <wp:simplePos x="0" y="0"/>
             <wp:positionH relativeFrom="column">
               <wp:posOffset>0</wp:posOffset>
@@ -2152,7 +2152,7 @@
         </w:rPr>
         <w:lastRenderedPageBreak/>
         <w:drawing>
-          <wp:anchor distT="0" distB="0" distL="114300" distR="114300" simplePos="0" relativeHeight="251659264" behindDoc="0" locked="0" layoutInCell="1" allowOverlap="1" wp14:anchorId="0D2C2436" wp14:editId="7F108EF3">
+          <wp:anchor distT="0" distB="0" distL="114300" distR="114300" simplePos="0" relativeHeight="251659264" behindDoc="0" locked="0" layoutInCell="1" allowOverlap="1" wp14:anchorId="0D2C2436" wp14:editId="1025CF42">
             <wp:simplePos x="0" y="0"/>
             <wp:positionH relativeFrom="column">
               <wp:posOffset>2184400</wp:posOffset>
@@ -2302,7 +2302,7 @@
           <w:lang w:val="en-US"/>
         </w:rPr>
         <w:drawing>
-          <wp:anchor distT="0" distB="0" distL="114300" distR="114300" simplePos="0" relativeHeight="251660288" behindDoc="0" locked="0" layoutInCell="1" allowOverlap="1" wp14:anchorId="0321A2EB" wp14:editId="030201ED">
+          <wp:anchor distT="0" distB="0" distL="114300" distR="114300" simplePos="0" relativeHeight="251660288" behindDoc="0" locked="0" layoutInCell="1" allowOverlap="1" wp14:anchorId="0321A2EB" wp14:editId="28A9AB85">
             <wp:simplePos x="0" y="0"/>
             <wp:positionH relativeFrom="column">
               <wp:posOffset>12700</wp:posOffset>
@@ -3147,7 +3147,7 @@
           <w:lang w:val="en-US"/>
         </w:rPr>
         <w:drawing>
-          <wp:anchor distT="0" distB="0" distL="114300" distR="114300" simplePos="0" relativeHeight="251662336" behindDoc="0" locked="0" layoutInCell="1" allowOverlap="1" wp14:anchorId="0A56CE02" wp14:editId="56407CD6">
+          <wp:anchor distT="0" distB="0" distL="114300" distR="114300" simplePos="0" relativeHeight="251662336" behindDoc="0" locked="0" layoutInCell="1" allowOverlap="1" wp14:anchorId="0A56CE02" wp14:editId="439E3D7D">
             <wp:simplePos x="0" y="0"/>
             <wp:positionH relativeFrom="column">
               <wp:posOffset>0</wp:posOffset>
@@ -3259,7 +3259,7 @@
         </w:rPr>
         <w:lastRenderedPageBreak/>
         <w:drawing>
-          <wp:anchor distT="0" distB="0" distL="114300" distR="114300" simplePos="0" relativeHeight="251663360" behindDoc="0" locked="0" layoutInCell="1" allowOverlap="1" wp14:anchorId="11EE2BF6" wp14:editId="758DA6AF">
+          <wp:anchor distT="0" distB="0" distL="114300" distR="114300" simplePos="0" relativeHeight="251663360" behindDoc="0" locked="0" layoutInCell="1" allowOverlap="1" wp14:anchorId="11EE2BF6" wp14:editId="5EF6F83E">
             <wp:simplePos x="0" y="0"/>
             <wp:positionH relativeFrom="column">
               <wp:posOffset>0</wp:posOffset>
@@ -3474,7 +3474,7 @@
         </w:rPr>
         <w:lastRenderedPageBreak/>
         <w:drawing>
-          <wp:anchor distT="0" distB="0" distL="114300" distR="114300" simplePos="0" relativeHeight="251664384" behindDoc="0" locked="0" layoutInCell="1" allowOverlap="1" wp14:anchorId="6B97F4A2" wp14:editId="7B9A9D33">
+          <wp:anchor distT="0" distB="0" distL="114300" distR="114300" simplePos="0" relativeHeight="251664384" behindDoc="0" locked="0" layoutInCell="1" allowOverlap="1" wp14:anchorId="6B97F4A2" wp14:editId="4125B754">
             <wp:simplePos x="0" y="0"/>
             <wp:positionH relativeFrom="column">
               <wp:posOffset>0</wp:posOffset>
@@ -4115,7 +4115,7 @@
           <w:lang w:val="en-US"/>
         </w:rPr>
         <w:drawing>
-          <wp:inline distT="0" distB="0" distL="0" distR="0" wp14:anchorId="717DFAB4" wp14:editId="34855F02">
+          <wp:inline distT="0" distB="0" distL="0" distR="0" wp14:anchorId="717DFAB4" wp14:editId="37E757F2">
             <wp:extent cx="8864600" cy="2298700"/>
             <wp:effectExtent l="0" t="0" r="0" b="0"/>
             <wp:docPr id="560086339" name="Picture 10" descr="A screenshot of a computer&#10;&#10;Description automatically generated"/>
@@ -4176,7 +4176,7 @@
           <w:lang w:val="en-US"/>
         </w:rPr>
         <w:drawing>
-          <wp:inline distT="0" distB="0" distL="0" distR="0" wp14:anchorId="211C7196" wp14:editId="35EBDCE0">
+          <wp:inline distT="0" distB="0" distL="0" distR="0" wp14:anchorId="211C7196" wp14:editId="2F71B2DB">
             <wp:extent cx="8864600" cy="2656840"/>
             <wp:effectExtent l="0" t="0" r="0" b="0"/>
             <wp:docPr id="753122196" name="Picture 11" descr="A screenshot of a computer&#10;&#10;Description automatically generated"/>
@@ -4258,6 +4258,14 @@
           <w:lang w:val="en-US"/>
         </w:rPr>
         <w:t xml:space="preserve"> numbers (not only already known primes)</w:t>
+      </w:r>
+      <w:r>
+        <w:rPr>
+          <w:b/>
+          <w:bCs/>
+          <w:lang w:val="en-US"/>
+        </w:rPr>
+        <w:t xml:space="preserve"> and making operations like ‘&gt;’, ‘%’, ‘==’</w:t>
       </w:r>
       <w:r>
         <w:rPr>
@@ -4933,7 +4941,7 @@
           <w:lang w:val="en-US"/>
         </w:rPr>
         <w:drawing>
-          <wp:inline distT="0" distB="0" distL="0" distR="0" wp14:anchorId="25EF016B" wp14:editId="14DB2374">
+          <wp:inline distT="0" distB="0" distL="0" distR="0" wp14:anchorId="25EF016B" wp14:editId="40CDBA52">
             <wp:extent cx="8864600" cy="2290445"/>
             <wp:effectExtent l="0" t="0" r="0" b="0"/>
             <wp:docPr id="77409545" name="Picture 13" descr="A screenshot of a computer&#10;&#10;Description automatically generated"/>
@@ -5390,7 +5398,7 @@
           <w:noProof/>
         </w:rPr>
         <w:drawing>
-          <wp:anchor distT="0" distB="0" distL="114300" distR="114300" simplePos="0" relativeHeight="251668480" behindDoc="0" locked="0" layoutInCell="1" allowOverlap="1" wp14:anchorId="0FE18A53" wp14:editId="357CEE9F">
+          <wp:anchor distT="0" distB="0" distL="114300" distR="114300" simplePos="0" relativeHeight="251668480" behindDoc="0" locked="0" layoutInCell="1" allowOverlap="1" wp14:anchorId="0FE18A53" wp14:editId="3447C7EE">
             <wp:simplePos x="0" y="0"/>
             <wp:positionH relativeFrom="column">
               <wp:posOffset>-25400</wp:posOffset>
@@ -5671,6 +5679,765 @@
           <w:lang w:val="en-US"/>
         </w:rPr>
       </w:pPr>
+      <w:r>
+        <w:rPr>
+          <w:lang w:val="en-US"/>
+        </w:rPr>
+        <w:t xml:space="preserve">As we can see, </w:t>
+      </w:r>
+      <w:r>
+        <w:rPr>
+          <w:b/>
+          <w:bCs/>
+          <w:lang w:val="en-US"/>
+        </w:rPr>
+        <w:t>v5</w:t>
+      </w:r>
+      <w:r>
+        <w:rPr>
+          <w:b/>
+          <w:bCs/>
+          <w:lang w:val="en-US"/>
+        </w:rPr>
+        <w:t xml:space="preserve"> </w:t>
+      </w:r>
+      <w:r>
+        <w:rPr>
+          <w:lang w:val="en-US"/>
+        </w:rPr>
+        <w:t xml:space="preserve">utilizes only single core throughout entire processing (100% utilization is a max), which is not taking advantage of multi-core processor. Let’s try to introduce threads for parallel calculation. There’re multiple ways to divide their work with </w:t>
+      </w:r>
+      <w:proofErr w:type="spellStart"/>
+      <w:r>
+        <w:rPr>
+          <w:lang w:val="en-US"/>
+        </w:rPr>
+        <w:t>SoE</w:t>
+      </w:r>
+      <w:proofErr w:type="spellEnd"/>
+      <w:r>
+        <w:rPr>
+          <w:lang w:val="en-US"/>
+        </w:rPr>
+        <w:t xml:space="preserve"> algorithm (see </w:t>
+      </w:r>
+      <w:hyperlink r:id="rId22" w:history="1">
+        <w:r>
+          <w:rPr>
+            <w:rStyle w:val="Hyperlink"/>
+            <w:lang w:val="en-US"/>
+          </w:rPr>
+          <w:t>example</w:t>
+        </w:r>
+      </w:hyperlink>
+      <w:r>
+        <w:rPr>
+          <w:lang w:val="en-US"/>
+        </w:rPr>
+        <w:t>), but we’ll stuck with a following one at first:</w:t>
+      </w:r>
+    </w:p>
+    <w:p>
+      <w:pPr>
+        <w:pStyle w:val="ListParagraph"/>
+        <w:numPr>
+          <w:ilvl w:val="0"/>
+          <w:numId w:val="4"/>
+        </w:numPr>
+        <w:rPr>
+          <w:lang w:val="en-US"/>
+        </w:rPr>
+      </w:pPr>
+      <w:r>
+        <w:rPr>
+          <w:lang w:val="en-US"/>
+        </w:rPr>
+        <w:t xml:space="preserve">Calculate prime numbers up to square root of max prime -&gt; store them in </w:t>
+      </w:r>
+      <w:r>
+        <w:rPr>
+          <w:i/>
+          <w:iCs/>
+          <w:lang w:val="en-US"/>
+        </w:rPr>
+        <w:t>vector&lt;int&gt;</w:t>
+      </w:r>
+    </w:p>
+    <w:p>
+      <w:pPr>
+        <w:pStyle w:val="ListParagraph"/>
+        <w:numPr>
+          <w:ilvl w:val="0"/>
+          <w:numId w:val="4"/>
+        </w:numPr>
+        <w:rPr>
+          <w:lang w:val="en-US"/>
+        </w:rPr>
+      </w:pPr>
+      <w:r>
+        <w:rPr>
+          <w:lang w:val="en-US"/>
+        </w:rPr>
+        <w:t>Create N threads, divide initial vector from square root of max prime to max prime into N chunks, for each thread then:</w:t>
+      </w:r>
+      <w:r>
+        <w:rPr>
+          <w:lang w:val="en-US"/>
+        </w:rPr>
+        <w:br/>
+        <w:t>- apply same sieving algorithm using already identified prime numbers</w:t>
+      </w:r>
+      <w:r>
+        <w:rPr>
+          <w:lang w:val="en-US"/>
+        </w:rPr>
+        <w:br/>
+        <w:t xml:space="preserve">- add them to its own </w:t>
+      </w:r>
+      <w:r>
+        <w:rPr>
+          <w:i/>
+          <w:iCs/>
+          <w:lang w:val="en-US"/>
+        </w:rPr>
+        <w:t>vector&lt;int&gt;</w:t>
+      </w:r>
+      <w:r>
+        <w:rPr>
+          <w:i/>
+          <w:iCs/>
+          <w:lang w:val="en-US"/>
+        </w:rPr>
+        <w:t xml:space="preserve"> </w:t>
+      </w:r>
+      <w:r>
+        <w:rPr>
+          <w:lang w:val="en-US"/>
+        </w:rPr>
+        <w:t xml:space="preserve">and return </w:t>
+      </w:r>
+      <w:proofErr w:type="gramStart"/>
+      <w:r>
+        <w:rPr>
+          <w:lang w:val="en-US"/>
+        </w:rPr>
+        <w:t>it</w:t>
+      </w:r>
+      <w:proofErr w:type="gramEnd"/>
+    </w:p>
+    <w:p>
+      <w:pPr>
+        <w:pStyle w:val="ListParagraph"/>
+        <w:numPr>
+          <w:ilvl w:val="0"/>
+          <w:numId w:val="4"/>
+        </w:numPr>
+        <w:rPr>
+          <w:lang w:val="en-US"/>
+        </w:rPr>
+      </w:pPr>
+      <w:r>
+        <w:rPr>
+          <w:lang w:val="en-US"/>
+        </w:rPr>
+        <w:t>Within single thread concatenate all separate vectors created by all threads (to avoid locks and race conditions)</w:t>
+      </w:r>
+    </w:p>
+    <w:p>
+      <w:pPr>
+        <w:rPr>
+          <w:lang w:val="en-US"/>
+        </w:rPr>
+      </w:pPr>
+    </w:p>
+    <w:p>
+      <w:pPr>
+        <w:rPr>
+          <w:lang w:val="en-US"/>
+        </w:rPr>
+      </w:pPr>
+      <w:r>
+        <w:rPr>
+          <w:lang w:val="en-US"/>
+        </w:rPr>
+        <w:t>Numbers of threads N is calculated depending on available cores and utilizes 1 thread in case of a small number to avoid processing of single numbers:</w:t>
+      </w:r>
+    </w:p>
+    <w:p>
+      <w:pPr>
+        <w:pStyle w:val="HTMLPreformatted"/>
+        <w:shd w:val="clear" w:color="auto" w:fill="1E1F22"/>
+        <w:rPr>
+          <w:color w:val="BCBEC4"/>
+        </w:rPr>
+      </w:pPr>
+      <w:r>
+        <w:rPr>
+          <w:color w:val="CF8E6D"/>
+        </w:rPr>
+        <w:t xml:space="preserve">static int </w:t>
+      </w:r>
+      <w:r>
+        <w:rPr>
+          <w:color w:val="56A8F5"/>
+        </w:rPr>
+        <w:t>calculateThreadsNumber</w:t>
+      </w:r>
+      <w:r>
+        <w:rPr>
+          <w:color w:val="BCBEC4"/>
+        </w:rPr>
+        <w:t>(</w:t>
+      </w:r>
+      <w:r>
+        <w:rPr>
+          <w:color w:val="CF8E6D"/>
+        </w:rPr>
+        <w:t xml:space="preserve">int </w:t>
+      </w:r>
+      <w:r>
+        <w:rPr>
+          <w:color w:val="BCBEC4"/>
+        </w:rPr>
+        <w:t>maxPrime) {</w:t>
+      </w:r>
+      <w:r>
+        <w:rPr>
+          <w:color w:val="BCBEC4"/>
+        </w:rPr>
+        <w:br/>
+        <w:t xml:space="preserve">    </w:t>
+      </w:r>
+      <w:r>
+        <w:rPr>
+          <w:color w:val="CF8E6D"/>
+        </w:rPr>
+        <w:t xml:space="preserve">const int </w:t>
+      </w:r>
+      <w:r>
+        <w:rPr>
+          <w:color w:val="BCBEC4"/>
+        </w:rPr>
+        <w:t xml:space="preserve">maxThreads = </w:t>
+      </w:r>
+      <w:r>
+        <w:rPr>
+          <w:color w:val="CF8E6D"/>
+        </w:rPr>
+        <w:t>static_cast</w:t>
+      </w:r>
+      <w:r>
+        <w:rPr>
+          <w:color w:val="BCBEC4"/>
+        </w:rPr>
+        <w:t>&lt;</w:t>
+      </w:r>
+      <w:r>
+        <w:rPr>
+          <w:color w:val="CF8E6D"/>
+        </w:rPr>
+        <w:t>int</w:t>
+      </w:r>
+      <w:r>
+        <w:rPr>
+          <w:color w:val="BCBEC4"/>
+        </w:rPr>
+        <w:t>&gt;(</w:t>
+      </w:r>
+      <w:r>
+        <w:rPr>
+          <w:color w:val="B5B6E3"/>
+        </w:rPr>
+        <w:t>std</w:t>
+      </w:r>
+      <w:r>
+        <w:rPr>
+          <w:color w:val="BCBEC4"/>
+        </w:rPr>
+        <w:t>::</w:t>
+      </w:r>
+      <w:r>
+        <w:rPr>
+          <w:color w:val="B5B6E3"/>
+        </w:rPr>
+        <w:t>thread</w:t>
+      </w:r>
+      <w:r>
+        <w:rPr>
+          <w:color w:val="BCBEC4"/>
+        </w:rPr>
+        <w:t>::hardware_concurrency());</w:t>
+      </w:r>
+      <w:r>
+        <w:rPr>
+          <w:color w:val="BCBEC4"/>
+        </w:rPr>
+        <w:br/>
+        <w:t xml:space="preserve">    </w:t>
+      </w:r>
+      <w:r>
+        <w:rPr>
+          <w:color w:val="7A7E85"/>
+        </w:rPr>
+        <w:t>// For small maxPrime Numbers</w:t>
+      </w:r>
+      <w:r>
+        <w:rPr>
+          <w:color w:val="7A7E85"/>
+        </w:rPr>
+        <w:br/>
+        <w:t xml:space="preserve">    </w:t>
+      </w:r>
+      <w:r>
+        <w:rPr>
+          <w:color w:val="CF8E6D"/>
+        </w:rPr>
+        <w:t xml:space="preserve">int </w:t>
+      </w:r>
+      <w:r>
+        <w:rPr>
+          <w:color w:val="BCBEC4"/>
+        </w:rPr>
+        <w:t xml:space="preserve">numThreads = maxPrime &lt;= maxThreads ? </w:t>
+      </w:r>
+      <w:r>
+        <w:rPr>
+          <w:color w:val="2AACB8"/>
+        </w:rPr>
+        <w:t xml:space="preserve">1 </w:t>
+      </w:r>
+      <w:r>
+        <w:rPr>
+          <w:color w:val="BCBEC4"/>
+        </w:rPr>
+        <w:t xml:space="preserve">: </w:t>
+      </w:r>
+      <w:r>
+        <w:rPr>
+          <w:color w:val="B5B6E3"/>
+        </w:rPr>
+        <w:t>std</w:t>
+      </w:r>
+      <w:r>
+        <w:rPr>
+          <w:color w:val="BCBEC4"/>
+        </w:rPr>
+        <w:t>::min(</w:t>
+      </w:r>
+      <w:r>
+        <w:rPr>
+          <w:color w:val="CF8E6D"/>
+        </w:rPr>
+        <w:t>static_cast</w:t>
+      </w:r>
+      <w:r>
+        <w:rPr>
+          <w:color w:val="BCBEC4"/>
+        </w:rPr>
+        <w:t>&lt;</w:t>
+      </w:r>
+      <w:r>
+        <w:rPr>
+          <w:color w:val="CF8E6D"/>
+        </w:rPr>
+        <w:t>int</w:t>
+      </w:r>
+      <w:r>
+        <w:rPr>
+          <w:color w:val="BCBEC4"/>
+        </w:rPr>
+        <w:t>&gt;(maxPrime/maxThreads), maxThreads);</w:t>
+      </w:r>
+      <w:r>
+        <w:rPr>
+          <w:color w:val="BCBEC4"/>
+        </w:rPr>
+        <w:br/>
+        <w:t xml:space="preserve">    </w:t>
+      </w:r>
+      <w:r>
+        <w:rPr>
+          <w:color w:val="7A7E85"/>
+        </w:rPr>
+        <w:t>//std::cout &lt;&lt; "Threads number is " &lt;&lt; numThreads &lt;&lt; std::endl;</w:t>
+      </w:r>
+      <w:r>
+        <w:rPr>
+          <w:color w:val="7A7E85"/>
+        </w:rPr>
+        <w:br/>
+        <w:t xml:space="preserve">    </w:t>
+      </w:r>
+      <w:r>
+        <w:rPr>
+          <w:color w:val="CF8E6D"/>
+        </w:rPr>
+        <w:t xml:space="preserve">return </w:t>
+      </w:r>
+      <w:r>
+        <w:rPr>
+          <w:color w:val="BCBEC4"/>
+        </w:rPr>
+        <w:t>numThreads;</w:t>
+      </w:r>
+      <w:r>
+        <w:rPr>
+          <w:color w:val="BCBEC4"/>
+        </w:rPr>
+        <w:br/>
+        <w:t>}</w:t>
+      </w:r>
+    </w:p>
+    <w:p/>
+    <w:p>
+      <w:pPr>
+        <w:rPr>
+          <w:b/>
+          <w:bCs/>
+          <w:lang w:val="en-US"/>
+        </w:rPr>
+      </w:pPr>
+      <w:r>
+        <w:rPr>
+          <w:lang w:val="en-US"/>
+        </w:rPr>
+        <w:t xml:space="preserve">Implementation labeled as </w:t>
+      </w:r>
+      <w:r>
+        <w:rPr>
+          <w:b/>
+          <w:bCs/>
+          <w:lang w:val="en-US"/>
+        </w:rPr>
+        <w:t>PerformanceInvestigationCpp_v</w:t>
+      </w:r>
+      <w:r>
+        <w:rPr>
+          <w:b/>
+          <w:bCs/>
+          <w:lang w:val="en-US"/>
+        </w:rPr>
+        <w:t>6.</w:t>
+      </w:r>
+    </w:p>
+    <w:p>
+      <w:pPr>
+        <w:rPr>
+          <w:b/>
+          <w:bCs/>
+          <w:lang w:val="en-US"/>
+        </w:rPr>
+      </w:pPr>
+    </w:p>
+    <w:p>
+      <w:pPr>
+        <w:pStyle w:val="Heading2"/>
+        <w:rPr>
+          <w:lang w:val="en-US"/>
+        </w:rPr>
+      </w:pPr>
+      <w:r>
+        <w:rPr>
+          <w:lang w:val="en-US"/>
+        </w:rPr>
+        <w:t xml:space="preserve">Vectors of &lt;int&gt; concatenation </w:t>
+      </w:r>
+      <w:r>
+        <w:rPr>
+          <w:lang w:val="en-US"/>
+        </w:rPr>
+        <w:t>(v6)</w:t>
+      </w:r>
+    </w:p>
+    <w:p>
+      <w:pPr>
+        <w:rPr>
+          <w:lang w:val="en-US"/>
+        </w:rPr>
+      </w:pPr>
+    </w:p>
+    <w:p>
+      <w:pPr>
+        <w:rPr>
+          <w:lang w:val="en-US"/>
+        </w:rPr>
+      </w:pPr>
+      <w:r>
+        <w:rPr>
+          <w:lang w:val="en-US"/>
+        </w:rPr>
+        <w:t>Let’s benchmark it against single-threaded (</w:t>
+      </w:r>
+      <w:r>
+        <w:rPr>
+          <w:b/>
+          <w:bCs/>
+          <w:lang w:val="en-US"/>
+        </w:rPr>
+        <w:t>v5</w:t>
+      </w:r>
+      <w:r>
+        <w:rPr>
+          <w:b/>
+          <w:bCs/>
+          <w:lang w:val="en-US"/>
+        </w:rPr>
+        <w:t xml:space="preserve"> vs v6</w:t>
+      </w:r>
+      <w:r>
+        <w:rPr>
+          <w:lang w:val="en-US"/>
+        </w:rPr>
+        <w:t>)</w:t>
+      </w:r>
+      <w:r>
+        <w:rPr>
+          <w:b/>
+          <w:bCs/>
+          <w:lang w:val="en-US"/>
+        </w:rPr>
+        <w:t>:</w:t>
+      </w:r>
+    </w:p>
+    <w:p>
+      <w:pPr>
+        <w:rPr>
+          <w:lang w:val="en-US"/>
+        </w:rPr>
+      </w:pPr>
+    </w:p>
+    <w:p>
+      <w:pPr>
+        <w:rPr>
+          <w:lang w:val="en-US"/>
+        </w:rPr>
+      </w:pPr>
+      <w:r>
+        <w:rPr>
+          <w:lang w:val="en-US"/>
+        </w:rPr>
+        <w:t xml:space="preserve">with </w:t>
+      </w:r>
+      <w:proofErr w:type="spellStart"/>
+      <w:r>
+        <w:rPr>
+          <w:lang w:val="en-US"/>
+        </w:rPr>
+        <w:t>maxPrime</w:t>
+      </w:r>
+      <w:proofErr w:type="spellEnd"/>
+      <w:r>
+        <w:rPr>
+          <w:lang w:val="en-US"/>
+        </w:rPr>
+        <w:t xml:space="preserve"> = 1000000000:</w:t>
+      </w:r>
+    </w:p>
+    <w:p>
+      <w:pPr>
+        <w:rPr>
+          <w:lang w:val="en-US"/>
+        </w:rPr>
+      </w:pPr>
+      <w:r>
+        <w:rPr>
+          <w:lang w:val="en-US"/>
+        </w:rPr>
+        <w:t xml:space="preserve">    Average execution time: </w:t>
+      </w:r>
+      <w:r>
+        <w:rPr>
+          <w:b/>
+          <w:bCs/>
+          <w:lang w:val="en-US"/>
+        </w:rPr>
+        <w:t>~</w:t>
+      </w:r>
+      <w:r>
+        <w:rPr>
+          <w:b/>
+          <w:bCs/>
+          <w:lang w:val="en-US"/>
+        </w:rPr>
+        <w:t>45s</w:t>
+      </w:r>
+      <w:r>
+        <w:rPr>
+          <w:b/>
+          <w:bCs/>
+          <w:lang w:val="en-US"/>
+        </w:rPr>
+        <w:t xml:space="preserve"> vs ~</w:t>
+      </w:r>
+      <w:r>
+        <w:rPr>
+          <w:b/>
+          <w:bCs/>
+          <w:lang w:val="en-US"/>
+        </w:rPr>
+        <w:t>1</w:t>
+      </w:r>
+      <w:r>
+        <w:rPr>
+          <w:b/>
+          <w:bCs/>
+          <w:lang w:val="en-US"/>
+        </w:rPr>
+        <w:t>1</w:t>
+      </w:r>
+      <w:r>
+        <w:rPr>
+          <w:b/>
+          <w:bCs/>
+          <w:lang w:val="en-US"/>
+        </w:rPr>
+        <w:t>s</w:t>
+      </w:r>
+    </w:p>
+    <w:p>
+      <w:pPr>
+        <w:rPr>
+          <w:lang w:val="en-US"/>
+        </w:rPr>
+      </w:pPr>
+      <w:r>
+        <w:rPr>
+          <w:lang w:val="en-US"/>
+        </w:rPr>
+        <w:t xml:space="preserve">    Average memory used: </w:t>
+      </w:r>
+      <w:r>
+        <w:rPr>
+          <w:b/>
+          <w:bCs/>
+          <w:lang w:val="en-US"/>
+        </w:rPr>
+        <w:t>321</w:t>
+      </w:r>
+      <w:r>
+        <w:rPr>
+          <w:b/>
+          <w:bCs/>
+          <w:lang w:val="en-US"/>
+        </w:rPr>
+        <w:t>M</w:t>
+      </w:r>
+      <w:r>
+        <w:rPr>
+          <w:b/>
+          <w:bCs/>
+          <w:lang w:val="en-US"/>
+        </w:rPr>
+        <w:t>b</w:t>
+      </w:r>
+      <w:r>
+        <w:rPr>
+          <w:b/>
+          <w:bCs/>
+          <w:lang w:val="en-US"/>
+        </w:rPr>
+        <w:t xml:space="preserve"> vs </w:t>
+      </w:r>
+      <w:proofErr w:type="gramStart"/>
+      <w:r>
+        <w:rPr>
+          <w:b/>
+          <w:bCs/>
+          <w:lang w:val="en-US"/>
+        </w:rPr>
+        <w:t>519Mb</w:t>
+      </w:r>
+      <w:proofErr w:type="gramEnd"/>
+    </w:p>
+    <w:p>
+      <w:pPr>
+        <w:rPr>
+          <w:lang w:val="en-US"/>
+        </w:rPr>
+      </w:pPr>
+      <w:r>
+        <w:rPr>
+          <w:noProof/>
+          <w:lang w:val="en-US"/>
+        </w:rPr>
+        <w:lastRenderedPageBreak/>
+        <w:drawing>
+          <wp:anchor distT="0" distB="0" distL="114300" distR="114300" simplePos="0" relativeHeight="251670528" behindDoc="0" locked="0" layoutInCell="1" allowOverlap="1" wp14:anchorId="660FEA80" wp14:editId="2793BDB7">
+            <wp:simplePos x="0" y="0"/>
+            <wp:positionH relativeFrom="column">
+              <wp:posOffset>2133600</wp:posOffset>
+            </wp:positionH>
+            <wp:positionV relativeFrom="paragraph">
+              <wp:posOffset>0</wp:posOffset>
+            </wp:positionV>
+            <wp:extent cx="4279900" cy="6420206"/>
+            <wp:effectExtent l="0" t="0" r="0" b="6350"/>
+            <wp:wrapTopAndBottom/>
+            <wp:docPr id="500006148" name="Picture 1"/>
+            <wp:cNvGraphicFramePr>
+              <a:graphicFrameLocks xmlns:a="http://schemas.openxmlformats.org/drawingml/2006/main" noChangeAspect="1"/>
+            </wp:cNvGraphicFramePr>
+            <a:graphic xmlns:a="http://schemas.openxmlformats.org/drawingml/2006/main">
+              <a:graphicData uri="http://schemas.openxmlformats.org/drawingml/2006/picture">
+                <pic:pic xmlns:pic="http://schemas.openxmlformats.org/drawingml/2006/picture">
+                  <pic:nvPicPr>
+                    <pic:cNvPr id="500006148" name="Picture 500006148"/>
+                    <pic:cNvPicPr/>
+                  </pic:nvPicPr>
+                  <pic:blipFill>
+                    <a:blip r:embed="rId23">
+                      <a:extLst>
+                        <a:ext uri="{28A0092B-C50C-407E-A947-70E740481C1C}">
+                          <a14:useLocalDpi xmlns:a14="http://schemas.microsoft.com/office/drawing/2010/main" val="0"/>
+                        </a:ext>
+                      </a:extLst>
+                    </a:blip>
+                    <a:stretch>
+                      <a:fillRect/>
+                    </a:stretch>
+                  </pic:blipFill>
+                  <pic:spPr>
+                    <a:xfrm>
+                      <a:off x="0" y="0"/>
+                      <a:ext cx="4279900" cy="6420206"/>
+                    </a:xfrm>
+                    <a:prstGeom prst="rect">
+                      <a:avLst/>
+                    </a:prstGeom>
+                  </pic:spPr>
+                </pic:pic>
+              </a:graphicData>
+            </a:graphic>
+            <wp14:sizeRelH relativeFrom="page">
+              <wp14:pctWidth>0</wp14:pctWidth>
+            </wp14:sizeRelH>
+            <wp14:sizeRelV relativeFrom="page">
+              <wp14:pctHeight>0</wp14:pctHeight>
+            </wp14:sizeRelV>
+          </wp:anchor>
+        </w:drawing>
+      </w:r>
+    </w:p>
+    <w:p>
+      <w:pPr>
+        <w:rPr>
+          <w:lang w:val="en-US"/>
+        </w:rPr>
+      </w:pPr>
+      <w:r>
+        <w:rPr>
+          <w:lang w:val="en-US"/>
+        </w:rPr>
+        <w:lastRenderedPageBreak/>
+        <w:t>As we can see, multithreaded version efficiently utilizes all available cores on higher max prime numbers and provides significant speed improvement. However, it requires more memory to store temporary &lt;int&gt; vectors.</w:t>
+      </w:r>
+    </w:p>
+    <w:p>
+      <w:pPr>
+        <w:rPr>
+          <w:lang w:val="en-US"/>
+        </w:rPr>
+      </w:pPr>
     </w:p>
     <w:p>
       <w:pPr>
@@ -6115,7 +6882,7 @@
           <w:noProof/>
         </w:rPr>
         <w:drawing>
-          <wp:inline distT="0" distB="0" distL="0" distR="0" wp14:anchorId="455000F2" wp14:editId="5D843F4A">
+          <wp:inline distT="0" distB="0" distL="0" distR="0" wp14:anchorId="455000F2" wp14:editId="78CEE583">
             <wp:extent cx="8864600" cy="2274570"/>
             <wp:effectExtent l="0" t="0" r="0" b="0"/>
             <wp:docPr id="742546057" name="Picture 1" descr="A screenshot of a computer&#10;&#10;Description automatically generated"/>
@@ -6130,7 +6897,7 @@
                     <pic:cNvPicPr/>
                   </pic:nvPicPr>
                   <pic:blipFill>
-                    <a:blip r:embed="rId22" cstate="print">
+                    <a:blip r:embed="rId24" cstate="print">
                       <a:extLst>
                         <a:ext uri="{28A0092B-C50C-407E-A947-70E740481C1C}">
                           <a14:useLocalDpi xmlns:a14="http://schemas.microsoft.com/office/drawing/2010/main" val="0"/>
@@ -6348,9 +7115,9 @@
     </w:lvl>
   </w:abstractNum>
   <w:abstractNum w:abstractNumId="2" w15:restartNumberingAfterBreak="0">
-    <w:nsid w:val="3D2B55DF"/>
+    <w:nsid w:val="38D508F8"/>
     <w:multiLevelType w:val="hybridMultilevel"/>
-    <w:tmpl w:val="AE44FE96"/>
+    <w:tmpl w:val="560456E4"/>
     <w:lvl w:ilvl="0" w:tplc="0809000F">
       <w:start w:val="1"/>
       <w:numFmt w:val="decimal"/>
@@ -6436,14 +7203,106 @@
       </w:pPr>
     </w:lvl>
   </w:abstractNum>
+  <w:abstractNum w:abstractNumId="3" w15:restartNumberingAfterBreak="0">
+    <w:nsid w:val="3D2B55DF"/>
+    <w:multiLevelType w:val="hybridMultilevel"/>
+    <w:tmpl w:val="AE44FE96"/>
+    <w:lvl w:ilvl="0" w:tplc="0809000F">
+      <w:start w:val="1"/>
+      <w:numFmt w:val="decimal"/>
+      <w:lvlText w:val="%1."/>
+      <w:lvlJc w:val="left"/>
+      <w:pPr>
+        <w:ind w:left="720" w:hanging="360"/>
+      </w:pPr>
+      <w:rPr>
+        <w:rFonts w:hint="default"/>
+      </w:rPr>
+    </w:lvl>
+    <w:lvl w:ilvl="1" w:tplc="08090019" w:tentative="1">
+      <w:start w:val="1"/>
+      <w:numFmt w:val="lowerLetter"/>
+      <w:lvlText w:val="%2."/>
+      <w:lvlJc w:val="left"/>
+      <w:pPr>
+        <w:ind w:left="1440" w:hanging="360"/>
+      </w:pPr>
+    </w:lvl>
+    <w:lvl w:ilvl="2" w:tplc="0809001B" w:tentative="1">
+      <w:start w:val="1"/>
+      <w:numFmt w:val="lowerRoman"/>
+      <w:lvlText w:val="%3."/>
+      <w:lvlJc w:val="right"/>
+      <w:pPr>
+        <w:ind w:left="2160" w:hanging="180"/>
+      </w:pPr>
+    </w:lvl>
+    <w:lvl w:ilvl="3" w:tplc="0809000F" w:tentative="1">
+      <w:start w:val="1"/>
+      <w:numFmt w:val="decimal"/>
+      <w:lvlText w:val="%4."/>
+      <w:lvlJc w:val="left"/>
+      <w:pPr>
+        <w:ind w:left="2880" w:hanging="360"/>
+      </w:pPr>
+    </w:lvl>
+    <w:lvl w:ilvl="4" w:tplc="08090019" w:tentative="1">
+      <w:start w:val="1"/>
+      <w:numFmt w:val="lowerLetter"/>
+      <w:lvlText w:val="%5."/>
+      <w:lvlJc w:val="left"/>
+      <w:pPr>
+        <w:ind w:left="3600" w:hanging="360"/>
+      </w:pPr>
+    </w:lvl>
+    <w:lvl w:ilvl="5" w:tplc="0809001B" w:tentative="1">
+      <w:start w:val="1"/>
+      <w:numFmt w:val="lowerRoman"/>
+      <w:lvlText w:val="%6."/>
+      <w:lvlJc w:val="right"/>
+      <w:pPr>
+        <w:ind w:left="4320" w:hanging="180"/>
+      </w:pPr>
+    </w:lvl>
+    <w:lvl w:ilvl="6" w:tplc="0809000F" w:tentative="1">
+      <w:start w:val="1"/>
+      <w:numFmt w:val="decimal"/>
+      <w:lvlText w:val="%7."/>
+      <w:lvlJc w:val="left"/>
+      <w:pPr>
+        <w:ind w:left="5040" w:hanging="360"/>
+      </w:pPr>
+    </w:lvl>
+    <w:lvl w:ilvl="7" w:tplc="08090019" w:tentative="1">
+      <w:start w:val="1"/>
+      <w:numFmt w:val="lowerLetter"/>
+      <w:lvlText w:val="%8."/>
+      <w:lvlJc w:val="left"/>
+      <w:pPr>
+        <w:ind w:left="5760" w:hanging="360"/>
+      </w:pPr>
+    </w:lvl>
+    <w:lvl w:ilvl="8" w:tplc="0809001B" w:tentative="1">
+      <w:start w:val="1"/>
+      <w:numFmt w:val="lowerRoman"/>
+      <w:lvlText w:val="%9."/>
+      <w:lvlJc w:val="right"/>
+      <w:pPr>
+        <w:ind w:left="6480" w:hanging="180"/>
+      </w:pPr>
+    </w:lvl>
+  </w:abstractNum>
   <w:num w:numId="1" w16cid:durableId="303584664">
     <w:abstractNumId w:val="0"/>
   </w:num>
   <w:num w:numId="2" w16cid:durableId="660930678">
-    <w:abstractNumId w:val="2"/>
+    <w:abstractNumId w:val="3"/>
   </w:num>
   <w:num w:numId="3" w16cid:durableId="1183469231">
     <w:abstractNumId w:val="1"/>
+  </w:num>
+  <w:num w:numId="4" w16cid:durableId="416439029">
+    <w:abstractNumId w:val="2"/>
   </w:num>
 </w:numbering>
 </file>
@@ -7234,6 +8093,18 @@
       <w:szCs w:val="20"/>
     </w:rPr>
   </w:style>
+  <w:style w:type="character" w:styleId="UnresolvedMention">
+    <w:name w:val="Unresolved Mention"/>
+    <w:basedOn w:val="DefaultParagraphFont"/>
+    <w:uiPriority w:val="99"/>
+    <w:semiHidden/>
+    <w:unhideWhenUsed/>
+    <w:rsid w:val="00623A9D"/>
+    <w:rPr>
+      <w:color w:val="605E5C"/>
+      <w:shd w:val="clear" w:color="auto" w:fill="E1DFDD"/>
+    </w:rPr>
+  </w:style>
 </w:styles>
 </file>
 

</xml_diff>

<commit_message>
add synchronized multithreaded solution
</commit_message>
<xml_diff>
--- a/analysis/Optimization.docx
+++ b/analysis/Optimization.docx
@@ -1225,35 +1225,7 @@
         <w:rPr>
           <w:lang w:val="en-US"/>
         </w:rPr>
-        <w:t xml:space="preserve">Default </w:t>
-      </w:r>
-      <w:proofErr w:type="spellStart"/>
-      <w:r>
-        <w:rPr>
-          <w:lang w:val="en-US"/>
-        </w:rPr>
-        <w:t>CLion</w:t>
-      </w:r>
-      <w:proofErr w:type="spellEnd"/>
-      <w:r>
-        <w:rPr>
-          <w:lang w:val="en-US"/>
-        </w:rPr>
-        <w:t xml:space="preserve"> profiler (based on </w:t>
-      </w:r>
-      <w:proofErr w:type="spellStart"/>
-      <w:r>
-        <w:rPr>
-          <w:lang w:val="en-US"/>
-        </w:rPr>
-        <w:t>Dtrace</w:t>
-      </w:r>
-      <w:proofErr w:type="spellEnd"/>
-      <w:r>
-        <w:rPr>
-          <w:lang w:val="en-US"/>
-        </w:rPr>
-        <w:t>) is used:</w:t>
+        <w:t>Default CLion profiler (based on Dtrace) is used:</w:t>
       </w:r>
     </w:p>
     <w:p>
@@ -1371,21 +1343,7 @@
         <w:rPr>
           <w:lang w:val="en-US"/>
         </w:rPr>
-        <w:t xml:space="preserve"> of performance problems: both execution time and memory consumption (6s+ and 600Mb+ with </w:t>
-      </w:r>
-      <w:proofErr w:type="spellStart"/>
-      <w:r>
-        <w:rPr>
-          <w:lang w:val="en-US"/>
-        </w:rPr>
-        <w:t>maxPrime</w:t>
-      </w:r>
-      <w:proofErr w:type="spellEnd"/>
-      <w:r>
-        <w:rPr>
-          <w:lang w:val="en-US"/>
-        </w:rPr>
-        <w:t>=100k)</w:t>
+        <w:t xml:space="preserve"> of performance problems: both execution time and memory consumption (6s+ and 600Mb+ with maxPrime=100k)</w:t>
       </w:r>
     </w:p>
     <w:p>
@@ -1468,35 +1426,7 @@
           <w:lang w:val="en-US"/>
         </w:rPr>
         <w:lastRenderedPageBreak/>
-        <w:t>Apparently, ‘</w:t>
-      </w:r>
-      <w:proofErr w:type="spellStart"/>
-      <w:r>
-        <w:rPr>
-          <w:lang w:val="en-US"/>
-        </w:rPr>
-        <w:t>myFiller</w:t>
-      </w:r>
-      <w:proofErr w:type="spellEnd"/>
-      <w:r>
-        <w:rPr>
-          <w:lang w:val="en-US"/>
-        </w:rPr>
-        <w:t>’ vector is not needed as it’s playing a temporary role to store int numbers that are pushed into ‘</w:t>
-      </w:r>
-      <w:proofErr w:type="spellStart"/>
-      <w:r>
-        <w:rPr>
-          <w:lang w:val="en-US"/>
-        </w:rPr>
-        <w:t>primeNumbers</w:t>
-      </w:r>
-      <w:proofErr w:type="spellEnd"/>
-      <w:r>
-        <w:rPr>
-          <w:lang w:val="en-US"/>
-        </w:rPr>
-        <w:t>’ vector later:</w:t>
+        <w:t>Apparently, ‘myFiller’ vector is not needed as it’s playing a temporary role to store int numbers that are pushed into ‘primeNumbers’ vector later:</w:t>
       </w:r>
     </w:p>
     <w:p>
@@ -1616,21 +1546,7 @@
         <w:rPr>
           <w:lang w:val="en-US"/>
         </w:rPr>
-        <w:t xml:space="preserve">The problem is that it not only </w:t>
-      </w:r>
-      <w:proofErr w:type="gramStart"/>
-      <w:r>
-        <w:rPr>
-          <w:lang w:val="en-US"/>
-        </w:rPr>
-        <w:t>store</w:t>
-      </w:r>
-      <w:proofErr w:type="gramEnd"/>
-      <w:r>
-        <w:rPr>
-          <w:lang w:val="en-US"/>
-        </w:rPr>
-        <w:t xml:space="preserve"> them in additional vector, but uses two additional vectors of ‘int’ and ‘string’ types reserved for 500 elements to store a single value:</w:t>
+        <w:t>The problem is that it not only store them in additional vector, but uses two additional vectors of ‘int’ and ‘string’ types reserved for 500 elements to store a single value:</w:t>
       </w:r>
     </w:p>
     <w:p>
@@ -1874,21 +1790,7 @@
         <w:rPr>
           <w:lang w:val="en-US"/>
         </w:rPr>
-        <w:t xml:space="preserve">No </w:t>
-      </w:r>
-      <w:proofErr w:type="spellStart"/>
-      <w:r>
-        <w:rPr>
-          <w:lang w:val="en-US"/>
-        </w:rPr>
-        <w:t>BigIntegerIterator</w:t>
-      </w:r>
-      <w:proofErr w:type="spellEnd"/>
-      <w:r>
-        <w:rPr>
-          <w:lang w:val="en-US"/>
-        </w:rPr>
-        <w:t xml:space="preserve"> (v1)</w:t>
+        <w:t>No BigIntegerIterator (v1)</w:t>
       </w:r>
       <w:bookmarkEnd w:id="3"/>
     </w:p>
@@ -1905,19 +1807,11 @@
           <w:lang w:val="en-US"/>
         </w:rPr>
       </w:pPr>
-      <w:proofErr w:type="gramStart"/>
-      <w:r>
-        <w:rPr>
-          <w:lang w:val="en-US"/>
-        </w:rPr>
-        <w:t>In order to</w:t>
-      </w:r>
-      <w:proofErr w:type="gramEnd"/>
-      <w:r>
-        <w:rPr>
-          <w:lang w:val="en-US"/>
-        </w:rPr>
-        <w:t xml:space="preserve"> fix </w:t>
+      <w:r>
+        <w:rPr>
+          <w:lang w:val="en-US"/>
+        </w:rPr>
+        <w:t xml:space="preserve">In order to fix </w:t>
       </w:r>
       <w:r>
         <w:rPr>
@@ -1938,63 +1832,13 @@
           <w:bCs/>
           <w:lang w:val="en-US"/>
         </w:rPr>
-        <w:t>get rid of ‘</w:t>
-      </w:r>
-      <w:proofErr w:type="spellStart"/>
-      <w:r>
-        <w:rPr>
-          <w:b/>
-          <w:bCs/>
-          <w:lang w:val="en-US"/>
-        </w:rPr>
-        <w:t>BigIntegerIterator</w:t>
-      </w:r>
-      <w:proofErr w:type="spellEnd"/>
-      <w:r>
-        <w:rPr>
-          <w:b/>
-          <w:bCs/>
-          <w:lang w:val="en-US"/>
-        </w:rPr>
-        <w:t>’ class and ‘</w:t>
-      </w:r>
-      <w:proofErr w:type="spellStart"/>
-      <w:r>
-        <w:rPr>
-          <w:b/>
-          <w:bCs/>
-          <w:lang w:val="en-US"/>
-        </w:rPr>
-        <w:t>myFiller</w:t>
-      </w:r>
-      <w:proofErr w:type="spellEnd"/>
-      <w:r>
-        <w:rPr>
-          <w:b/>
-          <w:bCs/>
-          <w:lang w:val="en-US"/>
-        </w:rPr>
-        <w:t>’ vector</w:t>
-      </w:r>
-      <w:r>
-        <w:rPr>
-          <w:lang w:val="en-US"/>
-        </w:rPr>
-        <w:t xml:space="preserve"> by pushing numbers directly to ‘</w:t>
-      </w:r>
-      <w:proofErr w:type="spellStart"/>
-      <w:r>
-        <w:rPr>
-          <w:lang w:val="en-US"/>
-        </w:rPr>
-        <w:t>primeNumbers</w:t>
-      </w:r>
-      <w:proofErr w:type="spellEnd"/>
-      <w:r>
-        <w:rPr>
-          <w:lang w:val="en-US"/>
-        </w:rPr>
-        <w:t>’ vector:</w:t>
+        <w:t>get rid of ‘BigIntegerIterator’ class and ‘myFiller’ vector</w:t>
+      </w:r>
+      <w:r>
+        <w:rPr>
+          <w:lang w:val="en-US"/>
+        </w:rPr>
+        <w:t xml:space="preserve"> by pushing numbers directly to ‘primeNumbers’ vector:</w:t>
       </w:r>
     </w:p>
     <w:p>
@@ -2266,21 +2110,7 @@
         <w:rPr>
           <w:lang w:val="en-US"/>
         </w:rPr>
-        <w:t xml:space="preserve"> for </w:t>
-      </w:r>
-      <w:proofErr w:type="spellStart"/>
-      <w:r>
-        <w:rPr>
-          <w:lang w:val="en-US"/>
-        </w:rPr>
-        <w:t>maxPrime</w:t>
-      </w:r>
-      <w:proofErr w:type="spellEnd"/>
-      <w:r>
-        <w:rPr>
-          <w:lang w:val="en-US"/>
-        </w:rPr>
-        <w:t xml:space="preserve"> = 100k.</w:t>
+        <w:t xml:space="preserve"> for maxPrime = 100k.</w:t>
       </w:r>
     </w:p>
     <w:p>
@@ -2661,21 +2491,7 @@
         <w:rPr>
           <w:lang w:val="en-US"/>
         </w:rPr>
-        <w:t>‘</w:t>
-      </w:r>
-      <w:proofErr w:type="spellStart"/>
-      <w:r>
-        <w:rPr>
-          <w:lang w:val="en-US"/>
-        </w:rPr>
-        <w:t>isPrime</w:t>
-      </w:r>
-      <w:proofErr w:type="spellEnd"/>
-      <w:r>
-        <w:rPr>
-          <w:lang w:val="en-US"/>
-        </w:rPr>
-        <w:t>’ also can iterate over numbers up to a candidate’s square root to check for a divisibility:</w:t>
+        <w:t>‘isPrime’ also can iterate over numbers up to a candidate’s square root to check for a divisibility:</w:t>
       </w:r>
     </w:p>
     <w:p>
@@ -3113,19 +2929,11 @@
           <w:lang w:val="en-US"/>
         </w:rPr>
       </w:pPr>
-      <w:proofErr w:type="spellStart"/>
-      <w:r>
-        <w:rPr>
-          <w:lang w:val="en-US"/>
-        </w:rPr>
-        <w:t>maxPrime</w:t>
-      </w:r>
-      <w:proofErr w:type="spellEnd"/>
-      <w:r>
-        <w:rPr>
-          <w:lang w:val="en-US"/>
-        </w:rPr>
-        <w:t xml:space="preserve"> = 1000</w:t>
+      <w:r>
+        <w:rPr>
+          <w:lang w:val="en-US"/>
+        </w:rPr>
+        <w:t>maxPrime = 1000</w:t>
       </w:r>
     </w:p>
     <w:p>
@@ -3216,27 +3024,11 @@
           <w:lang w:val="en-US"/>
         </w:rPr>
       </w:pPr>
-      <w:proofErr w:type="spellStart"/>
-      <w:proofErr w:type="gramStart"/>
-      <w:r>
-        <w:rPr>
-          <w:lang w:val="en-US"/>
-        </w:rPr>
-        <w:t>maxPrime</w:t>
-      </w:r>
-      <w:proofErr w:type="spellEnd"/>
-      <w:r>
-        <w:rPr>
-          <w:lang w:val="en-US"/>
-        </w:rPr>
-        <w:t>.=</w:t>
-      </w:r>
-      <w:proofErr w:type="gramEnd"/>
-      <w:r>
-        <w:rPr>
-          <w:lang w:val="en-US"/>
-        </w:rPr>
-        <w:t xml:space="preserve"> 100000</w:t>
+      <w:r>
+        <w:rPr>
+          <w:lang w:val="en-US"/>
+        </w:rPr>
+        <w:t>maxPrime.= 100000</w:t>
       </w:r>
     </w:p>
     <w:p>
@@ -3346,21 +3138,7 @@
         <w:rPr>
           <w:lang w:val="en-US"/>
         </w:rPr>
-        <w:t xml:space="preserve"> is significant on lower </w:t>
-      </w:r>
-      <w:proofErr w:type="spellStart"/>
-      <w:r>
-        <w:rPr>
-          <w:lang w:val="en-US"/>
-        </w:rPr>
-        <w:t>maxPrime</w:t>
-      </w:r>
-      <w:proofErr w:type="spellEnd"/>
-      <w:r>
-        <w:rPr>
-          <w:lang w:val="en-US"/>
-        </w:rPr>
-        <w:t xml:space="preserve"> and </w:t>
+        <w:t xml:space="preserve"> is significant on lower maxPrime and </w:t>
       </w:r>
       <w:r>
         <w:rPr>
@@ -3374,21 +3152,7 @@
         <w:rPr>
           <w:lang w:val="en-US"/>
         </w:rPr>
-        <w:t xml:space="preserve"> is taking over on higher </w:t>
-      </w:r>
-      <w:proofErr w:type="spellStart"/>
-      <w:r>
-        <w:rPr>
-          <w:lang w:val="en-US"/>
-        </w:rPr>
-        <w:t>maxPrime</w:t>
-      </w:r>
-      <w:proofErr w:type="spellEnd"/>
-      <w:r>
-        <w:rPr>
-          <w:lang w:val="en-US"/>
-        </w:rPr>
-        <w:t>.</w:t>
+        <w:t xml:space="preserve"> is taking over on higher maxPrime.</w:t>
       </w:r>
     </w:p>
     <w:p>
@@ -3567,25 +3331,7 @@
           <w:bCs/>
           <w:lang w:val="en-US"/>
         </w:rPr>
-        <w:t xml:space="preserve">Spawning too many threads / </w:t>
-      </w:r>
-      <w:proofErr w:type="gramStart"/>
-      <w:r>
-        <w:rPr>
-          <w:b/>
-          <w:bCs/>
-          <w:lang w:val="en-US"/>
-        </w:rPr>
-        <w:t>lack</w:t>
-      </w:r>
-      <w:proofErr w:type="gramEnd"/>
-      <w:r>
-        <w:rPr>
-          <w:b/>
-          <w:bCs/>
-          <w:lang w:val="en-US"/>
-        </w:rPr>
-        <w:t xml:space="preserve"> of work division</w:t>
+        <w:t>Spawning too many threads / lack of work division</w:t>
       </w:r>
       <w:r>
         <w:rPr>
@@ -3629,11 +3375,7 @@
         <w:t>: t</w:t>
       </w:r>
       <w:r>
-        <w:t xml:space="preserve">he code checked each candidate number against all numbers less than itself, rather than only known </w:t>
-      </w:r>
-      <w:proofErr w:type="gramStart"/>
-      <w:r>
-        <w:t>primes</w:t>
+        <w:t>he code checked each candidate number against all numbers less than itself, rather than only known primes</w:t>
       </w:r>
       <w:r>
         <w:rPr>
@@ -3641,7 +3383,6 @@
         </w:rPr>
         <w:t>;</w:t>
       </w:r>
-      <w:proofErr w:type="gramEnd"/>
     </w:p>
     <w:p>
       <w:pPr>
@@ -3956,21 +3697,7 @@
         <w:rPr>
           <w:lang w:val="en-US"/>
         </w:rPr>
-        <w:t xml:space="preserve"> with </w:t>
-      </w:r>
-      <w:proofErr w:type="spellStart"/>
-      <w:r>
-        <w:rPr>
-          <w:lang w:val="en-US"/>
-        </w:rPr>
-        <w:t>maxPrime</w:t>
-      </w:r>
-      <w:proofErr w:type="spellEnd"/>
-      <w:r>
-        <w:rPr>
-          <w:lang w:val="en-US"/>
-        </w:rPr>
-        <w:t xml:space="preserve"> = 100k and consumes significantly less memory (</w:t>
+        <w:t xml:space="preserve"> with maxPrime = 100k and consumes significantly less memory (</w:t>
       </w:r>
       <w:r>
         <w:rPr>
@@ -4073,21 +3800,7 @@
         <w:rPr>
           <w:lang w:val="en-US"/>
         </w:rPr>
-        <w:t xml:space="preserve"> (</w:t>
-      </w:r>
-      <w:proofErr w:type="spellStart"/>
-      <w:r>
-        <w:rPr>
-          <w:lang w:val="en-US"/>
-        </w:rPr>
-        <w:t>maxPrime</w:t>
-      </w:r>
-      <w:proofErr w:type="spellEnd"/>
-      <w:r>
-        <w:rPr>
-          <w:lang w:val="en-US"/>
-        </w:rPr>
-        <w:t xml:space="preserve"> = 100k)</w:t>
+        <w:t xml:space="preserve"> (maxPrime = 100k)</w:t>
       </w:r>
       <w:r>
         <w:rPr>
@@ -4239,25 +3952,429 @@
           <w:bCs/>
           <w:lang w:val="en-US"/>
         </w:rPr>
-        <w:t xml:space="preserve">iterating </w:t>
-      </w:r>
-      <w:proofErr w:type="spellStart"/>
+        <w:t>iterating over all numbers (not only already known primes)</w:t>
+      </w:r>
       <w:r>
         <w:rPr>
           <w:b/>
           <w:bCs/>
           <w:lang w:val="en-US"/>
         </w:rPr>
-        <w:t>over all</w:t>
-      </w:r>
-      <w:proofErr w:type="spellEnd"/>
+        <w:t xml:space="preserve"> and making operations like ‘&gt;’, ‘%’, ‘==’</w:t>
+      </w:r>
+      <w:r>
+        <w:rPr>
+          <w:lang w:val="en-US"/>
+        </w:rPr>
+        <w:t xml:space="preserve"> is taking too much time.</w:t>
+      </w:r>
+      <w:r>
+        <w:rPr>
+          <w:lang w:val="en-US"/>
+        </w:rPr>
+        <w:t xml:space="preserve"> </w:t>
+      </w:r>
+    </w:p>
+    <w:p>
+      <w:pPr>
+        <w:rPr>
+          <w:lang w:val="en-US"/>
+        </w:rPr>
+      </w:pPr>
+    </w:p>
+    <w:p>
+      <w:pPr>
+        <w:pStyle w:val="Heading2"/>
+        <w:rPr>
+          <w:lang w:val="en-US"/>
+        </w:rPr>
+      </w:pPr>
+      <w:bookmarkStart w:id="7" w:name="_Toc150187039"/>
+      <w:r>
+        <w:rPr>
+          <w:lang w:val="en-US"/>
+        </w:rPr>
+        <w:t>Basic Eratosthenes Sieve (v4)</w:t>
+      </w:r>
+      <w:bookmarkEnd w:id="7"/>
+    </w:p>
+    <w:p>
+      <w:pPr>
+        <w:rPr>
+          <w:lang w:val="en-US"/>
+        </w:rPr>
+      </w:pPr>
+    </w:p>
+    <w:p>
+      <w:pPr>
+        <w:rPr>
+          <w:lang w:val="en-US"/>
+        </w:rPr>
+      </w:pPr>
+      <w:r>
+        <w:rPr>
+          <w:lang w:val="en-US"/>
+        </w:rPr>
+        <w:t xml:space="preserve">To mitigate that problem let’s use a well-known algorithm called the </w:t>
+      </w:r>
+      <w:r>
+        <w:rPr>
+          <w:lang w:val="en-US"/>
+        </w:rPr>
+        <w:t>Sieve</w:t>
+      </w:r>
+      <w:r>
+        <w:rPr>
+          <w:lang w:val="en-US"/>
+        </w:rPr>
+        <w:t xml:space="preserve"> </w:t>
+      </w:r>
+      <w:r>
+        <w:rPr>
+          <w:lang w:val="en-US"/>
+        </w:rPr>
+        <w:t>of</w:t>
+      </w:r>
+      <w:r>
+        <w:rPr>
+          <w:lang w:val="en-US"/>
+        </w:rPr>
+        <w:t xml:space="preserve"> </w:t>
+      </w:r>
+      <w:r>
+        <w:rPr>
+          <w:lang w:val="en-US"/>
+        </w:rPr>
+        <w:t>Eratosthenes</w:t>
+      </w:r>
+      <w:r>
+        <w:rPr>
+          <w:lang w:val="en-US"/>
+        </w:rPr>
+        <w:t xml:space="preserve">. </w:t>
+      </w:r>
+    </w:p>
+    <w:p>
+      <w:pPr>
+        <w:rPr>
+          <w:lang w:val="en-US"/>
+        </w:rPr>
+      </w:pPr>
+      <w:r>
+        <w:rPr>
+          <w:lang w:val="en-US"/>
+        </w:rPr>
+        <w:t>It implies multiple optimizations in comparison to a naïve implementation.</w:t>
+      </w:r>
+    </w:p>
+    <w:p>
+      <w:pPr>
+        <w:rPr>
+          <w:lang w:val="en-US"/>
+        </w:rPr>
+      </w:pPr>
+    </w:p>
+    <w:p>
+      <w:pPr>
+        <w:rPr>
+          <w:lang w:val="en-US"/>
+        </w:rPr>
+      </w:pPr>
+      <w:r>
+        <w:rPr>
+          <w:lang w:val="en-US"/>
+        </w:rPr>
+        <w:t>Store numbers in bool vector instead of int, where index represents a number (memory efficiency</w:t>
+      </w:r>
+      <w:r>
+        <w:rPr>
+          <w:lang w:val="en-US"/>
+        </w:rPr>
+        <w:t>):</w:t>
+      </w:r>
+    </w:p>
+    <w:p>
+      <w:pPr>
+        <w:pStyle w:val="HTMLPreformatted"/>
+        <w:shd w:val="clear" w:color="auto" w:fill="1E1F22"/>
+        <w:rPr>
+          <w:color w:val="BCBEC4"/>
+        </w:rPr>
+      </w:pPr>
+      <w:r>
+        <w:rPr>
+          <w:color w:val="B5B6E3"/>
+        </w:rPr>
+        <w:t>std</w:t>
+      </w:r>
+      <w:r>
+        <w:rPr>
+          <w:color w:val="BCBEC4"/>
+        </w:rPr>
+        <w:t>::</w:t>
+      </w:r>
+      <w:r>
+        <w:rPr>
+          <w:color w:val="B5B6E3"/>
+        </w:rPr>
+        <w:t>vector</w:t>
+      </w:r>
+      <w:r>
+        <w:rPr>
+          <w:color w:val="BCBEC4"/>
+        </w:rPr>
+        <w:t>&lt;</w:t>
+      </w:r>
+      <w:r>
+        <w:rPr>
+          <w:color w:val="CF8E6D"/>
+        </w:rPr>
+        <w:t>bool</w:t>
+      </w:r>
+      <w:r>
+        <w:rPr>
+          <w:color w:val="BCBEC4"/>
+        </w:rPr>
+        <w:t xml:space="preserve">&gt; isPrime(maxPrime + </w:t>
+      </w:r>
+      <w:r>
+        <w:rPr>
+          <w:color w:val="2AACB8"/>
+        </w:rPr>
+        <w:t>1L</w:t>
+      </w:r>
+      <w:r>
+        <w:rPr>
+          <w:color w:val="BCBEC4"/>
+        </w:rPr>
+        <w:t xml:space="preserve">, </w:t>
+      </w:r>
+      <w:r>
+        <w:rPr>
+          <w:color w:val="CF8E6D"/>
+        </w:rPr>
+        <w:t>true</w:t>
+      </w:r>
+      <w:r>
+        <w:rPr>
+          <w:color w:val="BCBEC4"/>
+        </w:rPr>
+        <w:t>);</w:t>
+      </w:r>
+    </w:p>
+    <w:p>
+      <w:pPr>
+        <w:rPr>
+          <w:lang w:val="en-US"/>
+        </w:rPr>
+      </w:pPr>
+      <w:r>
+        <w:br/>
+      </w:r>
+      <w:r>
+        <w:rPr>
+          <w:lang w:val="en-US"/>
+        </w:rPr>
+        <w:t>It iterates over a bool vector and in case it finds a prime number, it eliminates its multiples so there’s no need to check divisibility of a number explicitly:</w:t>
+      </w:r>
+    </w:p>
+    <w:p>
+      <w:pPr>
+        <w:pStyle w:val="HTMLPreformatted"/>
+        <w:shd w:val="clear" w:color="auto" w:fill="1E1F22"/>
+        <w:rPr>
+          <w:color w:val="BCBEC4"/>
+        </w:rPr>
+      </w:pPr>
+      <w:r>
+        <w:rPr>
+          <w:color w:val="CF8E6D"/>
+        </w:rPr>
+        <w:t xml:space="preserve">for </w:t>
+      </w:r>
+      <w:r>
+        <w:rPr>
+          <w:color w:val="BCBEC4"/>
+        </w:rPr>
+        <w:t>(</w:t>
+      </w:r>
+      <w:r>
+        <w:rPr>
+          <w:color w:val="CF8E6D"/>
+        </w:rPr>
+        <w:t xml:space="preserve">int </w:t>
+      </w:r>
+      <w:r>
+        <w:rPr>
+          <w:color w:val="BCBEC4"/>
+        </w:rPr>
+        <w:t xml:space="preserve">candidate = </w:t>
+      </w:r>
+      <w:r>
+        <w:rPr>
+          <w:color w:val="2AACB8"/>
+        </w:rPr>
+        <w:t>2</w:t>
+      </w:r>
+      <w:r>
+        <w:rPr>
+          <w:color w:val="BCBEC4"/>
+        </w:rPr>
+        <w:t>; candidate &lt;= sqrtMaxPrime; ++candidate) {</w:t>
+      </w:r>
+      <w:r>
+        <w:rPr>
+          <w:color w:val="BCBEC4"/>
+        </w:rPr>
+        <w:br/>
+        <w:t xml:space="preserve">    </w:t>
+      </w:r>
+      <w:r>
+        <w:rPr>
+          <w:color w:val="CF8E6D"/>
+        </w:rPr>
+        <w:t xml:space="preserve">if </w:t>
+      </w:r>
+      <w:r>
+        <w:rPr>
+          <w:color w:val="BCBEC4"/>
+        </w:rPr>
+        <w:t>(isPrime</w:t>
+      </w:r>
+      <w:r>
+        <w:rPr>
+          <w:color w:val="5F8C8A"/>
+        </w:rPr>
+        <w:t>[</w:t>
+      </w:r>
+      <w:r>
+        <w:rPr>
+          <w:color w:val="BCBEC4"/>
+        </w:rPr>
+        <w:t>candidate</w:t>
+      </w:r>
+      <w:r>
+        <w:rPr>
+          <w:color w:val="5F8C8A"/>
+        </w:rPr>
+        <w:t>]</w:t>
+      </w:r>
+      <w:r>
+        <w:rPr>
+          <w:color w:val="BCBEC4"/>
+        </w:rPr>
+        <w:t>) {</w:t>
+      </w:r>
+      <w:r>
+        <w:rPr>
+          <w:color w:val="BCBEC4"/>
+        </w:rPr>
+        <w:br/>
+        <w:t xml:space="preserve">        </w:t>
+      </w:r>
+      <w:r>
+        <w:rPr>
+          <w:color w:val="CF8E6D"/>
+        </w:rPr>
+        <w:t xml:space="preserve">for </w:t>
+      </w:r>
+      <w:r>
+        <w:rPr>
+          <w:color w:val="BCBEC4"/>
+        </w:rPr>
+        <w:t>(</w:t>
+      </w:r>
+      <w:r>
+        <w:rPr>
+          <w:color w:val="CF8E6D"/>
+        </w:rPr>
+        <w:t xml:space="preserve">long </w:t>
+      </w:r>
+      <w:r>
+        <w:rPr>
+          <w:color w:val="BCBEC4"/>
+        </w:rPr>
+        <w:t>primeMultiple = candidate * candidate; primeMultiple &lt;= maxPrime; primeMultiple += candidate) {</w:t>
+      </w:r>
+      <w:r>
+        <w:rPr>
+          <w:color w:val="BCBEC4"/>
+        </w:rPr>
+        <w:br/>
+        <w:t xml:space="preserve">            isPrime</w:t>
+      </w:r>
+      <w:r>
+        <w:rPr>
+          <w:color w:val="5F8C8A"/>
+        </w:rPr>
+        <w:t>[</w:t>
+      </w:r>
+      <w:r>
+        <w:rPr>
+          <w:color w:val="BCBEC4"/>
+        </w:rPr>
+        <w:t>primeMultiple</w:t>
+      </w:r>
+      <w:r>
+        <w:rPr>
+          <w:color w:val="5F8C8A"/>
+        </w:rPr>
+        <w:t xml:space="preserve">] = </w:t>
+      </w:r>
+      <w:r>
+        <w:rPr>
+          <w:color w:val="CF8E6D"/>
+        </w:rPr>
+        <w:t>false</w:t>
+      </w:r>
+      <w:r>
+        <w:rPr>
+          <w:color w:val="BCBEC4"/>
+        </w:rPr>
+        <w:t>;</w:t>
+      </w:r>
+      <w:r>
+        <w:rPr>
+          <w:color w:val="BCBEC4"/>
+        </w:rPr>
+        <w:br/>
+        <w:t xml:space="preserve">        }</w:t>
+      </w:r>
+      <w:r>
+        <w:rPr>
+          <w:color w:val="BCBEC4"/>
+        </w:rPr>
+        <w:br/>
+        <w:t xml:space="preserve">    }</w:t>
+      </w:r>
+      <w:r>
+        <w:rPr>
+          <w:color w:val="BCBEC4"/>
+        </w:rPr>
+        <w:br/>
+        <w:t>}</w:t>
+      </w:r>
+    </w:p>
+    <w:p/>
+    <w:p>
+      <w:pPr>
+        <w:rPr>
+          <w:lang w:val="en-US"/>
+        </w:rPr>
+      </w:pPr>
+      <w:r>
+        <w:rPr>
+          <w:lang w:val="en-US"/>
+        </w:rPr>
+        <w:t xml:space="preserve">Implementation labeled as </w:t>
+      </w:r>
       <w:r>
         <w:rPr>
           <w:b/>
           <w:bCs/>
           <w:lang w:val="en-US"/>
         </w:rPr>
-        <w:t xml:space="preserve"> numbers (not only already known primes)</w:t>
+        <w:t>PerformanceInvestigationCpp_v</w:t>
       </w:r>
       <w:r>
         <w:rPr>
@@ -4265,413 +4382,7 @@
           <w:bCs/>
           <w:lang w:val="en-US"/>
         </w:rPr>
-        <w:t xml:space="preserve"> and making operations like ‘&gt;’, ‘%’, ‘==’</w:t>
-      </w:r>
-      <w:r>
-        <w:rPr>
-          <w:lang w:val="en-US"/>
-        </w:rPr>
-        <w:t xml:space="preserve"> is taking too much time.</w:t>
-      </w:r>
-      <w:r>
-        <w:rPr>
-          <w:lang w:val="en-US"/>
-        </w:rPr>
-        <w:t xml:space="preserve"> </w:t>
-      </w:r>
-    </w:p>
-    <w:p>
-      <w:pPr>
-        <w:rPr>
-          <w:lang w:val="en-US"/>
-        </w:rPr>
-      </w:pPr>
-    </w:p>
-    <w:p>
-      <w:pPr>
-        <w:pStyle w:val="Heading2"/>
-        <w:rPr>
-          <w:lang w:val="en-US"/>
-        </w:rPr>
-      </w:pPr>
-      <w:bookmarkStart w:id="7" w:name="_Toc150187039"/>
-      <w:r>
-        <w:rPr>
-          <w:lang w:val="en-US"/>
-        </w:rPr>
-        <w:t>Basic Eratosthenes Sieve (v4)</w:t>
-      </w:r>
-      <w:bookmarkEnd w:id="7"/>
-    </w:p>
-    <w:p>
-      <w:pPr>
-        <w:rPr>
-          <w:lang w:val="en-US"/>
-        </w:rPr>
-      </w:pPr>
-    </w:p>
-    <w:p>
-      <w:pPr>
-        <w:rPr>
-          <w:lang w:val="en-US"/>
-        </w:rPr>
-      </w:pPr>
-      <w:r>
-        <w:rPr>
-          <w:lang w:val="en-US"/>
-        </w:rPr>
-        <w:t xml:space="preserve">To mitigate that problem let’s use a well-known algorithm called the </w:t>
-      </w:r>
-      <w:r>
-        <w:rPr>
-          <w:lang w:val="en-US"/>
-        </w:rPr>
-        <w:t>Sieve</w:t>
-      </w:r>
-      <w:r>
-        <w:rPr>
-          <w:lang w:val="en-US"/>
-        </w:rPr>
-        <w:t xml:space="preserve"> </w:t>
-      </w:r>
-      <w:r>
-        <w:rPr>
-          <w:lang w:val="en-US"/>
-        </w:rPr>
-        <w:t>of</w:t>
-      </w:r>
-      <w:r>
-        <w:rPr>
-          <w:lang w:val="en-US"/>
-        </w:rPr>
-        <w:t xml:space="preserve"> </w:t>
-      </w:r>
-      <w:r>
-        <w:rPr>
-          <w:lang w:val="en-US"/>
-        </w:rPr>
-        <w:t>Eratosthenes</w:t>
-      </w:r>
-      <w:r>
-        <w:rPr>
-          <w:lang w:val="en-US"/>
-        </w:rPr>
-        <w:t xml:space="preserve">. </w:t>
-      </w:r>
-    </w:p>
-    <w:p>
-      <w:pPr>
-        <w:rPr>
-          <w:lang w:val="en-US"/>
-        </w:rPr>
-      </w:pPr>
-      <w:r>
-        <w:rPr>
-          <w:lang w:val="en-US"/>
-        </w:rPr>
-        <w:t>It implies multiple optimizations in comparison to a naïve implementation.</w:t>
-      </w:r>
-    </w:p>
-    <w:p>
-      <w:pPr>
-        <w:rPr>
-          <w:lang w:val="en-US"/>
-        </w:rPr>
-      </w:pPr>
-    </w:p>
-    <w:p>
-      <w:pPr>
-        <w:rPr>
-          <w:lang w:val="en-US"/>
-        </w:rPr>
-      </w:pPr>
-      <w:r>
-        <w:rPr>
-          <w:lang w:val="en-US"/>
-        </w:rPr>
-        <w:t>Store numbers in bool vector instead of int, where index represents a number (memory efficiency</w:t>
-      </w:r>
-      <w:r>
-        <w:rPr>
-          <w:lang w:val="en-US"/>
-        </w:rPr>
-        <w:t>):</w:t>
-      </w:r>
-    </w:p>
-    <w:p>
-      <w:pPr>
-        <w:pStyle w:val="HTMLPreformatted"/>
-        <w:shd w:val="clear" w:color="auto" w:fill="1E1F22"/>
-        <w:rPr>
-          <w:color w:val="BCBEC4"/>
-        </w:rPr>
-      </w:pPr>
-      <w:r>
-        <w:rPr>
-          <w:color w:val="B5B6E3"/>
-        </w:rPr>
-        <w:t>std</w:t>
-      </w:r>
-      <w:r>
-        <w:rPr>
-          <w:color w:val="BCBEC4"/>
-        </w:rPr>
-        <w:t>::</w:t>
-      </w:r>
-      <w:r>
-        <w:rPr>
-          <w:color w:val="B5B6E3"/>
-        </w:rPr>
-        <w:t>vector</w:t>
-      </w:r>
-      <w:r>
-        <w:rPr>
-          <w:color w:val="BCBEC4"/>
-        </w:rPr>
-        <w:t>&lt;</w:t>
-      </w:r>
-      <w:r>
-        <w:rPr>
-          <w:color w:val="CF8E6D"/>
-        </w:rPr>
-        <w:t>bool</w:t>
-      </w:r>
-      <w:r>
-        <w:rPr>
-          <w:color w:val="BCBEC4"/>
-        </w:rPr>
-        <w:t xml:space="preserve">&gt; isPrime(maxPrime + </w:t>
-      </w:r>
-      <w:r>
-        <w:rPr>
-          <w:color w:val="2AACB8"/>
-        </w:rPr>
-        <w:t>1L</w:t>
-      </w:r>
-      <w:r>
-        <w:rPr>
-          <w:color w:val="BCBEC4"/>
-        </w:rPr>
-        <w:t xml:space="preserve">, </w:t>
-      </w:r>
-      <w:r>
-        <w:rPr>
-          <w:color w:val="CF8E6D"/>
-        </w:rPr>
-        <w:t>true</w:t>
-      </w:r>
-      <w:r>
-        <w:rPr>
-          <w:color w:val="BCBEC4"/>
-        </w:rPr>
-        <w:t>);</w:t>
-      </w:r>
-    </w:p>
-    <w:p>
-      <w:pPr>
-        <w:rPr>
-          <w:lang w:val="en-US"/>
-        </w:rPr>
-      </w:pPr>
-      <w:r>
-        <w:br/>
-      </w:r>
-      <w:r>
-        <w:rPr>
-          <w:lang w:val="en-US"/>
-        </w:rPr>
-        <w:t>It iterates over a bool vector and in case it finds a prime number, it eliminates its multiples so there’s no need to check divisibility of a number explicitly:</w:t>
-      </w:r>
-    </w:p>
-    <w:p>
-      <w:pPr>
-        <w:pStyle w:val="HTMLPreformatted"/>
-        <w:shd w:val="clear" w:color="auto" w:fill="1E1F22"/>
-        <w:rPr>
-          <w:color w:val="BCBEC4"/>
-        </w:rPr>
-      </w:pPr>
-      <w:r>
-        <w:rPr>
-          <w:color w:val="CF8E6D"/>
-        </w:rPr>
-        <w:t xml:space="preserve">for </w:t>
-      </w:r>
-      <w:r>
-        <w:rPr>
-          <w:color w:val="BCBEC4"/>
-        </w:rPr>
-        <w:t>(</w:t>
-      </w:r>
-      <w:r>
-        <w:rPr>
-          <w:color w:val="CF8E6D"/>
-        </w:rPr>
-        <w:t xml:space="preserve">int </w:t>
-      </w:r>
-      <w:r>
-        <w:rPr>
-          <w:color w:val="BCBEC4"/>
-        </w:rPr>
-        <w:t xml:space="preserve">candidate = </w:t>
-      </w:r>
-      <w:r>
-        <w:rPr>
-          <w:color w:val="2AACB8"/>
-        </w:rPr>
-        <w:t>2</w:t>
-      </w:r>
-      <w:r>
-        <w:rPr>
-          <w:color w:val="BCBEC4"/>
-        </w:rPr>
-        <w:t>; candidate &lt;= sqrtMaxPrime; ++candidate) {</w:t>
-      </w:r>
-      <w:r>
-        <w:rPr>
-          <w:color w:val="BCBEC4"/>
-        </w:rPr>
-        <w:br/>
-        <w:t xml:space="preserve">    </w:t>
-      </w:r>
-      <w:r>
-        <w:rPr>
-          <w:color w:val="CF8E6D"/>
-        </w:rPr>
-        <w:t xml:space="preserve">if </w:t>
-      </w:r>
-      <w:r>
-        <w:rPr>
-          <w:color w:val="BCBEC4"/>
-        </w:rPr>
-        <w:t>(isPrime</w:t>
-      </w:r>
-      <w:r>
-        <w:rPr>
-          <w:color w:val="5F8C8A"/>
-        </w:rPr>
-        <w:t>[</w:t>
-      </w:r>
-      <w:r>
-        <w:rPr>
-          <w:color w:val="BCBEC4"/>
-        </w:rPr>
-        <w:t>candidate</w:t>
-      </w:r>
-      <w:r>
-        <w:rPr>
-          <w:color w:val="5F8C8A"/>
-        </w:rPr>
-        <w:t>]</w:t>
-      </w:r>
-      <w:r>
-        <w:rPr>
-          <w:color w:val="BCBEC4"/>
-        </w:rPr>
-        <w:t>) {</w:t>
-      </w:r>
-      <w:r>
-        <w:rPr>
-          <w:color w:val="BCBEC4"/>
-        </w:rPr>
-        <w:br/>
-        <w:t xml:space="preserve">        </w:t>
-      </w:r>
-      <w:r>
-        <w:rPr>
-          <w:color w:val="CF8E6D"/>
-        </w:rPr>
-        <w:t xml:space="preserve">for </w:t>
-      </w:r>
-      <w:r>
-        <w:rPr>
-          <w:color w:val="BCBEC4"/>
-        </w:rPr>
-        <w:t>(</w:t>
-      </w:r>
-      <w:r>
-        <w:rPr>
-          <w:color w:val="CF8E6D"/>
-        </w:rPr>
-        <w:t xml:space="preserve">long </w:t>
-      </w:r>
-      <w:r>
-        <w:rPr>
-          <w:color w:val="BCBEC4"/>
-        </w:rPr>
-        <w:t>primeMultiple = candidate * candidate; primeMultiple &lt;= maxPrime; primeMultiple += candidate) {</w:t>
-      </w:r>
-      <w:r>
-        <w:rPr>
-          <w:color w:val="BCBEC4"/>
-        </w:rPr>
-        <w:br/>
-        <w:t xml:space="preserve">            isPrime</w:t>
-      </w:r>
-      <w:r>
-        <w:rPr>
-          <w:color w:val="5F8C8A"/>
-        </w:rPr>
-        <w:t>[</w:t>
-      </w:r>
-      <w:r>
-        <w:rPr>
-          <w:color w:val="BCBEC4"/>
-        </w:rPr>
-        <w:t>primeMultiple</w:t>
-      </w:r>
-      <w:r>
-        <w:rPr>
-          <w:color w:val="5F8C8A"/>
-        </w:rPr>
-        <w:t xml:space="preserve">] = </w:t>
-      </w:r>
-      <w:r>
-        <w:rPr>
-          <w:color w:val="CF8E6D"/>
-        </w:rPr>
-        <w:t>false</w:t>
-      </w:r>
-      <w:r>
-        <w:rPr>
-          <w:color w:val="BCBEC4"/>
-        </w:rPr>
-        <w:t>;</w:t>
-      </w:r>
-      <w:r>
-        <w:rPr>
-          <w:color w:val="BCBEC4"/>
-        </w:rPr>
-        <w:br/>
-        <w:t xml:space="preserve">        }</w:t>
-      </w:r>
-      <w:r>
-        <w:rPr>
-          <w:color w:val="BCBEC4"/>
-        </w:rPr>
-        <w:br/>
-        <w:t xml:space="preserve">    }</w:t>
-      </w:r>
-      <w:r>
-        <w:rPr>
-          <w:color w:val="BCBEC4"/>
-        </w:rPr>
-        <w:br/>
-        <w:t>}</w:t>
-      </w:r>
-    </w:p>
-    <w:p/>
-    <w:p>
-      <w:pPr>
-        <w:rPr>
-          <w:lang w:val="en-US"/>
-        </w:rPr>
-      </w:pPr>
-      <w:r>
-        <w:rPr>
-          <w:lang w:val="en-US"/>
-        </w:rPr>
-        <w:t xml:space="preserve">Implementation labeled as </w:t>
+        <w:t>4</w:t>
       </w:r>
       <w:r>
         <w:rPr>
@@ -4679,7 +4390,27 @@
           <w:bCs/>
           <w:lang w:val="en-US"/>
         </w:rPr>
-        <w:t>PerformanceInvestigationCpp_v</w:t>
+        <w:t>.</w:t>
+      </w:r>
+    </w:p>
+    <w:p>
+      <w:pPr>
+        <w:rPr>
+          <w:lang w:val="en-US"/>
+        </w:rPr>
+      </w:pPr>
+    </w:p>
+    <w:p>
+      <w:pPr>
+        <w:rPr>
+          <w:lang w:val="en-US"/>
+        </w:rPr>
+      </w:pPr>
+      <w:r>
+        <w:rPr>
+          <w:lang w:val="en-US"/>
+        </w:rPr>
+        <w:t>Benchmark comparison (</w:t>
       </w:r>
       <w:r>
         <w:rPr>
@@ -4687,42 +4418,6 @@
           <w:bCs/>
           <w:lang w:val="en-US"/>
         </w:rPr>
-        <w:t>4</w:t>
-      </w:r>
-      <w:r>
-        <w:rPr>
-          <w:b/>
-          <w:bCs/>
-          <w:lang w:val="en-US"/>
-        </w:rPr>
-        <w:t>.</w:t>
-      </w:r>
-    </w:p>
-    <w:p>
-      <w:pPr>
-        <w:rPr>
-          <w:lang w:val="en-US"/>
-        </w:rPr>
-      </w:pPr>
-    </w:p>
-    <w:p>
-      <w:pPr>
-        <w:rPr>
-          <w:lang w:val="en-US"/>
-        </w:rPr>
-      </w:pPr>
-      <w:r>
-        <w:rPr>
-          <w:lang w:val="en-US"/>
-        </w:rPr>
-        <w:t>Benchmark comparison (</w:t>
-      </w:r>
-      <w:r>
-        <w:rPr>
-          <w:b/>
-          <w:bCs/>
-          <w:lang w:val="en-US"/>
-        </w:rPr>
         <w:t>v3 vs v4</w:t>
       </w:r>
       <w:r>
@@ -4749,35 +4444,7 @@
         <w:rPr>
           <w:lang w:val="en-US"/>
         </w:rPr>
-        <w:t xml:space="preserve">V4 started to take over from </w:t>
-      </w:r>
-      <w:proofErr w:type="spellStart"/>
-      <w:r>
-        <w:rPr>
-          <w:lang w:val="en-US"/>
-        </w:rPr>
-        <w:t>maxPrime</w:t>
-      </w:r>
-      <w:proofErr w:type="spellEnd"/>
-      <w:r>
-        <w:rPr>
-          <w:lang w:val="en-US"/>
-        </w:rPr>
-        <w:t xml:space="preserve"> = 100k and showed extreme advantage at </w:t>
-      </w:r>
-      <w:proofErr w:type="spellStart"/>
-      <w:r>
-        <w:rPr>
-          <w:lang w:val="en-US"/>
-        </w:rPr>
-        <w:t>maxPrime</w:t>
-      </w:r>
-      <w:proofErr w:type="spellEnd"/>
-      <w:r>
-        <w:rPr>
-          <w:lang w:val="en-US"/>
-        </w:rPr>
-        <w:t xml:space="preserve"> = 500k (</w:t>
+        <w:t>V4 started to take over from maxPrime = 100k and showed extreme advantage at maxPrime = 500k (</w:t>
       </w:r>
       <w:r>
         <w:rPr>
@@ -5308,34 +4975,12 @@
           <w:lang w:val="en-US"/>
         </w:rPr>
       </w:pPr>
-      <w:proofErr w:type="gramStart"/>
       <w:r>
         <w:rPr>
           <w:lang w:val="en-US"/>
         </w:rPr>
         <w:lastRenderedPageBreak/>
-        <w:t>.</w:t>
-      </w:r>
-      <w:proofErr w:type="spellStart"/>
-      <w:r>
-        <w:rPr>
-          <w:lang w:val="en-US"/>
-        </w:rPr>
-        <w:t>push</w:t>
-      </w:r>
-      <w:proofErr w:type="gramEnd"/>
-      <w:r>
-        <w:rPr>
-          <w:lang w:val="en-US"/>
-        </w:rPr>
-        <w:t>_back</w:t>
-      </w:r>
-      <w:proofErr w:type="spellEnd"/>
-      <w:r>
-        <w:rPr>
-          <w:lang w:val="en-US"/>
-        </w:rPr>
-        <w:t xml:space="preserve">() of identified prime numbers to a int vector doesn’t seem to take much time, but let’s also try to </w:t>
+        <w:t xml:space="preserve">.push_back() of identified prime numbers to a int vector doesn’t seem to take much time, but let’s also try to </w:t>
       </w:r>
       <w:r>
         <w:rPr>
@@ -5563,21 +5208,7 @@
         <w:rPr>
           <w:lang w:val="en-US"/>
         </w:rPr>
-        <w:t xml:space="preserve"> (for </w:t>
-      </w:r>
-      <w:proofErr w:type="spellStart"/>
-      <w:r>
-        <w:rPr>
-          <w:lang w:val="en-US"/>
-        </w:rPr>
-        <w:t>maxPrime</w:t>
-      </w:r>
-      <w:proofErr w:type="spellEnd"/>
-      <w:r>
-        <w:rPr>
-          <w:lang w:val="en-US"/>
-        </w:rPr>
-        <w:t xml:space="preserve"> = 100m)</w:t>
+        <w:t xml:space="preserve"> (for maxPrime = 100m)</w:t>
       </w:r>
     </w:p>
     <w:p>
@@ -5705,21 +5336,7 @@
         <w:rPr>
           <w:lang w:val="en-US"/>
         </w:rPr>
-        <w:t xml:space="preserve">utilizes only single core throughout entire processing (100% utilization is a max), which is not taking advantage of multi-core processor. Let’s try to introduce threads for parallel calculation. There’re multiple ways to divide their work with </w:t>
-      </w:r>
-      <w:proofErr w:type="spellStart"/>
-      <w:r>
-        <w:rPr>
-          <w:lang w:val="en-US"/>
-        </w:rPr>
-        <w:t>SoE</w:t>
-      </w:r>
-      <w:proofErr w:type="spellEnd"/>
-      <w:r>
-        <w:rPr>
-          <w:lang w:val="en-US"/>
-        </w:rPr>
-        <w:t xml:space="preserve"> algorithm (see </w:t>
+        <w:t xml:space="preserve">utilizes only single core throughout entire processing (100% utilization is a max), which is not taking advantage of multi-core processor. Let’s try to introduce threads for parallel calculation. There’re multiple ways to divide their work with SoE algorithm (see </w:t>
       </w:r>
       <w:hyperlink r:id="rId22" w:history="1">
         <w:r>
@@ -5814,16 +5431,8 @@
         <w:rPr>
           <w:lang w:val="en-US"/>
         </w:rPr>
-        <w:t xml:space="preserve">and return </w:t>
-      </w:r>
-      <w:proofErr w:type="gramStart"/>
-      <w:r>
-        <w:rPr>
-          <w:lang w:val="en-US"/>
-        </w:rPr>
-        <w:t>it</w:t>
-      </w:r>
-      <w:proofErr w:type="gramEnd"/>
+        <w:t>and return it</w:t>
+      </w:r>
     </w:p>
     <w:p>
       <w:pPr>
@@ -6216,21 +5825,7 @@
         <w:rPr>
           <w:lang w:val="en-US"/>
         </w:rPr>
-        <w:t xml:space="preserve">with </w:t>
-      </w:r>
-      <w:proofErr w:type="spellStart"/>
-      <w:r>
-        <w:rPr>
-          <w:lang w:val="en-US"/>
-        </w:rPr>
-        <w:t>maxPrime</w:t>
-      </w:r>
-      <w:proofErr w:type="spellEnd"/>
-      <w:r>
-        <w:rPr>
-          <w:lang w:val="en-US"/>
-        </w:rPr>
-        <w:t xml:space="preserve"> = 1000000000:</w:t>
+        <w:t>with maxPrime = 1000000000:</w:t>
       </w:r>
     </w:p>
     <w:p>
@@ -6336,18 +5931,8 @@
           <w:bCs/>
           <w:lang w:val="en-US"/>
         </w:rPr>
-        <w:t xml:space="preserve"> vs </w:t>
-      </w:r>
-      <w:proofErr w:type="gramStart"/>
-      <w:r>
-        <w:rPr>
-          <w:b/>
-          <w:bCs/>
-          <w:lang w:val="en-US"/>
-        </w:rPr>
-        <w:t>519Mb</w:t>
-      </w:r>
-      <w:proofErr w:type="gramEnd"/>
+        <w:t xml:space="preserve"> vs 519Mb</w:t>
+      </w:r>
     </w:p>
     <w:p>
       <w:pPr>
@@ -6445,447 +6030,818 @@
           <w:lang w:val="en-US"/>
         </w:rPr>
       </w:pPr>
-    </w:p>
-    <w:p>
-      <w:pPr>
-        <w:rPr>
-          <w:lang w:val="en-US"/>
-        </w:rPr>
-      </w:pPr>
-    </w:p>
-    <w:p>
-      <w:pPr>
+      <w:r>
+        <w:rPr>
+          <w:lang w:val="en-US"/>
+        </w:rPr>
+        <w:t>Let’s try to decrease</w:t>
+      </w:r>
+      <w:r>
+        <w:rPr>
+          <w:lang w:val="en-US"/>
+        </w:rPr>
+        <w:t xml:space="preserve"> its</w:t>
+      </w:r>
+      <w:r>
+        <w:rPr>
+          <w:lang w:val="en-US"/>
+        </w:rPr>
+        <w:t xml:space="preserve"> memory footprint.</w:t>
+      </w:r>
+    </w:p>
+    <w:p>
+      <w:pPr>
+        <w:rPr>
+          <w:lang w:val="en-US"/>
+        </w:rPr>
+      </w:pPr>
+      <w:r>
+        <w:rPr>
+          <w:lang w:val="en-US"/>
+        </w:rPr>
+        <w:br w:type="page"/>
+      </w:r>
+    </w:p>
+    <w:p>
+      <w:pPr>
+        <w:pStyle w:val="Heading2"/>
+        <w:rPr>
+          <w:lang w:val="en-US"/>
+        </w:rPr>
+      </w:pPr>
+      <w:r>
+        <w:rPr>
+          <w:lang w:val="en-US"/>
+        </w:rPr>
+        <w:lastRenderedPageBreak/>
+        <w:t>Synchronized vector&lt;int&gt; (v7)</w:t>
+      </w:r>
+    </w:p>
+    <w:p>
+      <w:pPr>
+        <w:rPr>
+          <w:lang w:val="en-US"/>
+        </w:rPr>
+      </w:pPr>
+    </w:p>
+    <w:p>
+      <w:pPr>
+        <w:rPr>
+          <w:lang w:val="en-US"/>
+        </w:rPr>
+      </w:pPr>
+      <w:r>
+        <w:rPr>
+          <w:lang w:val="en-US"/>
+        </w:rPr>
+        <w:t xml:space="preserve">Instead of manipulating with </w:t>
+      </w:r>
+      <w:r>
+        <w:rPr>
+          <w:i/>
+          <w:iCs/>
+          <w:lang w:val="en-US"/>
+        </w:rPr>
+        <w:t>vector&lt;int&gt;</w:t>
+      </w:r>
+      <w:r>
+        <w:rPr>
+          <w:i/>
+          <w:iCs/>
+          <w:lang w:val="en-US"/>
+        </w:rPr>
+        <w:t xml:space="preserve"> </w:t>
+      </w:r>
+      <w:r>
+        <w:rPr>
+          <w:lang w:val="en-US"/>
+        </w:rPr>
+        <w:t xml:space="preserve">structures, each thread now will utilize it’s own </w:t>
+      </w:r>
+      <w:r>
+        <w:rPr>
+          <w:i/>
+          <w:iCs/>
+          <w:lang w:val="en-US"/>
+        </w:rPr>
+        <w:t>vector&lt;bool&gt;</w:t>
+      </w:r>
+      <w:r>
+        <w:rPr>
+          <w:i/>
+          <w:iCs/>
+          <w:lang w:val="en-US"/>
+        </w:rPr>
+        <w:t xml:space="preserve"> </w:t>
+      </w:r>
+      <w:r>
+        <w:rPr>
+          <w:lang w:val="en-US"/>
+        </w:rPr>
+        <w:t xml:space="preserve">and will push prime numbers it has identified to a resulting </w:t>
+      </w:r>
+      <w:r>
+        <w:rPr>
+          <w:i/>
+          <w:iCs/>
+          <w:lang w:val="en-US"/>
+        </w:rPr>
+        <w:t>vector&lt;int&gt;</w:t>
+      </w:r>
+      <w:r>
+        <w:rPr>
+          <w:lang w:val="en-US"/>
+        </w:rPr>
+        <w:t xml:space="preserve"> using mutex lock:</w:t>
+      </w:r>
+    </w:p>
+    <w:p>
+      <w:pPr>
+        <w:rPr>
+          <w:lang w:val="en-US"/>
+        </w:rPr>
+      </w:pPr>
+    </w:p>
+    <w:p>
+      <w:pPr>
+        <w:pStyle w:val="HTMLPreformatted"/>
         <w:shd w:val="clear" w:color="auto" w:fill="1E1F22"/>
-        <w:tabs>
-          <w:tab w:val="left" w:pos="916"/>
-          <w:tab w:val="left" w:pos="1832"/>
-          <w:tab w:val="left" w:pos="2748"/>
-          <w:tab w:val="left" w:pos="3664"/>
-          <w:tab w:val="left" w:pos="4580"/>
-          <w:tab w:val="left" w:pos="5496"/>
-          <w:tab w:val="left" w:pos="6412"/>
-          <w:tab w:val="left" w:pos="7328"/>
-          <w:tab w:val="left" w:pos="8244"/>
-          <w:tab w:val="left" w:pos="9160"/>
-          <w:tab w:val="left" w:pos="10076"/>
-          <w:tab w:val="left" w:pos="10992"/>
-          <w:tab w:val="left" w:pos="11908"/>
-          <w:tab w:val="left" w:pos="12824"/>
-          <w:tab w:val="left" w:pos="13740"/>
-          <w:tab w:val="left" w:pos="14656"/>
-        </w:tabs>
-        <w:rPr>
-          <w:rFonts w:ascii="Courier New" w:eastAsia="Times New Roman" w:hAnsi="Courier New" w:cs="Courier New"/>
-          <w:color w:val="BCBEC4"/>
-          <w:kern w:val="0"/>
-          <w:sz w:val="20"/>
-          <w:szCs w:val="20"/>
-          <w:lang w:eastAsia="en-GB"/>
-          <w14:ligatures w14:val="none"/>
-        </w:rPr>
-      </w:pPr>
-      <w:r>
-        <w:rPr>
-          <w:rFonts w:ascii="Courier New" w:eastAsia="Times New Roman" w:hAnsi="Courier New" w:cs="Courier New"/>
+        <w:rPr>
+          <w:color w:val="BCBEC4"/>
+        </w:rPr>
+      </w:pPr>
+      <w:r>
+        <w:rPr>
           <w:color w:val="7A7E85"/>
-          <w:kern w:val="0"/>
-          <w:sz w:val="20"/>
-          <w:szCs w:val="20"/>
-          <w:lang w:eastAsia="en-GB"/>
-          <w14:ligatures w14:val="none"/>
-        </w:rPr>
-        <w:t>// Add the primes in this segment to the shared list</w:t>
-      </w:r>
-      <w:r>
-        <w:rPr>
-          <w:rFonts w:ascii="Courier New" w:eastAsia="Times New Roman" w:hAnsi="Courier New" w:cs="Courier New"/>
+        </w:rPr>
+        <w:t>// Block sieving algorithm for numbers after sqrt(N)</w:t>
+      </w:r>
+      <w:r>
+        <w:rPr>
           <w:color w:val="7A7E85"/>
-          <w:kern w:val="0"/>
-          <w:sz w:val="20"/>
-          <w:szCs w:val="20"/>
-          <w:lang w:eastAsia="en-GB"/>
-          <w14:ligatures w14:val="none"/>
         </w:rPr>
         <w:br/>
       </w:r>
       <w:r>
         <w:rPr>
-          <w:rFonts w:ascii="Courier New" w:eastAsia="Times New Roman" w:hAnsi="Courier New" w:cs="Courier New"/>
+          <w:color w:val="B5B6E3"/>
+        </w:rPr>
+        <w:t>std</w:t>
+      </w:r>
+      <w:r>
+        <w:rPr>
+          <w:color w:val="BCBEC4"/>
+        </w:rPr>
+        <w:t>::</w:t>
+      </w:r>
+      <w:r>
+        <w:rPr>
+          <w:color w:val="B5B6E3"/>
+        </w:rPr>
+        <w:t>vector</w:t>
+      </w:r>
+      <w:r>
+        <w:rPr>
+          <w:color w:val="BCBEC4"/>
+        </w:rPr>
+        <w:t>&lt;</w:t>
+      </w:r>
+      <w:r>
+        <w:rPr>
           <w:color w:val="CF8E6D"/>
-          <w:kern w:val="0"/>
-          <w:sz w:val="20"/>
-          <w:szCs w:val="20"/>
-          <w:lang w:eastAsia="en-GB"/>
-          <w14:ligatures w14:val="none"/>
+        </w:rPr>
+        <w:t>bool</w:t>
+      </w:r>
+      <w:r>
+        <w:rPr>
+          <w:color w:val="BCBEC4"/>
+        </w:rPr>
+        <w:t xml:space="preserve">&gt; isPrime(endSegment - startSegment + </w:t>
+      </w:r>
+      <w:r>
+        <w:rPr>
+          <w:color w:val="2AACB8"/>
+        </w:rPr>
+        <w:t>1</w:t>
+      </w:r>
+      <w:r>
+        <w:rPr>
+          <w:color w:val="BCBEC4"/>
+        </w:rPr>
+        <w:t xml:space="preserve">, </w:t>
+      </w:r>
+      <w:r>
+        <w:rPr>
+          <w:color w:val="CF8E6D"/>
+        </w:rPr>
+        <w:t>true</w:t>
+      </w:r>
+      <w:r>
+        <w:rPr>
+          <w:color w:val="BCBEC4"/>
+        </w:rPr>
+        <w:t>);</w:t>
+      </w:r>
+      <w:r>
+        <w:rPr>
+          <w:color w:val="BCBEC4"/>
+        </w:rPr>
+        <w:br/>
+      </w:r>
+      <w:r>
+        <w:rPr>
+          <w:color w:val="7A7E85"/>
+        </w:rPr>
+        <w:t>// Sieve within the segment</w:t>
+      </w:r>
+      <w:r>
+        <w:rPr>
+          <w:color w:val="7A7E85"/>
+        </w:rPr>
+        <w:br/>
+      </w:r>
+      <w:r>
+        <w:rPr>
+          <w:color w:val="CF8E6D"/>
         </w:rPr>
         <w:t xml:space="preserve">for </w:t>
       </w:r>
       <w:r>
         <w:rPr>
-          <w:rFonts w:ascii="Courier New" w:eastAsia="Times New Roman" w:hAnsi="Courier New" w:cs="Courier New"/>
-          <w:color w:val="BCBEC4"/>
-          <w:kern w:val="0"/>
-          <w:sz w:val="20"/>
-          <w:szCs w:val="20"/>
-          <w:lang w:eastAsia="en-GB"/>
-          <w14:ligatures w14:val="none"/>
+          <w:color w:val="BCBEC4"/>
         </w:rPr>
         <w:t>(</w:t>
       </w:r>
       <w:r>
         <w:rPr>
-          <w:rFonts w:ascii="Courier New" w:eastAsia="Times New Roman" w:hAnsi="Courier New" w:cs="Courier New"/>
           <w:color w:val="CF8E6D"/>
-          <w:kern w:val="0"/>
-          <w:sz w:val="20"/>
-          <w:szCs w:val="20"/>
-          <w:lang w:eastAsia="en-GB"/>
-          <w14:ligatures w14:val="none"/>
         </w:rPr>
         <w:t xml:space="preserve">int </w:t>
       </w:r>
       <w:r>
         <w:rPr>
-          <w:rFonts w:ascii="Courier New" w:eastAsia="Times New Roman" w:hAnsi="Courier New" w:cs="Courier New"/>
-          <w:color w:val="BCBEC4"/>
-          <w:kern w:val="0"/>
-          <w:sz w:val="20"/>
-          <w:szCs w:val="20"/>
-          <w:lang w:eastAsia="en-GB"/>
-          <w14:ligatures w14:val="none"/>
+          <w:color w:val="BCBEC4"/>
         </w:rPr>
         <w:t xml:space="preserve">i = </w:t>
       </w:r>
       <w:r>
         <w:rPr>
-          <w:rFonts w:ascii="Courier New" w:eastAsia="Times New Roman" w:hAnsi="Courier New" w:cs="Courier New"/>
-          <w:color w:val="B5B6E3"/>
-          <w:kern w:val="0"/>
-          <w:sz w:val="20"/>
-          <w:szCs w:val="20"/>
-          <w:lang w:eastAsia="en-GB"/>
-          <w14:ligatures w14:val="none"/>
-        </w:rPr>
-        <w:t>std</w:t>
-      </w:r>
-      <w:r>
-        <w:rPr>
-          <w:rFonts w:ascii="Courier New" w:eastAsia="Times New Roman" w:hAnsi="Courier New" w:cs="Courier New"/>
-          <w:color w:val="BCBEC4"/>
-          <w:kern w:val="0"/>
-          <w:sz w:val="20"/>
-          <w:szCs w:val="20"/>
-          <w:lang w:eastAsia="en-GB"/>
-          <w14:ligatures w14:val="none"/>
-        </w:rPr>
-        <w:t>::max(</w:t>
-      </w:r>
-      <w:r>
-        <w:rPr>
-          <w:rFonts w:ascii="Courier New" w:eastAsia="Times New Roman" w:hAnsi="Courier New" w:cs="Courier New"/>
           <w:color w:val="2AACB8"/>
-          <w:kern w:val="0"/>
-          <w:sz w:val="20"/>
-          <w:szCs w:val="20"/>
-          <w:lang w:eastAsia="en-GB"/>
-          <w14:ligatures w14:val="none"/>
-        </w:rPr>
-        <w:t>2</w:t>
-      </w:r>
-      <w:r>
-        <w:rPr>
-          <w:rFonts w:ascii="Courier New" w:eastAsia="Times New Roman" w:hAnsi="Courier New" w:cs="Courier New"/>
-          <w:color w:val="BCBEC4"/>
-          <w:kern w:val="0"/>
-          <w:sz w:val="20"/>
-          <w:szCs w:val="20"/>
-          <w:lang w:eastAsia="en-GB"/>
-          <w14:ligatures w14:val="none"/>
-        </w:rPr>
-        <w:t>, startSegment); i &lt;= endSegment; ++i) {</w:t>
-      </w:r>
-      <w:r>
-        <w:rPr>
-          <w:rFonts w:ascii="Courier New" w:eastAsia="Times New Roman" w:hAnsi="Courier New" w:cs="Courier New"/>
-          <w:color w:val="BCBEC4"/>
-          <w:kern w:val="0"/>
-          <w:sz w:val="20"/>
-          <w:szCs w:val="20"/>
-          <w:lang w:eastAsia="en-GB"/>
-          <w14:ligatures w14:val="none"/>
+        </w:rPr>
+        <w:t>0</w:t>
+      </w:r>
+      <w:r>
+        <w:rPr>
+          <w:color w:val="BCBEC4"/>
+        </w:rPr>
+        <w:t>; i&lt;= lastInitialPrimeIndex; i++) {</w:t>
+      </w:r>
+      <w:r>
+        <w:rPr>
+          <w:color w:val="BCBEC4"/>
         </w:rPr>
         <w:br/>
         <w:t xml:space="preserve">    </w:t>
       </w:r>
       <w:r>
         <w:rPr>
-          <w:rFonts w:ascii="Courier New" w:eastAsia="Times New Roman" w:hAnsi="Courier New" w:cs="Courier New"/>
           <w:color w:val="CF8E6D"/>
-          <w:kern w:val="0"/>
-          <w:sz w:val="20"/>
-          <w:szCs w:val="20"/>
-          <w:lang w:eastAsia="en-GB"/>
-          <w14:ligatures w14:val="none"/>
+        </w:rPr>
+        <w:t xml:space="preserve">int </w:t>
+      </w:r>
+      <w:r>
+        <w:rPr>
+          <w:color w:val="BCBEC4"/>
+        </w:rPr>
+        <w:t>prime = primeNumbers</w:t>
+      </w:r>
+      <w:r>
+        <w:rPr>
+          <w:color w:val="5F8C8A"/>
+        </w:rPr>
+        <w:t>[</w:t>
+      </w:r>
+      <w:r>
+        <w:rPr>
+          <w:color w:val="BCBEC4"/>
+        </w:rPr>
+        <w:t>i</w:t>
+      </w:r>
+      <w:r>
+        <w:rPr>
+          <w:color w:val="5F8C8A"/>
+        </w:rPr>
+        <w:t>]</w:t>
+      </w:r>
+      <w:r>
+        <w:rPr>
+          <w:color w:val="BCBEC4"/>
+        </w:rPr>
+        <w:t>;</w:t>
+      </w:r>
+      <w:r>
+        <w:rPr>
+          <w:color w:val="BCBEC4"/>
+        </w:rPr>
+        <w:br/>
+        <w:t xml:space="preserve">    </w:t>
+      </w:r>
+      <w:r>
+        <w:rPr>
+          <w:color w:val="CF8E6D"/>
+        </w:rPr>
+        <w:t xml:space="preserve">int </w:t>
+      </w:r>
+      <w:r>
+        <w:rPr>
+          <w:color w:val="BCBEC4"/>
+        </w:rPr>
+        <w:t xml:space="preserve">startNumber = </w:t>
+      </w:r>
+      <w:r>
+        <w:rPr>
+          <w:color w:val="B5B6E3"/>
+        </w:rPr>
+        <w:t>std</w:t>
+      </w:r>
+      <w:r>
+        <w:rPr>
+          <w:color w:val="BCBEC4"/>
+        </w:rPr>
+        <w:t xml:space="preserve">::max(prime * prime, (startSegment + prime - </w:t>
+      </w:r>
+      <w:r>
+        <w:rPr>
+          <w:color w:val="2AACB8"/>
+        </w:rPr>
+        <w:t>1</w:t>
+      </w:r>
+      <w:r>
+        <w:rPr>
+          <w:color w:val="BCBEC4"/>
+        </w:rPr>
+        <w:t>) / prime * prime);</w:t>
+      </w:r>
+      <w:r>
+        <w:rPr>
+          <w:color w:val="BCBEC4"/>
+        </w:rPr>
+        <w:br/>
+        <w:t xml:space="preserve">    </w:t>
+      </w:r>
+      <w:r>
+        <w:rPr>
+          <w:color w:val="CF8E6D"/>
+        </w:rPr>
+        <w:t xml:space="preserve">for </w:t>
+      </w:r>
+      <w:r>
+        <w:rPr>
+          <w:color w:val="BCBEC4"/>
+        </w:rPr>
+        <w:t>(</w:t>
+      </w:r>
+      <w:r>
+        <w:rPr>
+          <w:color w:val="CF8E6D"/>
+        </w:rPr>
+        <w:t xml:space="preserve">long </w:t>
+      </w:r>
+      <w:r>
+        <w:rPr>
+          <w:color w:val="BCBEC4"/>
+        </w:rPr>
+        <w:t>j = startNumber; j &lt;= endSegment; j += prime) {</w:t>
+      </w:r>
+      <w:r>
+        <w:rPr>
+          <w:color w:val="BCBEC4"/>
+        </w:rPr>
+        <w:br/>
+        <w:t xml:space="preserve">        isPrime</w:t>
+      </w:r>
+      <w:r>
+        <w:rPr>
+          <w:color w:val="5F8C8A"/>
+        </w:rPr>
+        <w:t>[</w:t>
+      </w:r>
+      <w:r>
+        <w:rPr>
+          <w:color w:val="BCBEC4"/>
+        </w:rPr>
+        <w:t>j - startSegment</w:t>
+      </w:r>
+      <w:r>
+        <w:rPr>
+          <w:color w:val="5F8C8A"/>
+        </w:rPr>
+        <w:t xml:space="preserve">] = </w:t>
+      </w:r>
+      <w:r>
+        <w:rPr>
+          <w:color w:val="CF8E6D"/>
+        </w:rPr>
+        <w:t>false</w:t>
+      </w:r>
+      <w:r>
+        <w:rPr>
+          <w:color w:val="BCBEC4"/>
+        </w:rPr>
+        <w:t>;</w:t>
+      </w:r>
+      <w:r>
+        <w:rPr>
+          <w:color w:val="BCBEC4"/>
+        </w:rPr>
+        <w:br/>
+        <w:t xml:space="preserve">    }</w:t>
+      </w:r>
+      <w:r>
+        <w:rPr>
+          <w:color w:val="BCBEC4"/>
+        </w:rPr>
+        <w:br/>
+        <w:t>}</w:t>
+      </w:r>
+      <w:r>
+        <w:rPr>
+          <w:color w:val="BCBEC4"/>
+        </w:rPr>
+        <w:br/>
+      </w:r>
+      <w:r>
+        <w:rPr>
+          <w:color w:val="BCBEC4"/>
+        </w:rPr>
+        <w:br/>
+      </w:r>
+      <w:r>
+        <w:rPr>
+          <w:color w:val="7A7E85"/>
+        </w:rPr>
+        <w:t>// Add the primes in this segment to the shared vector</w:t>
+      </w:r>
+      <w:r>
+        <w:rPr>
+          <w:color w:val="7A7E85"/>
+        </w:rPr>
+        <w:br/>
+      </w:r>
+      <w:r>
+        <w:rPr>
+          <w:color w:val="CF8E6D"/>
+        </w:rPr>
+        <w:t xml:space="preserve">for </w:t>
+      </w:r>
+      <w:r>
+        <w:rPr>
+          <w:color w:val="BCBEC4"/>
+        </w:rPr>
+        <w:t>(</w:t>
+      </w:r>
+      <w:r>
+        <w:rPr>
+          <w:color w:val="CF8E6D"/>
+        </w:rPr>
+        <w:t xml:space="preserve">long </w:t>
+      </w:r>
+      <w:r>
+        <w:rPr>
+          <w:color w:val="BCBEC4"/>
+        </w:rPr>
+        <w:t>i = startSegment; i &lt;= endSegment; ++i) {</w:t>
+      </w:r>
+      <w:r>
+        <w:rPr>
+          <w:color w:val="BCBEC4"/>
+        </w:rPr>
+        <w:br/>
+        <w:t xml:space="preserve">    </w:t>
+      </w:r>
+      <w:r>
+        <w:rPr>
+          <w:color w:val="CF8E6D"/>
         </w:rPr>
         <w:t xml:space="preserve">if </w:t>
       </w:r>
       <w:r>
         <w:rPr>
-          <w:rFonts w:ascii="Courier New" w:eastAsia="Times New Roman" w:hAnsi="Courier New" w:cs="Courier New"/>
-          <w:color w:val="BCBEC4"/>
-          <w:kern w:val="0"/>
-          <w:sz w:val="20"/>
-          <w:szCs w:val="20"/>
-          <w:lang w:eastAsia="en-GB"/>
-          <w14:ligatures w14:val="none"/>
+          <w:color w:val="BCBEC4"/>
         </w:rPr>
         <w:t>(isPrime</w:t>
       </w:r>
       <w:r>
         <w:rPr>
-          <w:rFonts w:ascii="Courier New" w:eastAsia="Times New Roman" w:hAnsi="Courier New" w:cs="Courier New"/>
           <w:color w:val="5F8C8A"/>
-          <w:kern w:val="0"/>
-          <w:sz w:val="20"/>
-          <w:szCs w:val="20"/>
-          <w:lang w:eastAsia="en-GB"/>
-          <w14:ligatures w14:val="none"/>
         </w:rPr>
         <w:t>[</w:t>
       </w:r>
       <w:r>
         <w:rPr>
-          <w:rFonts w:ascii="Courier New" w:eastAsia="Times New Roman" w:hAnsi="Courier New" w:cs="Courier New"/>
-          <w:color w:val="BCBEC4"/>
-          <w:kern w:val="0"/>
-          <w:sz w:val="20"/>
-          <w:szCs w:val="20"/>
-          <w:lang w:eastAsia="en-GB"/>
-          <w14:ligatures w14:val="none"/>
+          <w:color w:val="BCBEC4"/>
         </w:rPr>
         <w:t>i - startSegment</w:t>
       </w:r>
       <w:r>
         <w:rPr>
-          <w:rFonts w:ascii="Courier New" w:eastAsia="Times New Roman" w:hAnsi="Courier New" w:cs="Courier New"/>
           <w:color w:val="5F8C8A"/>
-          <w:kern w:val="0"/>
-          <w:sz w:val="20"/>
-          <w:szCs w:val="20"/>
-          <w:lang w:eastAsia="en-GB"/>
-          <w14:ligatures w14:val="none"/>
         </w:rPr>
         <w:t>]</w:t>
       </w:r>
       <w:r>
         <w:rPr>
-          <w:rFonts w:ascii="Courier New" w:eastAsia="Times New Roman" w:hAnsi="Courier New" w:cs="Courier New"/>
-          <w:color w:val="BCBEC4"/>
-          <w:kern w:val="0"/>
-          <w:sz w:val="20"/>
-          <w:szCs w:val="20"/>
-          <w:lang w:eastAsia="en-GB"/>
-          <w14:ligatures w14:val="none"/>
+          <w:color w:val="BCBEC4"/>
         </w:rPr>
         <w:t>) {</w:t>
       </w:r>
       <w:r>
         <w:rPr>
-          <w:rFonts w:ascii="Courier New" w:eastAsia="Times New Roman" w:hAnsi="Courier New" w:cs="Courier New"/>
-          <w:color w:val="BCBEC4"/>
-          <w:kern w:val="0"/>
-          <w:sz w:val="20"/>
-          <w:szCs w:val="20"/>
-          <w:lang w:eastAsia="en-GB"/>
-          <w14:ligatures w14:val="none"/>
+          <w:color w:val="BCBEC4"/>
         </w:rPr>
         <w:br/>
         <w:t xml:space="preserve">        </w:t>
       </w:r>
       <w:r>
         <w:rPr>
-          <w:rFonts w:ascii="Courier New" w:eastAsia="Times New Roman" w:hAnsi="Courier New" w:cs="Courier New"/>
-          <w:color w:val="7A7E85"/>
-          <w:kern w:val="0"/>
-          <w:sz w:val="20"/>
-          <w:szCs w:val="20"/>
-          <w:lang w:eastAsia="en-GB"/>
-          <w14:ligatures w14:val="none"/>
-        </w:rPr>
-        <w:t>// Lock the mutex to protect access to the shared vector</w:t>
-      </w:r>
-      <w:r>
-        <w:rPr>
-          <w:rFonts w:ascii="Courier New" w:eastAsia="Times New Roman" w:hAnsi="Courier New" w:cs="Courier New"/>
-          <w:color w:val="7A7E85"/>
-          <w:kern w:val="0"/>
-          <w:sz w:val="20"/>
-          <w:szCs w:val="20"/>
-          <w:lang w:eastAsia="en-GB"/>
-          <w14:ligatures w14:val="none"/>
+          <w:color w:val="B5B6E3"/>
+        </w:rPr>
+        <w:t>std</w:t>
+      </w:r>
+      <w:r>
+        <w:rPr>
+          <w:color w:val="BCBEC4"/>
+        </w:rPr>
+        <w:t>::</w:t>
+      </w:r>
+      <w:r>
+        <w:rPr>
+          <w:color w:val="B5B6E3"/>
+        </w:rPr>
+        <w:t>lock_guard</w:t>
+      </w:r>
+      <w:r>
+        <w:rPr>
+          <w:color w:val="BCBEC4"/>
+        </w:rPr>
+        <w:t>&lt;</w:t>
+      </w:r>
+      <w:r>
+        <w:rPr>
+          <w:color w:val="B5B6E3"/>
+        </w:rPr>
+        <w:t>std</w:t>
+      </w:r>
+      <w:r>
+        <w:rPr>
+          <w:color w:val="BCBEC4"/>
+        </w:rPr>
+        <w:t>::</w:t>
+      </w:r>
+      <w:r>
+        <w:rPr>
+          <w:color w:val="B5B6E3"/>
+        </w:rPr>
+        <w:t>mutex</w:t>
+      </w:r>
+      <w:r>
+        <w:rPr>
+          <w:color w:val="BCBEC4"/>
+        </w:rPr>
+        <w:t>&gt; lock(primeNumbersLock);</w:t>
+      </w:r>
+      <w:r>
+        <w:rPr>
+          <w:color w:val="BCBEC4"/>
         </w:rPr>
         <w:br/>
-        <w:t xml:space="preserve">        </w:t>
-      </w:r>
-      <w:r>
-        <w:rPr>
-          <w:rFonts w:ascii="Courier New" w:eastAsia="Times New Roman" w:hAnsi="Courier New" w:cs="Courier New"/>
-          <w:color w:val="B5B6E3"/>
-          <w:kern w:val="0"/>
-          <w:sz w:val="20"/>
-          <w:szCs w:val="20"/>
-          <w:lang w:eastAsia="en-GB"/>
-          <w14:ligatures w14:val="none"/>
-        </w:rPr>
-        <w:t>std</w:t>
-      </w:r>
-      <w:r>
-        <w:rPr>
-          <w:rFonts w:ascii="Courier New" w:eastAsia="Times New Roman" w:hAnsi="Courier New" w:cs="Courier New"/>
-          <w:color w:val="BCBEC4"/>
-          <w:kern w:val="0"/>
-          <w:sz w:val="20"/>
-          <w:szCs w:val="20"/>
-          <w:lang w:eastAsia="en-GB"/>
-          <w14:ligatures w14:val="none"/>
-        </w:rPr>
-        <w:t>::</w:t>
-      </w:r>
-      <w:r>
-        <w:rPr>
-          <w:rFonts w:ascii="Courier New" w:eastAsia="Times New Roman" w:hAnsi="Courier New" w:cs="Courier New"/>
-          <w:color w:val="B5B6E3"/>
-          <w:kern w:val="0"/>
-          <w:sz w:val="20"/>
-          <w:szCs w:val="20"/>
-          <w:lang w:eastAsia="en-GB"/>
-          <w14:ligatures w14:val="none"/>
-        </w:rPr>
-        <w:t>unique_lock</w:t>
-      </w:r>
-      <w:r>
-        <w:rPr>
-          <w:rFonts w:ascii="Courier New" w:eastAsia="Times New Roman" w:hAnsi="Courier New" w:cs="Courier New"/>
-          <w:color w:val="BCBEC4"/>
-          <w:kern w:val="0"/>
-          <w:sz w:val="20"/>
-          <w:szCs w:val="20"/>
-          <w:lang w:eastAsia="en-GB"/>
-          <w14:ligatures w14:val="none"/>
-        </w:rPr>
-        <w:t>&lt;</w:t>
-      </w:r>
-      <w:r>
-        <w:rPr>
-          <w:rFonts w:ascii="Courier New" w:eastAsia="Times New Roman" w:hAnsi="Courier New" w:cs="Courier New"/>
-          <w:color w:val="B5B6E3"/>
-          <w:kern w:val="0"/>
-          <w:sz w:val="20"/>
-          <w:szCs w:val="20"/>
-          <w:lang w:eastAsia="en-GB"/>
-          <w14:ligatures w14:val="none"/>
-        </w:rPr>
-        <w:t>std</w:t>
-      </w:r>
-      <w:r>
-        <w:rPr>
-          <w:rFonts w:ascii="Courier New" w:eastAsia="Times New Roman" w:hAnsi="Courier New" w:cs="Courier New"/>
-          <w:color w:val="BCBEC4"/>
-          <w:kern w:val="0"/>
-          <w:sz w:val="20"/>
-          <w:szCs w:val="20"/>
-          <w:lang w:eastAsia="en-GB"/>
-          <w14:ligatures w14:val="none"/>
-        </w:rPr>
-        <w:t>::</w:t>
-      </w:r>
-      <w:r>
-        <w:rPr>
-          <w:rFonts w:ascii="Courier New" w:eastAsia="Times New Roman" w:hAnsi="Courier New" w:cs="Courier New"/>
-          <w:color w:val="B5B6E3"/>
-          <w:kern w:val="0"/>
-          <w:sz w:val="20"/>
-          <w:szCs w:val="20"/>
-          <w:lang w:eastAsia="en-GB"/>
-          <w14:ligatures w14:val="none"/>
-        </w:rPr>
-        <w:t>mutex</w:t>
-      </w:r>
-      <w:r>
-        <w:rPr>
-          <w:rFonts w:ascii="Courier New" w:eastAsia="Times New Roman" w:hAnsi="Courier New" w:cs="Courier New"/>
-          <w:color w:val="BCBEC4"/>
-          <w:kern w:val="0"/>
-          <w:sz w:val="20"/>
-          <w:szCs w:val="20"/>
-          <w:lang w:eastAsia="en-GB"/>
-          <w14:ligatures w14:val="none"/>
-        </w:rPr>
-        <w:t>&gt; lock(mtx);</w:t>
-      </w:r>
-      <w:r>
-        <w:rPr>
-          <w:rFonts w:ascii="Courier New" w:eastAsia="Times New Roman" w:hAnsi="Courier New" w:cs="Courier New"/>
-          <w:color w:val="BCBEC4"/>
-          <w:kern w:val="0"/>
-          <w:sz w:val="20"/>
-          <w:szCs w:val="20"/>
-          <w:lang w:eastAsia="en-GB"/>
-          <w14:ligatures w14:val="none"/>
-        </w:rPr>
-        <w:br/>
-        <w:t xml:space="preserve">        primes.push_back(i);</w:t>
-      </w:r>
-      <w:r>
-        <w:rPr>
-          <w:rFonts w:ascii="Courier New" w:eastAsia="Times New Roman" w:hAnsi="Courier New" w:cs="Courier New"/>
-          <w:color w:val="BCBEC4"/>
-          <w:kern w:val="0"/>
-          <w:sz w:val="20"/>
-          <w:szCs w:val="20"/>
-          <w:lang w:eastAsia="en-GB"/>
-          <w14:ligatures w14:val="none"/>
+        <w:t xml:space="preserve">        primeNumbers.push_back(i);</w:t>
+      </w:r>
+      <w:r>
+        <w:rPr>
+          <w:color w:val="BCBEC4"/>
         </w:rPr>
         <w:br/>
         <w:t xml:space="preserve">    }</w:t>
       </w:r>
       <w:r>
         <w:rPr>
-          <w:rFonts w:ascii="Courier New" w:eastAsia="Times New Roman" w:hAnsi="Courier New" w:cs="Courier New"/>
-          <w:color w:val="BCBEC4"/>
-          <w:kern w:val="0"/>
-          <w:sz w:val="20"/>
-          <w:szCs w:val="20"/>
-          <w:lang w:eastAsia="en-GB"/>
-          <w14:ligatures w14:val="none"/>
+          <w:color w:val="BCBEC4"/>
         </w:rPr>
         <w:br/>
         <w:t>}</w:t>
       </w:r>
     </w:p>
-    <w:p>
-      <w:pPr>
-        <w:rPr>
-          <w:lang w:val="en-US"/>
-        </w:rPr>
-      </w:pPr>
-      <w:r>
-        <w:rPr>
-          <w:lang w:val="en-US"/>
-        </w:rPr>
-        <w:t xml:space="preserve">Lock is a problem </w:t>
-      </w:r>
-    </w:p>
-    <w:p>
+    <w:p/>
+    <w:p>
+      <w:pPr>
+        <w:rPr>
+          <w:lang w:val="en-US"/>
+        </w:rPr>
+      </w:pPr>
+      <w:r>
+        <w:rPr>
+          <w:lang w:val="en-US"/>
+        </w:rPr>
+        <w:t xml:space="preserve">Implementation is labeled as </w:t>
+      </w:r>
+      <w:r>
+        <w:rPr>
+          <w:b/>
+          <w:bCs/>
+          <w:lang w:val="en-US"/>
+        </w:rPr>
+        <w:t>PerformanceInvestigationCpp_v</w:t>
+      </w:r>
+      <w:r>
+        <w:rPr>
+          <w:b/>
+          <w:bCs/>
+          <w:lang w:val="en-US"/>
+        </w:rPr>
+        <w:t>7</w:t>
+      </w:r>
+      <w:r>
+        <w:rPr>
+          <w:lang w:val="en-US"/>
+        </w:rPr>
+        <w:t>.</w:t>
+      </w:r>
+    </w:p>
+    <w:p>
+      <w:pPr>
+        <w:rPr>
+          <w:lang w:val="en-US"/>
+        </w:rPr>
+      </w:pPr>
+      <w:r>
+        <w:rPr>
+          <w:lang w:val="en-US"/>
+        </w:rPr>
+        <w:t>Let’s benchmark it against basic multithreaded version (</w:t>
+      </w:r>
+      <w:r>
+        <w:rPr>
+          <w:b/>
+          <w:bCs/>
+          <w:lang w:val="en-US"/>
+        </w:rPr>
+        <w:t>v6 vs v7</w:t>
+      </w:r>
+      <w:r>
+        <w:rPr>
+          <w:lang w:val="en-US"/>
+        </w:rPr>
+        <w:t>)</w:t>
+      </w:r>
+    </w:p>
+    <w:p>
+      <w:pPr>
+        <w:rPr>
+          <w:lang w:val="en-US"/>
+        </w:rPr>
+      </w:pPr>
+    </w:p>
+    <w:p>
+      <w:pPr>
+        <w:rPr>
+          <w:lang w:val="en-US"/>
+        </w:rPr>
+      </w:pPr>
+      <w:r>
+        <w:rPr>
+          <w:lang w:val="en-US"/>
+        </w:rPr>
+        <w:t>with maxPrime = 1000000000:</w:t>
+      </w:r>
+    </w:p>
+    <w:p>
+      <w:pPr>
+        <w:rPr>
+          <w:lang w:val="en-US"/>
+        </w:rPr>
+      </w:pPr>
+      <w:r>
+        <w:rPr>
+          <w:lang w:val="en-US"/>
+        </w:rPr>
+        <w:t xml:space="preserve">    Average execution time:</w:t>
+      </w:r>
+      <w:r>
+        <w:rPr>
+          <w:lang w:val="en-US"/>
+        </w:rPr>
+        <w:t xml:space="preserve"> </w:t>
+      </w:r>
+      <w:r>
+        <w:rPr>
+          <w:b/>
+          <w:bCs/>
+          <w:lang w:val="en-US"/>
+        </w:rPr>
+        <w:t>~11s vs ~</w:t>
+      </w:r>
+      <w:r>
+        <w:rPr>
+          <w:b/>
+          <w:bCs/>
+          <w:lang w:val="en-US"/>
+        </w:rPr>
+        <w:t>33s</w:t>
+      </w:r>
+    </w:p>
+    <w:p>
+      <w:pPr>
+        <w:rPr>
+          <w:b/>
+          <w:bCs/>
+          <w:lang w:val="en-US"/>
+        </w:rPr>
+      </w:pPr>
+      <w:r>
+        <w:rPr>
+          <w:lang w:val="en-US"/>
+        </w:rPr>
+        <w:t xml:space="preserve">    Average memory used: </w:t>
+      </w:r>
+      <w:r>
+        <w:rPr>
+          <w:b/>
+          <w:bCs/>
+          <w:lang w:val="en-US"/>
+        </w:rPr>
+        <w:t xml:space="preserve">519Mb vs </w:t>
+      </w:r>
+      <w:r>
+        <w:rPr>
+          <w:b/>
+          <w:bCs/>
+          <w:lang w:val="en-US"/>
+        </w:rPr>
+        <w:t>321</w:t>
+      </w:r>
+      <w:r>
+        <w:rPr>
+          <w:b/>
+          <w:bCs/>
+          <w:lang w:val="en-US"/>
+        </w:rPr>
+        <w:t>Mb</w:t>
+      </w:r>
+    </w:p>
+    <w:p>
+      <w:pPr>
+        <w:rPr>
+          <w:b/>
+          <w:bCs/>
+          <w:lang w:val="en-US"/>
+        </w:rPr>
+      </w:pPr>
+    </w:p>
+    <w:p>
+      <w:pPr>
+        <w:rPr>
+          <w:lang w:val="en-US"/>
+        </w:rPr>
+      </w:pPr>
+      <w:r>
+        <w:rPr>
+          <w:lang w:val="en-US"/>
+        </w:rPr>
+        <w:t xml:space="preserve">It utilizes same amount of memory as single-threaded and is faster than it (33s vs 45s), however it’s </w:t>
+      </w:r>
+      <w:r>
+        <w:rPr>
+          <w:lang w:val="en-US"/>
+        </w:rPr>
+        <w:t>significantly slower than the previous multithreaded solution.</w:t>
+      </w:r>
+    </w:p>
+    <w:p>
+      <w:pPr>
+        <w:rPr>
+          <w:lang w:val="en-US"/>
+        </w:rPr>
+      </w:pPr>
       <w:r>
         <w:rPr>
           <w:noProof/>
-        </w:rPr>
+          <w:lang w:val="en-US"/>
+        </w:rPr>
+        <w:lastRenderedPageBreak/>
         <w:drawing>
-          <wp:inline distT="0" distB="0" distL="0" distR="0" wp14:anchorId="455000F2" wp14:editId="78CEE583">
-            <wp:extent cx="8864600" cy="2274570"/>
-            <wp:effectExtent l="0" t="0" r="0" b="0"/>
-            <wp:docPr id="742546057" name="Picture 1" descr="A screenshot of a computer&#10;&#10;Description automatically generated"/>
+          <wp:anchor distT="0" distB="0" distL="114300" distR="114300" simplePos="0" relativeHeight="251671552" behindDoc="0" locked="0" layoutInCell="1" allowOverlap="1" wp14:anchorId="1A8CD1D4" wp14:editId="13FA303E">
+            <wp:simplePos x="0" y="0"/>
+            <wp:positionH relativeFrom="column">
+              <wp:posOffset>2095500</wp:posOffset>
+            </wp:positionH>
+            <wp:positionV relativeFrom="paragraph">
+              <wp:posOffset>275</wp:posOffset>
+            </wp:positionV>
+            <wp:extent cx="4330700" cy="6496410"/>
+            <wp:effectExtent l="0" t="0" r="0" b="6350"/>
+            <wp:wrapTopAndBottom/>
+            <wp:docPr id="204663444" name="Picture 2" descr="A screenshot of a graph&#10;&#10;Description automatically generated"/>
             <wp:cNvGraphicFramePr>
               <a:graphicFrameLocks xmlns:a="http://schemas.openxmlformats.org/drawingml/2006/main" noChangeAspect="1"/>
             </wp:cNvGraphicFramePr>
@@ -6893,11 +6849,11 @@
               <a:graphicData uri="http://schemas.openxmlformats.org/drawingml/2006/picture">
                 <pic:pic xmlns:pic="http://schemas.openxmlformats.org/drawingml/2006/picture">
                   <pic:nvPicPr>
-                    <pic:cNvPr id="742546057" name="Picture 1" descr="A screenshot of a computer&#10;&#10;Description automatically generated"/>
+                    <pic:cNvPr id="204663444" name="Picture 2" descr="A screenshot of a graph&#10;&#10;Description automatically generated"/>
                     <pic:cNvPicPr/>
                   </pic:nvPicPr>
                   <pic:blipFill>
-                    <a:blip r:embed="rId24" cstate="print">
+                    <a:blip r:embed="rId24">
                       <a:extLst>
                         <a:ext uri="{28A0092B-C50C-407E-A947-70E740481C1C}">
                           <a14:useLocalDpi xmlns:a14="http://schemas.microsoft.com/office/drawing/2010/main" val="0"/>
@@ -6911,7 +6867,76 @@
                   <pic:spPr>
                     <a:xfrm>
                       <a:off x="0" y="0"/>
-                      <a:ext cx="8864600" cy="2274570"/>
+                      <a:ext cx="4336464" cy="6505056"/>
+                    </a:xfrm>
+                    <a:prstGeom prst="rect">
+                      <a:avLst/>
+                    </a:prstGeom>
+                  </pic:spPr>
+                </pic:pic>
+              </a:graphicData>
+            </a:graphic>
+            <wp14:sizeRelH relativeFrom="page">
+              <wp14:pctWidth>0</wp14:pctWidth>
+            </wp14:sizeRelH>
+            <wp14:sizeRelV relativeFrom="page">
+              <wp14:pctHeight>0</wp14:pctHeight>
+            </wp14:sizeRelV>
+          </wp:anchor>
+        </w:drawing>
+      </w:r>
+    </w:p>
+    <w:p>
+      <w:pPr>
+        <w:rPr>
+          <w:lang w:val="en-US"/>
+        </w:rPr>
+      </w:pPr>
+      <w:r>
+        <w:rPr>
+          <w:lang w:val="en-US"/>
+        </w:rPr>
+        <w:lastRenderedPageBreak/>
+        <w:t>Let’s see profiling result to identify a bottleneck:</w:t>
+      </w:r>
+    </w:p>
+    <w:p/>
+    <w:p>
+      <w:r>
+        <w:rPr>
+          <w:noProof/>
+        </w:rPr>
+        <w:drawing>
+          <wp:inline distT="0" distB="0" distL="0" distR="0" wp14:anchorId="731AD7CA" wp14:editId="7B6A49B6">
+            <wp:extent cx="8864600" cy="2280285"/>
+            <wp:effectExtent l="0" t="0" r="0" b="5715"/>
+            <wp:docPr id="1271728301" name="Picture 3"/>
+            <wp:cNvGraphicFramePr>
+              <a:graphicFrameLocks xmlns:a="http://schemas.openxmlformats.org/drawingml/2006/main" noChangeAspect="1"/>
+            </wp:cNvGraphicFramePr>
+            <a:graphic xmlns:a="http://schemas.openxmlformats.org/drawingml/2006/main">
+              <a:graphicData uri="http://schemas.openxmlformats.org/drawingml/2006/picture">
+                <pic:pic xmlns:pic="http://schemas.openxmlformats.org/drawingml/2006/picture">
+                  <pic:nvPicPr>
+                    <pic:cNvPr id="1271728301" name="Picture 1271728301"/>
+                    <pic:cNvPicPr/>
+                  </pic:nvPicPr>
+                  <pic:blipFill>
+                    <a:blip r:embed="rId25" cstate="print">
+                      <a:extLst>
+                        <a:ext uri="{28A0092B-C50C-407E-A947-70E740481C1C}">
+                          <a14:useLocalDpi xmlns:a14="http://schemas.microsoft.com/office/drawing/2010/main" val="0"/>
+                        </a:ext>
+                      </a:extLst>
+                    </a:blip>
+                    <a:stretch>
+                      <a:fillRect/>
+                    </a:stretch>
+                  </pic:blipFill>
+                  <pic:spPr>
+                    <a:xfrm>
+                      <a:off x="0" y="0"/>
+                      <a:ext cx="8864600" cy="2280285"/>
                     </a:xfrm>
                     <a:prstGeom prst="rect">
                       <a:avLst/>
@@ -6922,6 +6947,54 @@
             </a:graphic>
           </wp:inline>
         </w:drawing>
+      </w:r>
+    </w:p>
+    <w:p/>
+    <w:p>
+      <w:pPr>
+        <w:rPr>
+          <w:lang w:val="en-US"/>
+        </w:rPr>
+      </w:pPr>
+      <w:r>
+        <w:rPr>
+          <w:lang w:val="en-US"/>
+        </w:rPr>
+        <w:t xml:space="preserve">As expected, </w:t>
+      </w:r>
+      <w:r>
+        <w:rPr>
+          <w:b/>
+          <w:bCs/>
+          <w:lang w:val="en-US"/>
+        </w:rPr>
+        <w:t>locking introduces significant delay</w:t>
+      </w:r>
+      <w:r>
+        <w:rPr>
+          <w:lang w:val="en-US"/>
+        </w:rPr>
+        <w:t xml:space="preserve">. </w:t>
+      </w:r>
+      <w:r>
+        <w:rPr>
+          <w:lang w:val="en-US"/>
+        </w:rPr>
+        <w:t xml:space="preserve">However, it can’t be avoided while using </w:t>
+      </w:r>
+      <w:r>
+        <w:rPr>
+          <w:b/>
+          <w:bCs/>
+          <w:lang w:val="en-US"/>
+        </w:rPr>
+        <w:t>concurrent modifications</w:t>
+      </w:r>
+      <w:r>
+        <w:rPr>
+          <w:lang w:val="en-US"/>
+        </w:rPr>
+        <w:t xml:space="preserve"> on vector.</w:t>
       </w:r>
     </w:p>
     <w:sectPr>

</xml_diff>

<commit_message>
add bitarray multithreaded solution
</commit_message>
<xml_diff>
--- a/analysis/Optimization.docx
+++ b/analysis/Optimization.docx
@@ -89,7 +89,7 @@
             </w:rPr>
             <w:fldChar w:fldCharType="separate"/>
           </w:r>
-          <w:hyperlink w:anchor="_Toc150187032" w:history="1">
+          <w:hyperlink w:anchor="_Toc150259059" w:history="1">
             <w:r>
               <w:rPr>
                 <w:rStyle w:val="Hyperlink"/>
@@ -117,7 +117,7 @@
                 <w:noProof/>
                 <w:webHidden/>
               </w:rPr>
-              <w:instrText xml:space="preserve"> PAGEREF _Toc150187032 \h </w:instrText>
+              <w:instrText xml:space="preserve"> PAGEREF _Toc150259059 \h </w:instrText>
             </w:r>
             <w:r>
               <w:rPr>
@@ -137,7 +137,7 @@
                 <w:noProof/>
                 <w:webHidden/>
               </w:rPr>
-              <w:t>1</w:t>
+              <w:t>2</w:t>
             </w:r>
             <w:r>
               <w:rPr>
@@ -164,7 +164,7 @@
               <w:lang w:eastAsia="en-GB"/>
             </w:rPr>
           </w:pPr>
-          <w:hyperlink w:anchor="_Toc150187033" w:history="1">
+          <w:hyperlink w:anchor="_Toc150259060" w:history="1">
             <w:r>
               <w:rPr>
                 <w:rStyle w:val="Hyperlink"/>
@@ -192,7 +192,7 @@
                 <w:noProof/>
                 <w:webHidden/>
               </w:rPr>
-              <w:instrText xml:space="preserve"> PAGEREF _Toc150187033 \h </w:instrText>
+              <w:instrText xml:space="preserve"> PAGEREF _Toc150259060 \h </w:instrText>
             </w:r>
             <w:r>
               <w:rPr>
@@ -239,7 +239,7 @@
               <w:lang w:eastAsia="en-GB"/>
             </w:rPr>
           </w:pPr>
-          <w:hyperlink w:anchor="_Toc150187034" w:history="1">
+          <w:hyperlink w:anchor="_Toc150259061" w:history="1">
             <w:r>
               <w:rPr>
                 <w:rStyle w:val="Hyperlink"/>
@@ -267,7 +267,7 @@
                 <w:noProof/>
                 <w:webHidden/>
               </w:rPr>
-              <w:instrText xml:space="preserve"> PAGEREF _Toc150187034 \h </w:instrText>
+              <w:instrText xml:space="preserve"> PAGEREF _Toc150259061 \h </w:instrText>
             </w:r>
             <w:r>
               <w:rPr>
@@ -314,7 +314,7 @@
               <w:lang w:eastAsia="en-GB"/>
             </w:rPr>
           </w:pPr>
-          <w:hyperlink w:anchor="_Toc150187035" w:history="1">
+          <w:hyperlink w:anchor="_Toc150259062" w:history="1">
             <w:r>
               <w:rPr>
                 <w:rStyle w:val="Hyperlink"/>
@@ -342,7 +342,7 @@
                 <w:noProof/>
                 <w:webHidden/>
               </w:rPr>
-              <w:instrText xml:space="preserve"> PAGEREF _Toc150187035 \h </w:instrText>
+              <w:instrText xml:space="preserve"> PAGEREF _Toc150259062 \h </w:instrText>
             </w:r>
             <w:r>
               <w:rPr>
@@ -389,7 +389,7 @@
               <w:lang w:eastAsia="en-GB"/>
             </w:rPr>
           </w:pPr>
-          <w:hyperlink w:anchor="_Toc150187036" w:history="1">
+          <w:hyperlink w:anchor="_Toc150259063" w:history="1">
             <w:r>
               <w:rPr>
                 <w:rStyle w:val="Hyperlink"/>
@@ -417,7 +417,7 @@
                 <w:noProof/>
                 <w:webHidden/>
               </w:rPr>
-              <w:instrText xml:space="preserve"> PAGEREF _Toc150187036 \h </w:instrText>
+              <w:instrText xml:space="preserve"> PAGEREF _Toc150259063 \h </w:instrText>
             </w:r>
             <w:r>
               <w:rPr>
@@ -464,7 +464,7 @@
               <w:lang w:eastAsia="en-GB"/>
             </w:rPr>
           </w:pPr>
-          <w:hyperlink w:anchor="_Toc150187037" w:history="1">
+          <w:hyperlink w:anchor="_Toc150259064" w:history="1">
             <w:r>
               <w:rPr>
                 <w:rStyle w:val="Hyperlink"/>
@@ -492,7 +492,7 @@
                 <w:noProof/>
                 <w:webHidden/>
               </w:rPr>
-              <w:instrText xml:space="preserve"> PAGEREF _Toc150187037 \h </w:instrText>
+              <w:instrText xml:space="preserve"> PAGEREF _Toc150259064 \h </w:instrText>
             </w:r>
             <w:r>
               <w:rPr>
@@ -539,7 +539,7 @@
               <w:lang w:eastAsia="en-GB"/>
             </w:rPr>
           </w:pPr>
-          <w:hyperlink w:anchor="_Toc150187038" w:history="1">
+          <w:hyperlink w:anchor="_Toc150259065" w:history="1">
             <w:r>
               <w:rPr>
                 <w:rStyle w:val="Hyperlink"/>
@@ -567,7 +567,7 @@
                 <w:noProof/>
                 <w:webHidden/>
               </w:rPr>
-              <w:instrText xml:space="preserve"> PAGEREF _Toc150187038 \h </w:instrText>
+              <w:instrText xml:space="preserve"> PAGEREF _Toc150259065 \h </w:instrText>
             </w:r>
             <w:r>
               <w:rPr>
@@ -614,7 +614,7 @@
               <w:lang w:eastAsia="en-GB"/>
             </w:rPr>
           </w:pPr>
-          <w:hyperlink w:anchor="_Toc150187039" w:history="1">
+          <w:hyperlink w:anchor="_Toc150259066" w:history="1">
             <w:r>
               <w:rPr>
                 <w:rStyle w:val="Hyperlink"/>
@@ -642,7 +642,7 @@
                 <w:noProof/>
                 <w:webHidden/>
               </w:rPr>
-              <w:instrText xml:space="preserve"> PAGEREF _Toc150187039 \h </w:instrText>
+              <w:instrText xml:space="preserve"> PAGEREF _Toc150259066 \h </w:instrText>
             </w:r>
             <w:r>
               <w:rPr>
@@ -689,7 +689,7 @@
               <w:lang w:eastAsia="en-GB"/>
             </w:rPr>
           </w:pPr>
-          <w:hyperlink w:anchor="_Toc150187040" w:history="1">
+          <w:hyperlink w:anchor="_Toc150259067" w:history="1">
             <w:r>
               <w:rPr>
                 <w:rStyle w:val="Hyperlink"/>
@@ -717,7 +717,7 @@
                 <w:noProof/>
                 <w:webHidden/>
               </w:rPr>
-              <w:instrText xml:space="preserve"> PAGEREF _Toc150187040 \h </w:instrText>
+              <w:instrText xml:space="preserve"> PAGEREF _Toc150259067 \h </w:instrText>
             </w:r>
             <w:r>
               <w:rPr>
@@ -764,7 +764,7 @@
               <w:lang w:eastAsia="en-GB"/>
             </w:rPr>
           </w:pPr>
-          <w:hyperlink w:anchor="_Toc150187041" w:history="1">
+          <w:hyperlink w:anchor="_Toc150259068" w:history="1">
             <w:r>
               <w:rPr>
                 <w:rStyle w:val="Hyperlink"/>
@@ -792,7 +792,7 @@
                 <w:noProof/>
                 <w:webHidden/>
               </w:rPr>
-              <w:instrText xml:space="preserve"> PAGEREF _Toc150187041 \h </w:instrText>
+              <w:instrText xml:space="preserve"> PAGEREF _Toc150259068 \h </w:instrText>
             </w:r>
             <w:r>
               <w:rPr>
@@ -824,6 +824,231 @@
           </w:hyperlink>
         </w:p>
         <w:p>
+          <w:pPr>
+            <w:pStyle w:val="TOC2"/>
+            <w:tabs>
+              <w:tab w:val="right" w:leader="dot" w:pos="13950"/>
+            </w:tabs>
+            <w:rPr>
+              <w:rFonts w:eastAsiaTheme="minorEastAsia" w:cstheme="minorBidi"/>
+              <w:b w:val="0"/>
+              <w:bCs w:val="0"/>
+              <w:noProof/>
+              <w:sz w:val="24"/>
+              <w:szCs w:val="24"/>
+              <w:lang w:eastAsia="en-GB"/>
+            </w:rPr>
+          </w:pPr>
+          <w:hyperlink w:anchor="_Toc150259069" w:history="1">
+            <w:r>
+              <w:rPr>
+                <w:rStyle w:val="Hyperlink"/>
+                <w:noProof/>
+                <w:lang w:val="en-US"/>
+              </w:rPr>
+              <w:t>Vectors of &lt;int&gt; concatenation (v6)</w:t>
+            </w:r>
+            <w:r>
+              <w:rPr>
+                <w:noProof/>
+                <w:webHidden/>
+              </w:rPr>
+              <w:tab/>
+            </w:r>
+            <w:r>
+              <w:rPr>
+                <w:noProof/>
+                <w:webHidden/>
+              </w:rPr>
+              <w:fldChar w:fldCharType="begin"/>
+            </w:r>
+            <w:r>
+              <w:rPr>
+                <w:noProof/>
+                <w:webHidden/>
+              </w:rPr>
+              <w:instrText xml:space="preserve"> PAGEREF _Toc150259069 \h </w:instrText>
+            </w:r>
+            <w:r>
+              <w:rPr>
+                <w:noProof/>
+                <w:webHidden/>
+              </w:rPr>
+            </w:r>
+            <w:r>
+              <w:rPr>
+                <w:noProof/>
+                <w:webHidden/>
+              </w:rPr>
+              <w:fldChar w:fldCharType="separate"/>
+            </w:r>
+            <w:r>
+              <w:rPr>
+                <w:noProof/>
+                <w:webHidden/>
+              </w:rPr>
+              <w:t>21</w:t>
+            </w:r>
+            <w:r>
+              <w:rPr>
+                <w:noProof/>
+                <w:webHidden/>
+              </w:rPr>
+              <w:fldChar w:fldCharType="end"/>
+            </w:r>
+          </w:hyperlink>
+        </w:p>
+        <w:p>
+          <w:pPr>
+            <w:pStyle w:val="TOC2"/>
+            <w:tabs>
+              <w:tab w:val="right" w:leader="dot" w:pos="13950"/>
+            </w:tabs>
+            <w:rPr>
+              <w:rFonts w:eastAsiaTheme="minorEastAsia" w:cstheme="minorBidi"/>
+              <w:b w:val="0"/>
+              <w:bCs w:val="0"/>
+              <w:noProof/>
+              <w:sz w:val="24"/>
+              <w:szCs w:val="24"/>
+              <w:lang w:eastAsia="en-GB"/>
+            </w:rPr>
+          </w:pPr>
+          <w:hyperlink w:anchor="_Toc150259070" w:history="1">
+            <w:r>
+              <w:rPr>
+                <w:rStyle w:val="Hyperlink"/>
+                <w:noProof/>
+                <w:lang w:val="en-US"/>
+              </w:rPr>
+              <w:t>Synchronized vector&lt;int&gt; (v7)</w:t>
+            </w:r>
+            <w:r>
+              <w:rPr>
+                <w:noProof/>
+                <w:webHidden/>
+              </w:rPr>
+              <w:tab/>
+            </w:r>
+            <w:r>
+              <w:rPr>
+                <w:noProof/>
+                <w:webHidden/>
+              </w:rPr>
+              <w:fldChar w:fldCharType="begin"/>
+            </w:r>
+            <w:r>
+              <w:rPr>
+                <w:noProof/>
+                <w:webHidden/>
+              </w:rPr>
+              <w:instrText xml:space="preserve"> PAGEREF _Toc150259070 \h </w:instrText>
+            </w:r>
+            <w:r>
+              <w:rPr>
+                <w:noProof/>
+                <w:webHidden/>
+              </w:rPr>
+            </w:r>
+            <w:r>
+              <w:rPr>
+                <w:noProof/>
+                <w:webHidden/>
+              </w:rPr>
+              <w:fldChar w:fldCharType="separate"/>
+            </w:r>
+            <w:r>
+              <w:rPr>
+                <w:noProof/>
+                <w:webHidden/>
+              </w:rPr>
+              <w:t>24</w:t>
+            </w:r>
+            <w:r>
+              <w:rPr>
+                <w:noProof/>
+                <w:webHidden/>
+              </w:rPr>
+              <w:fldChar w:fldCharType="end"/>
+            </w:r>
+          </w:hyperlink>
+        </w:p>
+        <w:p>
+          <w:pPr>
+            <w:pStyle w:val="TOC2"/>
+            <w:tabs>
+              <w:tab w:val="right" w:leader="dot" w:pos="13950"/>
+            </w:tabs>
+            <w:rPr>
+              <w:rFonts w:eastAsiaTheme="minorEastAsia" w:cstheme="minorBidi"/>
+              <w:b w:val="0"/>
+              <w:bCs w:val="0"/>
+              <w:noProof/>
+              <w:sz w:val="24"/>
+              <w:szCs w:val="24"/>
+              <w:lang w:eastAsia="en-GB"/>
+            </w:rPr>
+          </w:pPr>
+          <w:hyperlink w:anchor="_Toc150259071" w:history="1">
+            <w:r>
+              <w:rPr>
+                <w:rStyle w:val="Hyperlink"/>
+                <w:noProof/>
+                <w:lang w:val="en-US"/>
+              </w:rPr>
+              <w:t>Bit array (v8)</w:t>
+            </w:r>
+            <w:r>
+              <w:rPr>
+                <w:noProof/>
+                <w:webHidden/>
+              </w:rPr>
+              <w:tab/>
+            </w:r>
+            <w:r>
+              <w:rPr>
+                <w:noProof/>
+                <w:webHidden/>
+              </w:rPr>
+              <w:fldChar w:fldCharType="begin"/>
+            </w:r>
+            <w:r>
+              <w:rPr>
+                <w:noProof/>
+                <w:webHidden/>
+              </w:rPr>
+              <w:instrText xml:space="preserve"> PAGEREF _Toc150259071 \h </w:instrText>
+            </w:r>
+            <w:r>
+              <w:rPr>
+                <w:noProof/>
+                <w:webHidden/>
+              </w:rPr>
+            </w:r>
+            <w:r>
+              <w:rPr>
+                <w:noProof/>
+                <w:webHidden/>
+              </w:rPr>
+              <w:fldChar w:fldCharType="separate"/>
+            </w:r>
+            <w:r>
+              <w:rPr>
+                <w:noProof/>
+                <w:webHidden/>
+              </w:rPr>
+              <w:t>27</w:t>
+            </w:r>
+            <w:r>
+              <w:rPr>
+                <w:noProof/>
+                <w:webHidden/>
+              </w:rPr>
+              <w:fldChar w:fldCharType="end"/>
+            </w:r>
+          </w:hyperlink>
+        </w:p>
+        <w:p>
           <w:r>
             <w:rPr>
               <w:b/>
@@ -863,11 +1088,12 @@
           <w:lang w:val="en-US"/>
         </w:rPr>
       </w:pPr>
-      <w:bookmarkStart w:id="0" w:name="_Toc150187032"/>
-      <w:r>
-        <w:rPr>
-          <w:lang w:val="en-US"/>
-        </w:rPr>
+      <w:bookmarkStart w:id="0" w:name="_Toc150259059"/>
+      <w:r>
+        <w:rPr>
+          <w:lang w:val="en-US"/>
+        </w:rPr>
+        <w:lastRenderedPageBreak/>
         <w:t>Environment description</w:t>
       </w:r>
       <w:bookmarkEnd w:id="0"/>
@@ -926,7 +1152,6 @@
         <w:rPr>
           <w:lang w:val="en-US"/>
         </w:rPr>
-        <w:lastRenderedPageBreak/>
         <w:t xml:space="preserve">RAM: </w:t>
       </w:r>
       <w:r>
@@ -1165,6 +1390,7 @@
           <w:noProof/>
           <w:lang w:val="en-US"/>
         </w:rPr>
+        <w:lastRenderedPageBreak/>
         <w:drawing>
           <wp:anchor distT="0" distB="0" distL="114300" distR="114300" simplePos="0" relativeHeight="251666432" behindDoc="0" locked="0" layoutInCell="1" allowOverlap="1" wp14:anchorId="356AA352" wp14:editId="158CC476">
             <wp:simplePos x="0" y="0"/>
@@ -1225,7 +1451,35 @@
         <w:rPr>
           <w:lang w:val="en-US"/>
         </w:rPr>
-        <w:t>Default CLion profiler (based on Dtrace) is used:</w:t>
+        <w:t xml:space="preserve">Default </w:t>
+      </w:r>
+      <w:proofErr w:type="spellStart"/>
+      <w:r>
+        <w:rPr>
+          <w:lang w:val="en-US"/>
+        </w:rPr>
+        <w:t>CLion</w:t>
+      </w:r>
+      <w:proofErr w:type="spellEnd"/>
+      <w:r>
+        <w:rPr>
+          <w:lang w:val="en-US"/>
+        </w:rPr>
+        <w:t xml:space="preserve"> profiler (based on </w:t>
+      </w:r>
+      <w:proofErr w:type="spellStart"/>
+      <w:r>
+        <w:rPr>
+          <w:lang w:val="en-US"/>
+        </w:rPr>
+        <w:t>Dtrace</w:t>
+      </w:r>
+      <w:proofErr w:type="spellEnd"/>
+      <w:r>
+        <w:rPr>
+          <w:lang w:val="en-US"/>
+        </w:rPr>
+        <w:t>) is used:</w:t>
       </w:r>
     </w:p>
     <w:p>
@@ -1242,7 +1496,7 @@
           <w:lang w:val="en-US"/>
         </w:rPr>
       </w:pPr>
-      <w:bookmarkStart w:id="1" w:name="_Toc150187033"/>
+      <w:bookmarkStart w:id="1" w:name="_Toc150259060"/>
       <w:r>
         <w:rPr>
           <w:lang w:val="en-US"/>
@@ -1271,7 +1525,7 @@
           <w:lang w:val="en-US"/>
         </w:rPr>
       </w:pPr>
-      <w:bookmarkStart w:id="2" w:name="_Toc150187034"/>
+      <w:bookmarkStart w:id="2" w:name="_Toc150259061"/>
       <w:r>
         <w:rPr>
           <w:lang w:val="en-US"/>
@@ -1343,7 +1597,21 @@
         <w:rPr>
           <w:lang w:val="en-US"/>
         </w:rPr>
-        <w:t xml:space="preserve"> of performance problems: both execution time and memory consumption (6s+ and 600Mb+ with maxPrime=100k)</w:t>
+        <w:t xml:space="preserve"> of performance problems: both execution time and memory consumption (6s+ and 600Mb+ with </w:t>
+      </w:r>
+      <w:proofErr w:type="spellStart"/>
+      <w:r>
+        <w:rPr>
+          <w:lang w:val="en-US"/>
+        </w:rPr>
+        <w:t>maxPrime</w:t>
+      </w:r>
+      <w:proofErr w:type="spellEnd"/>
+      <w:r>
+        <w:rPr>
+          <w:lang w:val="en-US"/>
+        </w:rPr>
+        <w:t>=100k)</w:t>
       </w:r>
     </w:p>
     <w:p>
@@ -1426,7 +1694,35 @@
           <w:lang w:val="en-US"/>
         </w:rPr>
         <w:lastRenderedPageBreak/>
-        <w:t>Apparently, ‘myFiller’ vector is not needed as it’s playing a temporary role to store int numbers that are pushed into ‘primeNumbers’ vector later:</w:t>
+        <w:t>Apparently, ‘</w:t>
+      </w:r>
+      <w:proofErr w:type="spellStart"/>
+      <w:r>
+        <w:rPr>
+          <w:lang w:val="en-US"/>
+        </w:rPr>
+        <w:t>myFiller</w:t>
+      </w:r>
+      <w:proofErr w:type="spellEnd"/>
+      <w:r>
+        <w:rPr>
+          <w:lang w:val="en-US"/>
+        </w:rPr>
+        <w:t>’ vector is not needed as it’s playing a temporary role to store int numbers that are pushed into ‘</w:t>
+      </w:r>
+      <w:proofErr w:type="spellStart"/>
+      <w:r>
+        <w:rPr>
+          <w:lang w:val="en-US"/>
+        </w:rPr>
+        <w:t>primeNumbers</w:t>
+      </w:r>
+      <w:proofErr w:type="spellEnd"/>
+      <w:r>
+        <w:rPr>
+          <w:lang w:val="en-US"/>
+        </w:rPr>
+        <w:t>’ vector later:</w:t>
       </w:r>
     </w:p>
     <w:p>
@@ -1546,7 +1842,21 @@
         <w:rPr>
           <w:lang w:val="en-US"/>
         </w:rPr>
-        <w:t>The problem is that it not only store them in additional vector, but uses two additional vectors of ‘int’ and ‘string’ types reserved for 500 elements to store a single value:</w:t>
+        <w:t xml:space="preserve">The problem is that it not only </w:t>
+      </w:r>
+      <w:proofErr w:type="gramStart"/>
+      <w:r>
+        <w:rPr>
+          <w:lang w:val="en-US"/>
+        </w:rPr>
+        <w:t>store</w:t>
+      </w:r>
+      <w:proofErr w:type="gramEnd"/>
+      <w:r>
+        <w:rPr>
+          <w:lang w:val="en-US"/>
+        </w:rPr>
+        <w:t xml:space="preserve"> them in additional vector, but uses two additional vectors of ‘int’ and ‘string’ types reserved for 500 elements to store a single value:</w:t>
       </w:r>
     </w:p>
     <w:p>
@@ -1785,12 +2095,26 @@
           <w:lang w:val="en-US"/>
         </w:rPr>
       </w:pPr>
-      <w:bookmarkStart w:id="3" w:name="_Toc150187035"/>
-      <w:r>
-        <w:rPr>
-          <w:lang w:val="en-US"/>
-        </w:rPr>
-        <w:t>No BigIntegerIterator (v1)</w:t>
+      <w:bookmarkStart w:id="3" w:name="_Toc150259062"/>
+      <w:r>
+        <w:rPr>
+          <w:lang w:val="en-US"/>
+        </w:rPr>
+        <w:t xml:space="preserve">No </w:t>
+      </w:r>
+      <w:proofErr w:type="spellStart"/>
+      <w:r>
+        <w:rPr>
+          <w:lang w:val="en-US"/>
+        </w:rPr>
+        <w:t>BigIntegerIterator</w:t>
+      </w:r>
+      <w:proofErr w:type="spellEnd"/>
+      <w:r>
+        <w:rPr>
+          <w:lang w:val="en-US"/>
+        </w:rPr>
+        <w:t xml:space="preserve"> (v1)</w:t>
       </w:r>
       <w:bookmarkEnd w:id="3"/>
     </w:p>
@@ -1807,11 +2131,19 @@
           <w:lang w:val="en-US"/>
         </w:rPr>
       </w:pPr>
-      <w:r>
-        <w:rPr>
-          <w:lang w:val="en-US"/>
-        </w:rPr>
-        <w:t xml:space="preserve">In order to fix </w:t>
+      <w:proofErr w:type="gramStart"/>
+      <w:r>
+        <w:rPr>
+          <w:lang w:val="en-US"/>
+        </w:rPr>
+        <w:t>In order to</w:t>
+      </w:r>
+      <w:proofErr w:type="gramEnd"/>
+      <w:r>
+        <w:rPr>
+          <w:lang w:val="en-US"/>
+        </w:rPr>
+        <w:t xml:space="preserve"> fix </w:t>
       </w:r>
       <w:r>
         <w:rPr>
@@ -1832,13 +2164,63 @@
           <w:bCs/>
           <w:lang w:val="en-US"/>
         </w:rPr>
-        <w:t>get rid of ‘BigIntegerIterator’ class and ‘myFiller’ vector</w:t>
-      </w:r>
-      <w:r>
-        <w:rPr>
-          <w:lang w:val="en-US"/>
-        </w:rPr>
-        <w:t xml:space="preserve"> by pushing numbers directly to ‘primeNumbers’ vector:</w:t>
+        <w:t>get rid of ‘</w:t>
+      </w:r>
+      <w:proofErr w:type="spellStart"/>
+      <w:r>
+        <w:rPr>
+          <w:b/>
+          <w:bCs/>
+          <w:lang w:val="en-US"/>
+        </w:rPr>
+        <w:t>BigIntegerIterator</w:t>
+      </w:r>
+      <w:proofErr w:type="spellEnd"/>
+      <w:r>
+        <w:rPr>
+          <w:b/>
+          <w:bCs/>
+          <w:lang w:val="en-US"/>
+        </w:rPr>
+        <w:t>’ class and ‘</w:t>
+      </w:r>
+      <w:proofErr w:type="spellStart"/>
+      <w:r>
+        <w:rPr>
+          <w:b/>
+          <w:bCs/>
+          <w:lang w:val="en-US"/>
+        </w:rPr>
+        <w:t>myFiller</w:t>
+      </w:r>
+      <w:proofErr w:type="spellEnd"/>
+      <w:r>
+        <w:rPr>
+          <w:b/>
+          <w:bCs/>
+          <w:lang w:val="en-US"/>
+        </w:rPr>
+        <w:t>’ vector</w:t>
+      </w:r>
+      <w:r>
+        <w:rPr>
+          <w:lang w:val="en-US"/>
+        </w:rPr>
+        <w:t xml:space="preserve"> by pushing numbers directly to ‘</w:t>
+      </w:r>
+      <w:proofErr w:type="spellStart"/>
+      <w:r>
+        <w:rPr>
+          <w:lang w:val="en-US"/>
+        </w:rPr>
+        <w:t>primeNumbers</w:t>
+      </w:r>
+      <w:proofErr w:type="spellEnd"/>
+      <w:r>
+        <w:rPr>
+          <w:lang w:val="en-US"/>
+        </w:rPr>
+        <w:t>’ vector:</w:t>
       </w:r>
     </w:p>
     <w:p>
@@ -2110,7 +2492,21 @@
         <w:rPr>
           <w:lang w:val="en-US"/>
         </w:rPr>
-        <w:t xml:space="preserve"> for maxPrime = 100k.</w:t>
+        <w:t xml:space="preserve"> for </w:t>
+      </w:r>
+      <w:proofErr w:type="spellStart"/>
+      <w:r>
+        <w:rPr>
+          <w:lang w:val="en-US"/>
+        </w:rPr>
+        <w:t>maxPrime</w:t>
+      </w:r>
+      <w:proofErr w:type="spellEnd"/>
+      <w:r>
+        <w:rPr>
+          <w:lang w:val="en-US"/>
+        </w:rPr>
+        <w:t xml:space="preserve"> = 100k.</w:t>
       </w:r>
     </w:p>
     <w:p>
@@ -2353,7 +2749,7 @@
           <w:lang w:val="en-US"/>
         </w:rPr>
       </w:pPr>
-      <w:bookmarkStart w:id="4" w:name="_Toc150187036"/>
+      <w:bookmarkStart w:id="4" w:name="_Toc150259063"/>
       <w:r>
         <w:rPr>
           <w:lang w:val="en-US"/>
@@ -2491,7 +2887,21 @@
         <w:rPr>
           <w:lang w:val="en-US"/>
         </w:rPr>
-        <w:t>‘isPrime’ also can iterate over numbers up to a candidate’s square root to check for a divisibility:</w:t>
+        <w:t>‘</w:t>
+      </w:r>
+      <w:proofErr w:type="spellStart"/>
+      <w:r>
+        <w:rPr>
+          <w:lang w:val="en-US"/>
+        </w:rPr>
+        <w:t>isPrime</w:t>
+      </w:r>
+      <w:proofErr w:type="spellEnd"/>
+      <w:r>
+        <w:rPr>
+          <w:lang w:val="en-US"/>
+        </w:rPr>
+        <w:t>’ also can iterate over numbers up to a candidate’s square root to check for a divisibility:</w:t>
       </w:r>
     </w:p>
     <w:p>
@@ -2929,11 +3339,19 @@
           <w:lang w:val="en-US"/>
         </w:rPr>
       </w:pPr>
-      <w:r>
-        <w:rPr>
-          <w:lang w:val="en-US"/>
-        </w:rPr>
-        <w:t>maxPrime = 1000</w:t>
+      <w:proofErr w:type="spellStart"/>
+      <w:r>
+        <w:rPr>
+          <w:lang w:val="en-US"/>
+        </w:rPr>
+        <w:t>maxPrime</w:t>
+      </w:r>
+      <w:proofErr w:type="spellEnd"/>
+      <w:r>
+        <w:rPr>
+          <w:lang w:val="en-US"/>
+        </w:rPr>
+        <w:t xml:space="preserve"> = 1000</w:t>
       </w:r>
     </w:p>
     <w:p>
@@ -3024,11 +3442,27 @@
           <w:lang w:val="en-US"/>
         </w:rPr>
       </w:pPr>
-      <w:r>
-        <w:rPr>
-          <w:lang w:val="en-US"/>
-        </w:rPr>
-        <w:t>maxPrime.= 100000</w:t>
+      <w:proofErr w:type="spellStart"/>
+      <w:proofErr w:type="gramStart"/>
+      <w:r>
+        <w:rPr>
+          <w:lang w:val="en-US"/>
+        </w:rPr>
+        <w:t>maxPrime</w:t>
+      </w:r>
+      <w:proofErr w:type="spellEnd"/>
+      <w:r>
+        <w:rPr>
+          <w:lang w:val="en-US"/>
+        </w:rPr>
+        <w:t>.=</w:t>
+      </w:r>
+      <w:proofErr w:type="gramEnd"/>
+      <w:r>
+        <w:rPr>
+          <w:lang w:val="en-US"/>
+        </w:rPr>
+        <w:t xml:space="preserve"> 100000</w:t>
       </w:r>
     </w:p>
     <w:p>
@@ -3138,7 +3572,21 @@
         <w:rPr>
           <w:lang w:val="en-US"/>
         </w:rPr>
-        <w:t xml:space="preserve"> is significant on lower maxPrime and </w:t>
+        <w:t xml:space="preserve"> is significant on lower </w:t>
+      </w:r>
+      <w:proofErr w:type="spellStart"/>
+      <w:r>
+        <w:rPr>
+          <w:lang w:val="en-US"/>
+        </w:rPr>
+        <w:t>maxPrime</w:t>
+      </w:r>
+      <w:proofErr w:type="spellEnd"/>
+      <w:r>
+        <w:rPr>
+          <w:lang w:val="en-US"/>
+        </w:rPr>
+        <w:t xml:space="preserve"> and </w:t>
       </w:r>
       <w:r>
         <w:rPr>
@@ -3152,7 +3600,21 @@
         <w:rPr>
           <w:lang w:val="en-US"/>
         </w:rPr>
-        <w:t xml:space="preserve"> is taking over on higher maxPrime.</w:t>
+        <w:t xml:space="preserve"> is taking over on higher </w:t>
+      </w:r>
+      <w:proofErr w:type="spellStart"/>
+      <w:r>
+        <w:rPr>
+          <w:lang w:val="en-US"/>
+        </w:rPr>
+        <w:t>maxPrime</w:t>
+      </w:r>
+      <w:proofErr w:type="spellEnd"/>
+      <w:r>
+        <w:rPr>
+          <w:lang w:val="en-US"/>
+        </w:rPr>
+        <w:t>.</w:t>
       </w:r>
     </w:p>
     <w:p>
@@ -3331,7 +3793,25 @@
           <w:bCs/>
           <w:lang w:val="en-US"/>
         </w:rPr>
-        <w:t>Spawning too many threads / lack of work division</w:t>
+        <w:t xml:space="preserve">Spawning too many threads / </w:t>
+      </w:r>
+      <w:proofErr w:type="gramStart"/>
+      <w:r>
+        <w:rPr>
+          <w:b/>
+          <w:bCs/>
+          <w:lang w:val="en-US"/>
+        </w:rPr>
+        <w:t>lack</w:t>
+      </w:r>
+      <w:proofErr w:type="gramEnd"/>
+      <w:r>
+        <w:rPr>
+          <w:b/>
+          <w:bCs/>
+          <w:lang w:val="en-US"/>
+        </w:rPr>
+        <w:t xml:space="preserve"> of work division</w:t>
       </w:r>
       <w:r>
         <w:rPr>
@@ -3375,7 +3855,11 @@
         <w:t>: t</w:t>
       </w:r>
       <w:r>
-        <w:t>he code checked each candidate number against all numbers less than itself, rather than only known primes</w:t>
+        <w:t xml:space="preserve">he code checked each candidate number against all numbers less than itself, rather than only known </w:t>
+      </w:r>
+      <w:proofErr w:type="gramStart"/>
+      <w:r>
+        <w:t>primes</w:t>
       </w:r>
       <w:r>
         <w:rPr>
@@ -3383,6 +3867,7 @@
         </w:rPr>
         <w:t>;</w:t>
       </w:r>
+      <w:proofErr w:type="gramEnd"/>
     </w:p>
     <w:p>
       <w:pPr>
@@ -3446,7 +3931,7 @@
           <w:lang w:val="en-US"/>
         </w:rPr>
       </w:pPr>
-      <w:bookmarkStart w:id="5" w:name="_Toc150187037"/>
+      <w:bookmarkStart w:id="5" w:name="_Toc150259064"/>
       <w:r>
         <w:rPr>
           <w:lang w:val="en-US"/>
@@ -3470,7 +3955,7 @@
           <w:lang w:val="en-US"/>
         </w:rPr>
       </w:pPr>
-      <w:bookmarkStart w:id="6" w:name="_Toc150187038"/>
+      <w:bookmarkStart w:id="6" w:name="_Toc150259065"/>
       <w:r>
         <w:rPr>
           <w:lang w:val="en-US"/>
@@ -3697,7 +4182,21 @@
         <w:rPr>
           <w:lang w:val="en-US"/>
         </w:rPr>
-        <w:t xml:space="preserve"> with maxPrime = 100k and consumes significantly less memory (</w:t>
+        <w:t xml:space="preserve"> with </w:t>
+      </w:r>
+      <w:proofErr w:type="spellStart"/>
+      <w:r>
+        <w:rPr>
+          <w:lang w:val="en-US"/>
+        </w:rPr>
+        <w:t>maxPrime</w:t>
+      </w:r>
+      <w:proofErr w:type="spellEnd"/>
+      <w:r>
+        <w:rPr>
+          <w:lang w:val="en-US"/>
+        </w:rPr>
+        <w:t xml:space="preserve"> = 100k and consumes significantly less memory (</w:t>
       </w:r>
       <w:r>
         <w:rPr>
@@ -3800,7 +4299,21 @@
         <w:rPr>
           <w:lang w:val="en-US"/>
         </w:rPr>
-        <w:t xml:space="preserve"> (maxPrime = 100k)</w:t>
+        <w:t xml:space="preserve"> (</w:t>
+      </w:r>
+      <w:proofErr w:type="spellStart"/>
+      <w:r>
+        <w:rPr>
+          <w:lang w:val="en-US"/>
+        </w:rPr>
+        <w:t>maxPrime</w:t>
+      </w:r>
+      <w:proofErr w:type="spellEnd"/>
+      <w:r>
+        <w:rPr>
+          <w:lang w:val="en-US"/>
+        </w:rPr>
+        <w:t xml:space="preserve"> = 100k)</w:t>
       </w:r>
       <w:r>
         <w:rPr>
@@ -3952,7 +4465,25 @@
           <w:bCs/>
           <w:lang w:val="en-US"/>
         </w:rPr>
-        <w:t>iterating over all numbers (not only already known primes)</w:t>
+        <w:t xml:space="preserve">iterating </w:t>
+      </w:r>
+      <w:proofErr w:type="spellStart"/>
+      <w:r>
+        <w:rPr>
+          <w:b/>
+          <w:bCs/>
+          <w:lang w:val="en-US"/>
+        </w:rPr>
+        <w:t>over all</w:t>
+      </w:r>
+      <w:proofErr w:type="spellEnd"/>
+      <w:r>
+        <w:rPr>
+          <w:b/>
+          <w:bCs/>
+          <w:lang w:val="en-US"/>
+        </w:rPr>
+        <w:t xml:space="preserve"> numbers (not only already known primes)</w:t>
       </w:r>
       <w:r>
         <w:rPr>
@@ -3989,7 +4520,7 @@
           <w:lang w:val="en-US"/>
         </w:rPr>
       </w:pPr>
-      <w:bookmarkStart w:id="7" w:name="_Toc150187039"/>
+      <w:bookmarkStart w:id="7" w:name="_Toc150259066"/>
       <w:r>
         <w:rPr>
           <w:lang w:val="en-US"/>
@@ -4444,7 +4975,35 @@
         <w:rPr>
           <w:lang w:val="en-US"/>
         </w:rPr>
-        <w:t>V4 started to take over from maxPrime = 100k and showed extreme advantage at maxPrime = 500k (</w:t>
+        <w:t xml:space="preserve">V4 started to take over from </w:t>
+      </w:r>
+      <w:proofErr w:type="spellStart"/>
+      <w:r>
+        <w:rPr>
+          <w:lang w:val="en-US"/>
+        </w:rPr>
+        <w:t>maxPrime</w:t>
+      </w:r>
+      <w:proofErr w:type="spellEnd"/>
+      <w:r>
+        <w:rPr>
+          <w:lang w:val="en-US"/>
+        </w:rPr>
+        <w:t xml:space="preserve"> = 100k and showed extreme advantage at </w:t>
+      </w:r>
+      <w:proofErr w:type="spellStart"/>
+      <w:r>
+        <w:rPr>
+          <w:lang w:val="en-US"/>
+        </w:rPr>
+        <w:t>maxPrime</w:t>
+      </w:r>
+      <w:proofErr w:type="spellEnd"/>
+      <w:r>
+        <w:rPr>
+          <w:lang w:val="en-US"/>
+        </w:rPr>
+        <w:t xml:space="preserve"> = 500k (</w:t>
       </w:r>
       <w:r>
         <w:rPr>
@@ -4559,7 +5118,7 @@
           <w:lang w:val="en-US"/>
         </w:rPr>
       </w:pPr>
-      <w:bookmarkStart w:id="8" w:name="_Toc150187040"/>
+      <w:bookmarkStart w:id="8" w:name="_Toc150259067"/>
       <w:r>
         <w:rPr>
           <w:lang w:val="en-US"/>
@@ -4975,12 +5534,34 @@
           <w:lang w:val="en-US"/>
         </w:rPr>
       </w:pPr>
+      <w:proofErr w:type="gramStart"/>
       <w:r>
         <w:rPr>
           <w:lang w:val="en-US"/>
         </w:rPr>
         <w:lastRenderedPageBreak/>
-        <w:t xml:space="preserve">.push_back() of identified prime numbers to a int vector doesn’t seem to take much time, but let’s also try to </w:t>
+        <w:t>.</w:t>
+      </w:r>
+      <w:proofErr w:type="spellStart"/>
+      <w:r>
+        <w:rPr>
+          <w:lang w:val="en-US"/>
+        </w:rPr>
+        <w:t>push</w:t>
+      </w:r>
+      <w:proofErr w:type="gramEnd"/>
+      <w:r>
+        <w:rPr>
+          <w:lang w:val="en-US"/>
+        </w:rPr>
+        <w:t>_back</w:t>
+      </w:r>
+      <w:proofErr w:type="spellEnd"/>
+      <w:r>
+        <w:rPr>
+          <w:lang w:val="en-US"/>
+        </w:rPr>
+        <w:t xml:space="preserve">() of identified prime numbers to a int vector doesn’t seem to take much time, but let’s also try to </w:t>
       </w:r>
       <w:r>
         <w:rPr>
@@ -5208,7 +5789,21 @@
         <w:rPr>
           <w:lang w:val="en-US"/>
         </w:rPr>
-        <w:t xml:space="preserve"> (for maxPrime = 100m)</w:t>
+        <w:t xml:space="preserve"> (for </w:t>
+      </w:r>
+      <w:proofErr w:type="spellStart"/>
+      <w:r>
+        <w:rPr>
+          <w:lang w:val="en-US"/>
+        </w:rPr>
+        <w:t>maxPrime</w:t>
+      </w:r>
+      <w:proofErr w:type="spellEnd"/>
+      <w:r>
+        <w:rPr>
+          <w:lang w:val="en-US"/>
+        </w:rPr>
+        <w:t xml:space="preserve"> = 100m)</w:t>
       </w:r>
     </w:p>
     <w:p>
@@ -5287,7 +5882,7 @@
           <w:lang w:val="en-US"/>
         </w:rPr>
       </w:pPr>
-      <w:bookmarkStart w:id="9" w:name="_Toc150187041"/>
+      <w:bookmarkStart w:id="9" w:name="_Toc150259068"/>
       <w:r>
         <w:rPr>
           <w:lang w:val="en-US"/>
@@ -5336,7 +5931,21 @@
         <w:rPr>
           <w:lang w:val="en-US"/>
         </w:rPr>
-        <w:t xml:space="preserve">utilizes only single core throughout entire processing (100% utilization is a max), which is not taking advantage of multi-core processor. Let’s try to introduce threads for parallel calculation. There’re multiple ways to divide their work with SoE algorithm (see </w:t>
+        <w:t xml:space="preserve">utilizes only single core throughout entire processing (100% utilization is a max), which is not taking advantage of multi-core processor. Let’s try to introduce threads for parallel calculation. There’re multiple ways to divide their work with </w:t>
+      </w:r>
+      <w:proofErr w:type="spellStart"/>
+      <w:r>
+        <w:rPr>
+          <w:lang w:val="en-US"/>
+        </w:rPr>
+        <w:t>SoE</w:t>
+      </w:r>
+      <w:proofErr w:type="spellEnd"/>
+      <w:r>
+        <w:rPr>
+          <w:lang w:val="en-US"/>
+        </w:rPr>
+        <w:t xml:space="preserve"> algorithm (see </w:t>
       </w:r>
       <w:hyperlink r:id="rId22" w:history="1">
         <w:r>
@@ -5431,8 +6040,16 @@
         <w:rPr>
           <w:lang w:val="en-US"/>
         </w:rPr>
-        <w:t>and return it</w:t>
-      </w:r>
+        <w:t xml:space="preserve">and return </w:t>
+      </w:r>
+      <w:proofErr w:type="gramStart"/>
+      <w:r>
+        <w:rPr>
+          <w:lang w:val="en-US"/>
+        </w:rPr>
+        <w:t>it</w:t>
+      </w:r>
+      <w:proofErr w:type="gramEnd"/>
     </w:p>
     <w:p>
       <w:pPr>
@@ -5745,6 +6362,7 @@
           <w:lang w:val="en-US"/>
         </w:rPr>
       </w:pPr>
+      <w:bookmarkStart w:id="10" w:name="_Toc150259069"/>
       <w:r>
         <w:rPr>
           <w:lang w:val="en-US"/>
@@ -5757,6 +6375,7 @@
         </w:rPr>
         <w:t>(v6)</w:t>
       </w:r>
+      <w:bookmarkEnd w:id="10"/>
     </w:p>
     <w:p>
       <w:pPr>
@@ -5825,7 +6444,21 @@
         <w:rPr>
           <w:lang w:val="en-US"/>
         </w:rPr>
-        <w:t>with maxPrime = 1000000000:</w:t>
+        <w:t xml:space="preserve">with </w:t>
+      </w:r>
+      <w:proofErr w:type="spellStart"/>
+      <w:r>
+        <w:rPr>
+          <w:lang w:val="en-US"/>
+        </w:rPr>
+        <w:t>maxPrime</w:t>
+      </w:r>
+      <w:proofErr w:type="spellEnd"/>
+      <w:r>
+        <w:rPr>
+          <w:lang w:val="en-US"/>
+        </w:rPr>
+        <w:t xml:space="preserve"> = 1000000000:</w:t>
       </w:r>
     </w:p>
     <w:p>
@@ -5931,8 +6564,18 @@
           <w:bCs/>
           <w:lang w:val="en-US"/>
         </w:rPr>
-        <w:t xml:space="preserve"> vs 519Mb</w:t>
-      </w:r>
+        <w:t xml:space="preserve"> vs </w:t>
+      </w:r>
+      <w:proofErr w:type="gramStart"/>
+      <w:r>
+        <w:rPr>
+          <w:b/>
+          <w:bCs/>
+          <w:lang w:val="en-US"/>
+        </w:rPr>
+        <w:t>519Mb</w:t>
+      </w:r>
+      <w:proofErr w:type="gramEnd"/>
     </w:p>
     <w:p>
       <w:pPr>
@@ -6048,19 +6691,14 @@
         </w:rPr>
         <w:t xml:space="preserve"> memory footprint.</w:t>
       </w:r>
-    </w:p>
-    <w:p>
-      <w:pPr>
-        <w:rPr>
-          <w:lang w:val="en-US"/>
-        </w:rPr>
-      </w:pPr>
-      <w:r>
-        <w:rPr>
-          <w:lang w:val="en-US"/>
-        </w:rPr>
-        <w:br w:type="page"/>
-      </w:r>
+      <w:bookmarkStart w:id="11" w:name="_Toc150259070"/>
+    </w:p>
+    <w:p>
+      <w:pPr>
+        <w:rPr>
+          <w:lang w:val="en-US"/>
+        </w:rPr>
+      </w:pPr>
     </w:p>
     <w:p>
       <w:pPr>
@@ -6073,9 +6711,9 @@
         <w:rPr>
           <w:lang w:val="en-US"/>
         </w:rPr>
-        <w:lastRenderedPageBreak/>
         <w:t>Synchronized vector&lt;int&gt; (v7)</w:t>
       </w:r>
+      <w:bookmarkEnd w:id="11"/>
     </w:p>
     <w:p>
       <w:pPr>
@@ -6116,7 +6754,23 @@
         <w:rPr>
           <w:lang w:val="en-US"/>
         </w:rPr>
-        <w:t xml:space="preserve">structures, each thread now will utilize it’s own </w:t>
+        <w:t xml:space="preserve">structures, each thread now will utilize </w:t>
+      </w:r>
+      <w:proofErr w:type="spellStart"/>
+      <w:proofErr w:type="gramStart"/>
+      <w:r>
+        <w:rPr>
+          <w:lang w:val="en-US"/>
+        </w:rPr>
+        <w:t>it’s</w:t>
+      </w:r>
+      <w:proofErr w:type="spellEnd"/>
+      <w:proofErr w:type="gramEnd"/>
+      <w:r>
+        <w:rPr>
+          <w:lang w:val="en-US"/>
+        </w:rPr>
+        <w:t xml:space="preserve"> own </w:t>
       </w:r>
       <w:r>
         <w:rPr>
@@ -6712,7 +7366,21 @@
         <w:rPr>
           <w:lang w:val="en-US"/>
         </w:rPr>
-        <w:t>with maxPrime = 1000000000:</w:t>
+        <w:t>with m</w:t>
+      </w:r>
+      <w:proofErr w:type="spellStart"/>
+      <w:r>
+        <w:rPr>
+          <w:lang w:val="en-US"/>
+        </w:rPr>
+        <w:t>axPrime</w:t>
+      </w:r>
+      <w:proofErr w:type="spellEnd"/>
+      <w:r>
+        <w:rPr>
+          <w:lang w:val="en-US"/>
+        </w:rPr>
+        <w:t xml:space="preserve"> = 1000000000:</w:t>
       </w:r>
     </w:p>
     <w:p>
@@ -6762,6 +7430,7 @@
         <w:rPr>
           <w:lang w:val="en-US"/>
         </w:rPr>
+        <w:lastRenderedPageBreak/>
         <w:t xml:space="preserve">    Average memory used: </w:t>
       </w:r>
       <w:r>
@@ -6772,6 +7441,7 @@
         </w:rPr>
         <w:t xml:space="preserve">519Mb vs </w:t>
       </w:r>
+      <w:proofErr w:type="gramStart"/>
       <w:r>
         <w:rPr>
           <w:b/>
@@ -6788,6 +7458,7 @@
         </w:rPr>
         <w:t>Mb</w:t>
       </w:r>
+      <w:proofErr w:type="gramEnd"/>
     </w:p>
     <w:p>
       <w:pPr>
@@ -6995,6 +7666,1222 @@
           <w:lang w:val="en-US"/>
         </w:rPr>
         <w:t xml:space="preserve"> on vector.</w:t>
+      </w:r>
+    </w:p>
+    <w:p>
+      <w:pPr>
+        <w:rPr>
+          <w:lang w:val="en-US"/>
+        </w:rPr>
+      </w:pPr>
+    </w:p>
+    <w:p>
+      <w:pPr>
+        <w:rPr>
+          <w:lang w:val="en-US"/>
+        </w:rPr>
+      </w:pPr>
+      <w:r>
+        <w:rPr>
+          <w:lang w:val="en-US"/>
+        </w:rPr>
+        <w:t>Sorting is also done at the very end as multiple threads are pushing numbers to the same vector concurrently, but it doesn’t bring any visible performance degradation:</w:t>
+      </w:r>
+    </w:p>
+    <w:p>
+      <w:pPr>
+        <w:rPr>
+          <w:lang w:val="en-US"/>
+        </w:rPr>
+      </w:pPr>
+      <w:r>
+        <w:rPr>
+          <w:noProof/>
+          <w:lang w:val="en-US"/>
+        </w:rPr>
+        <w:drawing>
+          <wp:anchor distT="0" distB="0" distL="114300" distR="114300" simplePos="0" relativeHeight="251672576" behindDoc="0" locked="0" layoutInCell="1" allowOverlap="1" wp14:anchorId="204D85ED" wp14:editId="681D00C2">
+            <wp:simplePos x="0" y="0"/>
+            <wp:positionH relativeFrom="column">
+              <wp:posOffset>12700</wp:posOffset>
+            </wp:positionH>
+            <wp:positionV relativeFrom="paragraph">
+              <wp:posOffset>203200</wp:posOffset>
+            </wp:positionV>
+            <wp:extent cx="7543800" cy="1932964"/>
+            <wp:effectExtent l="0" t="0" r="0" b="0"/>
+            <wp:wrapTopAndBottom/>
+            <wp:docPr id="142219910" name="Picture 4" descr="A screenshot of a computer&#10;&#10;Description automatically generated"/>
+            <wp:cNvGraphicFramePr>
+              <a:graphicFrameLocks xmlns:a="http://schemas.openxmlformats.org/drawingml/2006/main" noChangeAspect="1"/>
+            </wp:cNvGraphicFramePr>
+            <a:graphic xmlns:a="http://schemas.openxmlformats.org/drawingml/2006/main">
+              <a:graphicData uri="http://schemas.openxmlformats.org/drawingml/2006/picture">
+                <pic:pic xmlns:pic="http://schemas.openxmlformats.org/drawingml/2006/picture">
+                  <pic:nvPicPr>
+                    <pic:cNvPr id="142219910" name="Picture 4" descr="A screenshot of a computer&#10;&#10;Description automatically generated"/>
+                    <pic:cNvPicPr/>
+                  </pic:nvPicPr>
+                  <pic:blipFill>
+                    <a:blip r:embed="rId26" cstate="print">
+                      <a:extLst>
+                        <a:ext uri="{28A0092B-C50C-407E-A947-70E740481C1C}">
+                          <a14:useLocalDpi xmlns:a14="http://schemas.microsoft.com/office/drawing/2010/main" val="0"/>
+                        </a:ext>
+                      </a:extLst>
+                    </a:blip>
+                    <a:stretch>
+                      <a:fillRect/>
+                    </a:stretch>
+                  </pic:blipFill>
+                  <pic:spPr>
+                    <a:xfrm>
+                      <a:off x="0" y="0"/>
+                      <a:ext cx="7543800" cy="1932964"/>
+                    </a:xfrm>
+                    <a:prstGeom prst="rect">
+                      <a:avLst/>
+                    </a:prstGeom>
+                  </pic:spPr>
+                </pic:pic>
+              </a:graphicData>
+            </a:graphic>
+            <wp14:sizeRelH relativeFrom="page">
+              <wp14:pctWidth>0</wp14:pctWidth>
+            </wp14:sizeRelH>
+            <wp14:sizeRelV relativeFrom="page">
+              <wp14:pctHeight>0</wp14:pctHeight>
+            </wp14:sizeRelV>
+          </wp:anchor>
+        </w:drawing>
+      </w:r>
+    </w:p>
+    <w:p>
+      <w:pPr>
+        <w:pStyle w:val="Heading2"/>
+        <w:rPr>
+          <w:lang w:val="en-US"/>
+        </w:rPr>
+      </w:pPr>
+      <w:bookmarkStart w:id="12" w:name="_Toc150259071"/>
+      <w:r>
+        <w:rPr>
+          <w:lang w:val="en-US"/>
+        </w:rPr>
+        <w:lastRenderedPageBreak/>
+        <w:t>Bit array (v8)</w:t>
+      </w:r>
+      <w:bookmarkEnd w:id="12"/>
+    </w:p>
+    <w:p>
+      <w:pPr>
+        <w:rPr>
+          <w:lang w:val="en-US"/>
+        </w:rPr>
+      </w:pPr>
+    </w:p>
+    <w:p>
+      <w:pPr>
+        <w:rPr>
+          <w:lang w:val="en-US"/>
+        </w:rPr>
+      </w:pPr>
+      <w:r>
+        <w:rPr>
+          <w:lang w:val="en-US"/>
+        </w:rPr>
+        <w:t xml:space="preserve">As neither </w:t>
+      </w:r>
+      <w:r>
+        <w:rPr>
+          <w:i/>
+          <w:iCs/>
+          <w:lang w:val="en-US"/>
+        </w:rPr>
+        <w:t>vector&lt;int&gt;</w:t>
+      </w:r>
+      <w:r>
+        <w:rPr>
+          <w:lang w:val="en-US"/>
+        </w:rPr>
+        <w:t xml:space="preserve"> nor </w:t>
+      </w:r>
+      <w:r>
+        <w:rPr>
+          <w:i/>
+          <w:iCs/>
+          <w:lang w:val="en-US"/>
+        </w:rPr>
+        <w:t xml:space="preserve">vector&lt;bool&gt; </w:t>
+      </w:r>
+      <w:r>
+        <w:rPr>
+          <w:lang w:val="en-US"/>
+        </w:rPr>
+        <w:t xml:space="preserve">aren’t suitable for concurrent modification without lock, we can’t rely on them and should introduce </w:t>
+      </w:r>
+      <w:r>
+        <w:rPr>
+          <w:b/>
+          <w:bCs/>
+          <w:lang w:val="en-US"/>
+        </w:rPr>
+        <w:t>custom structure to keep memory efficiency with processing performance</w:t>
+      </w:r>
+      <w:r>
+        <w:rPr>
+          <w:lang w:val="en-US"/>
+        </w:rPr>
+        <w:t xml:space="preserve"> at the same time</w:t>
+      </w:r>
+      <w:r>
+        <w:rPr>
+          <w:lang w:val="en-US"/>
+        </w:rPr>
+        <w:t xml:space="preserve"> (without need to lock)</w:t>
+      </w:r>
+      <w:r>
+        <w:rPr>
+          <w:lang w:val="en-US"/>
+        </w:rPr>
+        <w:t>.</w:t>
+      </w:r>
+    </w:p>
+    <w:p>
+      <w:pPr>
+        <w:rPr>
+          <w:lang w:val="en-US"/>
+        </w:rPr>
+      </w:pPr>
+    </w:p>
+    <w:p>
+      <w:pPr>
+        <w:rPr>
+          <w:lang w:val="en-US"/>
+        </w:rPr>
+      </w:pPr>
+      <w:r>
+        <w:rPr>
+          <w:lang w:val="en-US"/>
+        </w:rPr>
+        <w:t>Custom structure will be a set (</w:t>
+      </w:r>
+      <w:r>
+        <w:rPr>
+          <w:i/>
+          <w:iCs/>
+          <w:lang w:val="en-US"/>
+        </w:rPr>
+        <w:t>vector&lt;uint8_t&gt;</w:t>
+      </w:r>
+      <w:r>
+        <w:rPr>
+          <w:lang w:val="en-US"/>
+        </w:rPr>
+        <w:t>) of bytes where position of each individual bit represents a number:</w:t>
+      </w:r>
+    </w:p>
+    <w:p>
+      <w:pPr>
+        <w:rPr>
+          <w:lang w:val="en-US"/>
+        </w:rPr>
+      </w:pPr>
+    </w:p>
+    <w:p>
+      <w:pPr>
+        <w:pStyle w:val="HTMLPreformatted"/>
+        <w:shd w:val="clear" w:color="auto" w:fill="1E1F22"/>
+        <w:rPr>
+          <w:color w:val="BCBEC4"/>
+        </w:rPr>
+      </w:pPr>
+      <w:r>
+        <w:rPr>
+          <w:color w:val="CF8E6D"/>
+        </w:rPr>
+        <w:t>private</w:t>
+      </w:r>
+      <w:r>
+        <w:rPr>
+          <w:color w:val="BCBEC4"/>
+        </w:rPr>
+        <w:t>:</w:t>
+      </w:r>
+      <w:r>
+        <w:rPr>
+          <w:color w:val="BCBEC4"/>
+        </w:rPr>
+        <w:br/>
+        <w:t xml:space="preserve">    </w:t>
+      </w:r>
+      <w:r>
+        <w:rPr>
+          <w:color w:val="B5B6E3"/>
+        </w:rPr>
+        <w:t>std</w:t>
+      </w:r>
+      <w:r>
+        <w:rPr>
+          <w:color w:val="BCBEC4"/>
+        </w:rPr>
+        <w:t>::</w:t>
+      </w:r>
+      <w:r>
+        <w:rPr>
+          <w:color w:val="B5B6E3"/>
+        </w:rPr>
+        <w:t>vector</w:t>
+      </w:r>
+      <w:r>
+        <w:rPr>
+          <w:color w:val="BCBEC4"/>
+        </w:rPr>
+        <w:t>&lt;</w:t>
+      </w:r>
+      <w:r>
+        <w:rPr>
+          <w:color w:val="B9BCD1"/>
+        </w:rPr>
+        <w:t>uint8_t</w:t>
+      </w:r>
+      <w:r>
+        <w:rPr>
+          <w:color w:val="BCBEC4"/>
+        </w:rPr>
+        <w:t xml:space="preserve">&gt; </w:t>
+      </w:r>
+      <w:r>
+        <w:rPr>
+          <w:color w:val="9373A5"/>
+        </w:rPr>
+        <w:t>bits_</w:t>
+      </w:r>
+      <w:r>
+        <w:rPr>
+          <w:color w:val="BCBEC4"/>
+        </w:rPr>
+        <w:t>;</w:t>
+      </w:r>
+      <w:r>
+        <w:rPr>
+          <w:color w:val="BCBEC4"/>
+        </w:rPr>
+        <w:br/>
+        <w:t>};</w:t>
+      </w:r>
+    </w:p>
+    <w:p/>
+    <w:p>
+      <w:pPr>
+        <w:rPr>
+          <w:lang w:val="en-US"/>
+        </w:rPr>
+      </w:pPr>
+      <w:r>
+        <w:rPr>
+          <w:lang w:val="en-US"/>
+        </w:rPr>
+        <w:t>Each element of a vector will contain 8 bits.</w:t>
+      </w:r>
+    </w:p>
+    <w:p>
+      <w:pPr>
+        <w:rPr>
+          <w:lang w:val="en-US"/>
+        </w:rPr>
+      </w:pPr>
+      <w:r>
+        <w:rPr>
+          <w:lang w:val="en-US"/>
+        </w:rPr>
+        <w:t>Whenever we need to mark a number as not prime (set bit to 0), it can be done fast by identifying bit position and using bit operators:</w:t>
+      </w:r>
+    </w:p>
+    <w:p>
+      <w:pPr>
+        <w:rPr>
+          <w:lang w:val="en-US"/>
+        </w:rPr>
+      </w:pPr>
+    </w:p>
+    <w:p>
+      <w:pPr>
+        <w:pStyle w:val="HTMLPreformatted"/>
+        <w:shd w:val="clear" w:color="auto" w:fill="1E1F22"/>
+        <w:rPr>
+          <w:color w:val="BCBEC4"/>
+        </w:rPr>
+      </w:pPr>
+      <w:r>
+        <w:rPr>
+          <w:color w:val="7A7E85"/>
+        </w:rPr>
+        <w:t>// Set a specific bit to 0</w:t>
+      </w:r>
+      <w:r>
+        <w:rPr>
+          <w:color w:val="7A7E85"/>
+        </w:rPr>
+        <w:br/>
+      </w:r>
+      <w:r>
+        <w:rPr>
+          <w:color w:val="CF8E6D"/>
+        </w:rPr>
+        <w:t xml:space="preserve">void </w:t>
+      </w:r>
+      <w:r>
+        <w:rPr>
+          <w:color w:val="56A8F5"/>
+        </w:rPr>
+        <w:t>clearBit</w:t>
+      </w:r>
+      <w:r>
+        <w:rPr>
+          <w:color w:val="BCBEC4"/>
+        </w:rPr>
+        <w:t>(</w:t>
+      </w:r>
+      <w:r>
+        <w:rPr>
+          <w:color w:val="B9BCD1"/>
+        </w:rPr>
+        <w:t xml:space="preserve">size_t </w:t>
+      </w:r>
+      <w:r>
+        <w:rPr>
+          <w:color w:val="BCBEC4"/>
+        </w:rPr>
+        <w:t>index) {</w:t>
+      </w:r>
+      <w:r>
+        <w:rPr>
+          <w:color w:val="BCBEC4"/>
+        </w:rPr>
+        <w:br/>
+        <w:t xml:space="preserve">    </w:t>
+      </w:r>
+      <w:r>
+        <w:rPr>
+          <w:color w:val="B9BCD1"/>
+        </w:rPr>
+        <w:t xml:space="preserve">size_t </w:t>
+      </w:r>
+      <w:r>
+        <w:rPr>
+          <w:color w:val="BCBEC4"/>
+        </w:rPr>
+        <w:t xml:space="preserve">byteIndex = index &gt;&gt; </w:t>
+      </w:r>
+      <w:r>
+        <w:rPr>
+          <w:color w:val="2AACB8"/>
+        </w:rPr>
+        <w:t>3</w:t>
+      </w:r>
+      <w:r>
+        <w:rPr>
+          <w:color w:val="BCBEC4"/>
+        </w:rPr>
+        <w:t>;</w:t>
+      </w:r>
+      <w:r>
+        <w:rPr>
+          <w:color w:val="BCBEC4"/>
+        </w:rPr>
+        <w:br/>
+        <w:t xml:space="preserve">    </w:t>
+      </w:r>
+      <w:r>
+        <w:rPr>
+          <w:color w:val="B9BCD1"/>
+        </w:rPr>
+        <w:t xml:space="preserve">size_t </w:t>
+      </w:r>
+      <w:r>
+        <w:rPr>
+          <w:color w:val="BCBEC4"/>
+        </w:rPr>
+        <w:t xml:space="preserve">bitIndex = index &amp; </w:t>
+      </w:r>
+      <w:r>
+        <w:rPr>
+          <w:color w:val="2AACB8"/>
+        </w:rPr>
+        <w:t>0x07</w:t>
+      </w:r>
+      <w:r>
+        <w:rPr>
+          <w:color w:val="BCBEC4"/>
+        </w:rPr>
+        <w:t>;</w:t>
+      </w:r>
+      <w:r>
+        <w:rPr>
+          <w:color w:val="BCBEC4"/>
+        </w:rPr>
+        <w:br/>
+      </w:r>
+      <w:r>
+        <w:rPr>
+          <w:color w:val="BCBEC4"/>
+        </w:rPr>
+        <w:br/>
+        <w:t xml:space="preserve">    </w:t>
+      </w:r>
+      <w:r>
+        <w:rPr>
+          <w:color w:val="B9BCD1"/>
+        </w:rPr>
+        <w:t xml:space="preserve">uint8_t </w:t>
+      </w:r>
+      <w:r>
+        <w:rPr>
+          <w:color w:val="BCBEC4"/>
+        </w:rPr>
+        <w:t>mask = ~(</w:t>
+      </w:r>
+      <w:r>
+        <w:rPr>
+          <w:color w:val="2AACB8"/>
+        </w:rPr>
+        <w:t xml:space="preserve">1 </w:t>
+      </w:r>
+      <w:r>
+        <w:rPr>
+          <w:color w:val="BCBEC4"/>
+        </w:rPr>
+        <w:t>&lt;&lt; bitIndex);</w:t>
+      </w:r>
+      <w:r>
+        <w:rPr>
+          <w:color w:val="BCBEC4"/>
+        </w:rPr>
+        <w:br/>
+      </w:r>
+      <w:r>
+        <w:rPr>
+          <w:color w:val="BCBEC4"/>
+        </w:rPr>
+        <w:br/>
+        <w:t xml:space="preserve">    </w:t>
+      </w:r>
+      <w:r>
+        <w:rPr>
+          <w:color w:val="9373A5"/>
+        </w:rPr>
+        <w:t>bits_</w:t>
+      </w:r>
+      <w:r>
+        <w:rPr>
+          <w:color w:val="5F8C8A"/>
+        </w:rPr>
+        <w:t>[</w:t>
+      </w:r>
+      <w:r>
+        <w:rPr>
+          <w:color w:val="BCBEC4"/>
+        </w:rPr>
+        <w:t>byteIndex</w:t>
+      </w:r>
+      <w:r>
+        <w:rPr>
+          <w:color w:val="5F8C8A"/>
+        </w:rPr>
+        <w:t xml:space="preserve">] </w:t>
+      </w:r>
+      <w:r>
+        <w:rPr>
+          <w:color w:val="BCBEC4"/>
+        </w:rPr>
+        <w:t>&amp;= mask;</w:t>
+      </w:r>
+      <w:r>
+        <w:rPr>
+          <w:color w:val="BCBEC4"/>
+        </w:rPr>
+        <w:br/>
+        <w:t>}</w:t>
+      </w:r>
+    </w:p>
+    <w:p/>
+    <w:p>
+      <w:pPr>
+        <w:rPr>
+          <w:lang w:val="en-US"/>
+        </w:rPr>
+      </w:pPr>
+      <w:r>
+        <w:rPr>
+          <w:lang w:val="en-US"/>
+        </w:rPr>
+        <w:t>Same goes for an operation of getting a bit at position:</w:t>
+      </w:r>
+    </w:p>
+    <w:p>
+      <w:pPr>
+        <w:rPr>
+          <w:lang w:val="en-US"/>
+        </w:rPr>
+      </w:pPr>
+    </w:p>
+    <w:p>
+      <w:pPr>
+        <w:pStyle w:val="HTMLPreformatted"/>
+        <w:shd w:val="clear" w:color="auto" w:fill="1E1F22"/>
+        <w:rPr>
+          <w:color w:val="BCBEC4"/>
+        </w:rPr>
+      </w:pPr>
+      <w:r>
+        <w:rPr>
+          <w:color w:val="7A7E85"/>
+        </w:rPr>
+        <w:t>// Get the value of a specific bit (0 or 1)</w:t>
+      </w:r>
+      <w:r>
+        <w:rPr>
+          <w:color w:val="7A7E85"/>
+        </w:rPr>
+        <w:br/>
+      </w:r>
+      <w:r>
+        <w:rPr>
+          <w:color w:val="CF8E6D"/>
+        </w:rPr>
+        <w:t xml:space="preserve">int </w:t>
+      </w:r>
+      <w:r>
+        <w:rPr>
+          <w:color w:val="56A8F5"/>
+        </w:rPr>
+        <w:t>getBit</w:t>
+      </w:r>
+      <w:r>
+        <w:rPr>
+          <w:color w:val="BCBEC4"/>
+        </w:rPr>
+        <w:t>(</w:t>
+      </w:r>
+      <w:r>
+        <w:rPr>
+          <w:color w:val="B9BCD1"/>
+        </w:rPr>
+        <w:t xml:space="preserve">size_t </w:t>
+      </w:r>
+      <w:r>
+        <w:rPr>
+          <w:color w:val="BCBEC4"/>
+        </w:rPr>
+        <w:t xml:space="preserve">index) </w:t>
+      </w:r>
+      <w:r>
+        <w:rPr>
+          <w:color w:val="CF8E6D"/>
+        </w:rPr>
+        <w:t xml:space="preserve">const </w:t>
+      </w:r>
+      <w:r>
+        <w:rPr>
+          <w:color w:val="BCBEC4"/>
+        </w:rPr>
+        <w:t>{</w:t>
+      </w:r>
+      <w:r>
+        <w:rPr>
+          <w:color w:val="BCBEC4"/>
+        </w:rPr>
+        <w:br/>
+        <w:t xml:space="preserve">    </w:t>
+      </w:r>
+      <w:r>
+        <w:rPr>
+          <w:color w:val="B9BCD1"/>
+        </w:rPr>
+        <w:t xml:space="preserve">size_t </w:t>
+      </w:r>
+      <w:r>
+        <w:rPr>
+          <w:color w:val="BCBEC4"/>
+        </w:rPr>
+        <w:t xml:space="preserve">byteIndex = index &gt;&gt; </w:t>
+      </w:r>
+      <w:r>
+        <w:rPr>
+          <w:color w:val="2AACB8"/>
+        </w:rPr>
+        <w:t>3</w:t>
+      </w:r>
+      <w:r>
+        <w:rPr>
+          <w:color w:val="BCBEC4"/>
+        </w:rPr>
+        <w:t>;</w:t>
+      </w:r>
+      <w:r>
+        <w:rPr>
+          <w:color w:val="BCBEC4"/>
+        </w:rPr>
+        <w:br/>
+        <w:t xml:space="preserve">    </w:t>
+      </w:r>
+      <w:r>
+        <w:rPr>
+          <w:color w:val="B9BCD1"/>
+        </w:rPr>
+        <w:t xml:space="preserve">size_t </w:t>
+      </w:r>
+      <w:r>
+        <w:rPr>
+          <w:color w:val="BCBEC4"/>
+        </w:rPr>
+        <w:t xml:space="preserve">bitIndex = index &amp; </w:t>
+      </w:r>
+      <w:r>
+        <w:rPr>
+          <w:color w:val="2AACB8"/>
+        </w:rPr>
+        <w:t>0x07</w:t>
+      </w:r>
+      <w:r>
+        <w:rPr>
+          <w:color w:val="BCBEC4"/>
+        </w:rPr>
+        <w:t>;</w:t>
+      </w:r>
+      <w:r>
+        <w:rPr>
+          <w:color w:val="BCBEC4"/>
+        </w:rPr>
+        <w:br/>
+      </w:r>
+      <w:r>
+        <w:rPr>
+          <w:color w:val="BCBEC4"/>
+        </w:rPr>
+        <w:br/>
+        <w:t xml:space="preserve">    </w:t>
+      </w:r>
+      <w:r>
+        <w:rPr>
+          <w:color w:val="CF8E6D"/>
+        </w:rPr>
+        <w:t xml:space="preserve">return </w:t>
+      </w:r>
+      <w:r>
+        <w:rPr>
+          <w:color w:val="BCBEC4"/>
+        </w:rPr>
+        <w:t>(</w:t>
+      </w:r>
+      <w:r>
+        <w:rPr>
+          <w:color w:val="9373A5"/>
+        </w:rPr>
+        <w:t>bits_</w:t>
+      </w:r>
+      <w:r>
+        <w:rPr>
+          <w:color w:val="5F8C8A"/>
+        </w:rPr>
+        <w:t>[</w:t>
+      </w:r>
+      <w:r>
+        <w:rPr>
+          <w:color w:val="BCBEC4"/>
+        </w:rPr>
+        <w:t>byteIndex</w:t>
+      </w:r>
+      <w:r>
+        <w:rPr>
+          <w:color w:val="5F8C8A"/>
+        </w:rPr>
+        <w:t xml:space="preserve">] </w:t>
+      </w:r>
+      <w:r>
+        <w:rPr>
+          <w:color w:val="BCBEC4"/>
+        </w:rPr>
+        <w:t xml:space="preserve">&gt;&gt; bitIndex) &amp; </w:t>
+      </w:r>
+      <w:r>
+        <w:rPr>
+          <w:color w:val="2AACB8"/>
+        </w:rPr>
+        <w:t>1</w:t>
+      </w:r>
+      <w:r>
+        <w:rPr>
+          <w:color w:val="BCBEC4"/>
+        </w:rPr>
+        <w:t>;</w:t>
+      </w:r>
+      <w:r>
+        <w:rPr>
+          <w:color w:val="BCBEC4"/>
+        </w:rPr>
+        <w:br/>
+        <w:t>}</w:t>
+      </w:r>
+    </w:p>
+    <w:p>
+      <w:pPr>
+        <w:rPr>
+          <w:lang w:val="en-US"/>
+        </w:rPr>
+      </w:pPr>
+      <w:r>
+        <w:rPr>
+          <w:lang w:val="en-US"/>
+        </w:rPr>
+        <w:t xml:space="preserve">Implementation is labeled as </w:t>
+      </w:r>
+      <w:r>
+        <w:rPr>
+          <w:b/>
+          <w:bCs/>
+          <w:lang w:val="en-US"/>
+        </w:rPr>
+        <w:t>PerformanceInvestigationCpp_v</w:t>
+      </w:r>
+      <w:r>
+        <w:rPr>
+          <w:b/>
+          <w:bCs/>
+          <w:lang w:val="en-US"/>
+        </w:rPr>
+        <w:t>8.</w:t>
+      </w:r>
+    </w:p>
+    <w:p>
+      <w:pPr>
+        <w:rPr>
+          <w:lang w:val="en-US"/>
+        </w:rPr>
+      </w:pPr>
+      <w:r>
+        <w:rPr>
+          <w:lang w:val="en-US"/>
+        </w:rPr>
+        <w:t>Let’s benchmark it against basic multithreaded solution</w:t>
+      </w:r>
+      <w:r>
+        <w:rPr>
+          <w:lang w:val="en-US"/>
+        </w:rPr>
+        <w:t xml:space="preserve"> (</w:t>
+      </w:r>
+      <w:r>
+        <w:rPr>
+          <w:b/>
+          <w:bCs/>
+          <w:lang w:val="en-US"/>
+        </w:rPr>
+        <w:t>v6 vs v8</w:t>
+      </w:r>
+      <w:r>
+        <w:rPr>
+          <w:lang w:val="en-US"/>
+        </w:rPr>
+        <w:t>)</w:t>
+      </w:r>
+      <w:r>
+        <w:rPr>
+          <w:lang w:val="en-US"/>
+        </w:rPr>
+        <w:t>:</w:t>
+      </w:r>
+    </w:p>
+    <w:p>
+      <w:pPr>
+        <w:rPr>
+          <w:lang w:val="en-US"/>
+        </w:rPr>
+      </w:pPr>
+      <w:r>
+        <w:rPr>
+          <w:noProof/>
+          <w:lang w:val="en-US"/>
+        </w:rPr>
+        <w:lastRenderedPageBreak/>
+        <w:drawing>
+          <wp:anchor distT="0" distB="0" distL="114300" distR="114300" simplePos="0" relativeHeight="251673600" behindDoc="0" locked="0" layoutInCell="1" allowOverlap="1" wp14:anchorId="50AFC691" wp14:editId="7C7EEF03">
+            <wp:simplePos x="0" y="0"/>
+            <wp:positionH relativeFrom="column">
+              <wp:posOffset>1752600</wp:posOffset>
+            </wp:positionH>
+            <wp:positionV relativeFrom="paragraph">
+              <wp:posOffset>0</wp:posOffset>
+            </wp:positionV>
+            <wp:extent cx="4318000" cy="6477358"/>
+            <wp:effectExtent l="0" t="0" r="0" b="0"/>
+            <wp:wrapTopAndBottom/>
+            <wp:docPr id="582244235" name="Picture 6"/>
+            <wp:cNvGraphicFramePr>
+              <a:graphicFrameLocks xmlns:a="http://schemas.openxmlformats.org/drawingml/2006/main" noChangeAspect="1"/>
+            </wp:cNvGraphicFramePr>
+            <a:graphic xmlns:a="http://schemas.openxmlformats.org/drawingml/2006/main">
+              <a:graphicData uri="http://schemas.openxmlformats.org/drawingml/2006/picture">
+                <pic:pic xmlns:pic="http://schemas.openxmlformats.org/drawingml/2006/picture">
+                  <pic:nvPicPr>
+                    <pic:cNvPr id="582244235" name="Picture 582244235"/>
+                    <pic:cNvPicPr/>
+                  </pic:nvPicPr>
+                  <pic:blipFill>
+                    <a:blip r:embed="rId27">
+                      <a:extLst>
+                        <a:ext uri="{28A0092B-C50C-407E-A947-70E740481C1C}">
+                          <a14:useLocalDpi xmlns:a14="http://schemas.microsoft.com/office/drawing/2010/main" val="0"/>
+                        </a:ext>
+                      </a:extLst>
+                    </a:blip>
+                    <a:stretch>
+                      <a:fillRect/>
+                    </a:stretch>
+                  </pic:blipFill>
+                  <pic:spPr>
+                    <a:xfrm>
+                      <a:off x="0" y="0"/>
+                      <a:ext cx="4318000" cy="6477358"/>
+                    </a:xfrm>
+                    <a:prstGeom prst="rect">
+                      <a:avLst/>
+                    </a:prstGeom>
+                  </pic:spPr>
+                </pic:pic>
+              </a:graphicData>
+            </a:graphic>
+            <wp14:sizeRelH relativeFrom="page">
+              <wp14:pctWidth>0</wp14:pctWidth>
+            </wp14:sizeRelH>
+            <wp14:sizeRelV relativeFrom="page">
+              <wp14:pctHeight>0</wp14:pctHeight>
+            </wp14:sizeRelV>
+          </wp:anchor>
+        </w:drawing>
+      </w:r>
+    </w:p>
+    <w:p>
+      <w:pPr>
+        <w:rPr>
+          <w:lang w:val="en-US"/>
+        </w:rPr>
+      </w:pPr>
+      <w:r>
+        <w:rPr>
+          <w:lang w:val="en-US"/>
+        </w:rPr>
+        <w:lastRenderedPageBreak/>
+        <w:t xml:space="preserve">with </w:t>
+      </w:r>
+      <w:proofErr w:type="spellStart"/>
+      <w:r>
+        <w:rPr>
+          <w:lang w:val="en-US"/>
+        </w:rPr>
+        <w:t>maxPrime</w:t>
+      </w:r>
+      <w:proofErr w:type="spellEnd"/>
+      <w:r>
+        <w:rPr>
+          <w:lang w:val="en-US"/>
+        </w:rPr>
+        <w:t xml:space="preserve"> = 2147483647:</w:t>
+      </w:r>
+    </w:p>
+    <w:p>
+      <w:pPr>
+        <w:rPr>
+          <w:lang w:val="en-US"/>
+        </w:rPr>
+      </w:pPr>
+      <w:r>
+        <w:rPr>
+          <w:lang w:val="en-US"/>
+        </w:rPr>
+        <w:t xml:space="preserve">    Average execution time: </w:t>
+      </w:r>
+      <w:r>
+        <w:rPr>
+          <w:b/>
+          <w:bCs/>
+          <w:lang w:val="en-US"/>
+        </w:rPr>
+        <w:t>24</w:t>
+      </w:r>
+      <w:r>
+        <w:rPr>
+          <w:b/>
+          <w:bCs/>
+          <w:lang w:val="en-US"/>
+        </w:rPr>
+        <w:t xml:space="preserve">.7s vs </w:t>
+      </w:r>
+      <w:r>
+        <w:rPr>
+          <w:b/>
+          <w:bCs/>
+          <w:lang w:val="en-US"/>
+        </w:rPr>
+        <w:t>23.3s</w:t>
+      </w:r>
+    </w:p>
+    <w:p>
+      <w:pPr>
+        <w:rPr>
+          <w:b/>
+          <w:bCs/>
+          <w:lang w:val="en-US"/>
+        </w:rPr>
+      </w:pPr>
+      <w:r>
+        <w:rPr>
+          <w:lang w:val="en-US"/>
+        </w:rPr>
+        <w:t xml:space="preserve">    Average memory used: </w:t>
+      </w:r>
+      <w:r>
+        <w:rPr>
+          <w:b/>
+          <w:bCs/>
+          <w:lang w:val="en-US"/>
+        </w:rPr>
+        <w:t xml:space="preserve">1GB vs </w:t>
+      </w:r>
+      <w:proofErr w:type="gramStart"/>
+      <w:r>
+        <w:rPr>
+          <w:b/>
+          <w:bCs/>
+          <w:lang w:val="en-US"/>
+        </w:rPr>
+        <w:t>673</w:t>
+      </w:r>
+      <w:r>
+        <w:rPr>
+          <w:b/>
+          <w:bCs/>
+          <w:lang w:val="en-US"/>
+        </w:rPr>
+        <w:t>Mb</w:t>
+      </w:r>
+      <w:proofErr w:type="gramEnd"/>
+    </w:p>
+    <w:p>
+      <w:pPr>
+        <w:rPr>
+          <w:lang w:val="en-US"/>
+        </w:rPr>
+      </w:pPr>
+    </w:p>
+    <w:p>
+      <w:pPr>
+        <w:rPr>
+          <w:lang w:val="en-US"/>
+        </w:rPr>
+      </w:pPr>
+      <w:r>
+        <w:rPr>
+          <w:lang w:val="en-US"/>
+        </w:rPr>
+        <w:t xml:space="preserve">with </w:t>
+      </w:r>
+      <w:proofErr w:type="spellStart"/>
+      <w:r>
+        <w:rPr>
+          <w:lang w:val="en-US"/>
+        </w:rPr>
+        <w:t>maxPrime</w:t>
+      </w:r>
+      <w:proofErr w:type="spellEnd"/>
+      <w:r>
+        <w:rPr>
+          <w:lang w:val="en-US"/>
+        </w:rPr>
+        <w:t xml:space="preserve"> = 1000000000:</w:t>
+      </w:r>
+    </w:p>
+    <w:p>
+      <w:pPr>
+        <w:rPr>
+          <w:lang w:val="en-US"/>
+        </w:rPr>
+      </w:pPr>
+      <w:r>
+        <w:rPr>
+          <w:lang w:val="en-US"/>
+        </w:rPr>
+        <w:t xml:space="preserve">    Average execution time: </w:t>
+      </w:r>
+      <w:r>
+        <w:rPr>
+          <w:b/>
+          <w:bCs/>
+          <w:lang w:val="en-US"/>
+        </w:rPr>
+        <w:t xml:space="preserve">10.6s vs </w:t>
+      </w:r>
+      <w:r>
+        <w:rPr>
+          <w:b/>
+          <w:bCs/>
+          <w:lang w:val="en-US"/>
+        </w:rPr>
+        <w:t>10.</w:t>
+      </w:r>
+      <w:r>
+        <w:rPr>
+          <w:b/>
+          <w:bCs/>
+          <w:lang w:val="en-US"/>
+        </w:rPr>
+        <w:t>8</w:t>
+      </w:r>
+      <w:r>
+        <w:rPr>
+          <w:b/>
+          <w:bCs/>
+          <w:lang w:val="en-US"/>
+        </w:rPr>
+        <w:t>s</w:t>
+      </w:r>
+    </w:p>
+    <w:p>
+      <w:pPr>
+        <w:rPr>
+          <w:b/>
+          <w:bCs/>
+          <w:lang w:val="en-US"/>
+        </w:rPr>
+      </w:pPr>
+      <w:r>
+        <w:rPr>
+          <w:lang w:val="en-US"/>
+        </w:rPr>
+        <w:t xml:space="preserve">    Average memory used: </w:t>
+      </w:r>
+      <w:r>
+        <w:rPr>
+          <w:b/>
+          <w:bCs/>
+          <w:lang w:val="en-US"/>
+        </w:rPr>
+        <w:t xml:space="preserve">519Mb vs </w:t>
+      </w:r>
+      <w:proofErr w:type="gramStart"/>
+      <w:r>
+        <w:rPr>
+          <w:b/>
+          <w:bCs/>
+          <w:lang w:val="en-US"/>
+        </w:rPr>
+        <w:t>321</w:t>
+      </w:r>
+      <w:r>
+        <w:rPr>
+          <w:b/>
+          <w:bCs/>
+          <w:lang w:val="en-US"/>
+        </w:rPr>
+        <w:t>Mb</w:t>
+      </w:r>
+      <w:proofErr w:type="gramEnd"/>
+    </w:p>
+    <w:p>
+      <w:pPr>
+        <w:rPr>
+          <w:b/>
+          <w:bCs/>
+          <w:lang w:val="en-US"/>
+        </w:rPr>
+      </w:pPr>
+    </w:p>
+    <w:p>
+      <w:pPr>
+        <w:rPr>
+          <w:b/>
+          <w:bCs/>
+          <w:lang w:val="en-US"/>
+        </w:rPr>
+      </w:pPr>
+    </w:p>
+    <w:p>
+      <w:pPr>
+        <w:rPr>
+          <w:lang w:val="en-US"/>
+        </w:rPr>
+      </w:pPr>
+      <w:r>
+        <w:rPr>
+          <w:lang w:val="en-US"/>
+        </w:rPr>
+        <w:t xml:space="preserve">It doesn’t bring any performance improvement comparing to </w:t>
+      </w:r>
+      <w:proofErr w:type="gramStart"/>
+      <w:r>
+        <w:rPr>
+          <w:lang w:val="en-US"/>
+        </w:rPr>
+        <w:t>v6,</w:t>
+      </w:r>
+      <w:proofErr w:type="gramEnd"/>
+      <w:r>
+        <w:rPr>
+          <w:lang w:val="en-US"/>
+        </w:rPr>
+        <w:t xml:space="preserve"> however it consumes much less memory.</w:t>
+      </w:r>
+    </w:p>
+    <w:p>
+      <w:pPr>
+        <w:rPr>
+          <w:lang w:val="en-US"/>
+        </w:rPr>
+      </w:pPr>
+    </w:p>
+    <w:p>
+      <w:pPr>
+        <w:rPr>
+          <w:b/>
+          <w:bCs/>
+          <w:lang w:val="en-US"/>
+        </w:rPr>
+      </w:pPr>
+      <w:r>
+        <w:rPr>
+          <w:b/>
+          <w:bCs/>
+          <w:lang w:val="en-US"/>
+        </w:rPr>
+        <w:t>Note:</w:t>
+      </w:r>
+    </w:p>
+    <w:p>
+      <w:pPr>
+        <w:rPr>
+          <w:lang w:val="en-US"/>
+        </w:rPr>
+      </w:pPr>
+      <w:r>
+        <w:rPr>
+          <w:lang w:val="en-US"/>
+        </w:rPr>
+        <w:t>There’s still a</w:t>
+      </w:r>
+      <w:r>
+        <w:rPr>
+          <w:b/>
+          <w:bCs/>
+          <w:lang w:val="en-US"/>
+        </w:rPr>
+        <w:t xml:space="preserve"> chance of a race condition in case two threads are modifying same bits_ element </w:t>
+      </w:r>
+      <w:r>
+        <w:rPr>
+          <w:lang w:val="en-US"/>
+        </w:rPr>
+        <w:t>(in case bits_ element contains bits of two different segments), so segmentation should be tuned accordingly to avoid such cases.</w:t>
       </w:r>
     </w:p>
     <w:sectPr>

</xml_diff>

<commit_message>
fix bitarray segmentation to avoid race conditions
</commit_message>
<xml_diff>
--- a/analysis/Optimization.docx
+++ b/analysis/Optimization.docx
@@ -1302,7 +1302,7 @@
           <w:lang w:val="ru-RU"/>
         </w:rPr>
         <w:drawing>
-          <wp:inline distT="0" distB="0" distL="0" distR="0" wp14:anchorId="6E53FB85" wp14:editId="5459A028">
+          <wp:inline distT="0" distB="0" distL="0" distR="0" wp14:anchorId="6E53FB85" wp14:editId="11A0AD7F">
             <wp:extent cx="9236893" cy="1422400"/>
             <wp:effectExtent l="0" t="0" r="0" b="0"/>
             <wp:docPr id="1897158286" name="Picture 1" descr="A screen shot of a computer&#10;&#10;Description automatically generated"/>
@@ -1392,7 +1392,7 @@
         </w:rPr>
         <w:lastRenderedPageBreak/>
         <w:drawing>
-          <wp:anchor distT="0" distB="0" distL="114300" distR="114300" simplePos="0" relativeHeight="251666432" behindDoc="0" locked="0" layoutInCell="1" allowOverlap="1" wp14:anchorId="356AA352" wp14:editId="158CC476">
+          <wp:anchor distT="0" distB="0" distL="114300" distR="114300" simplePos="0" relativeHeight="251666432" behindDoc="0" locked="0" layoutInCell="1" allowOverlap="1" wp14:anchorId="356AA352" wp14:editId="1D8BA75F">
             <wp:simplePos x="0" y="0"/>
             <wp:positionH relativeFrom="column">
               <wp:posOffset>0</wp:posOffset>
@@ -2378,7 +2378,7 @@
         </w:rPr>
         <w:lastRenderedPageBreak/>
         <w:drawing>
-          <wp:anchor distT="0" distB="0" distL="114300" distR="114300" simplePos="0" relativeHeight="251659264" behindDoc="0" locked="0" layoutInCell="1" allowOverlap="1" wp14:anchorId="0D2C2436" wp14:editId="1025CF42">
+          <wp:anchor distT="0" distB="0" distL="114300" distR="114300" simplePos="0" relativeHeight="251659264" behindDoc="0" locked="0" layoutInCell="1" allowOverlap="1" wp14:anchorId="0D2C2436" wp14:editId="29C24988">
             <wp:simplePos x="0" y="0"/>
             <wp:positionH relativeFrom="column">
               <wp:posOffset>2184400</wp:posOffset>
@@ -2528,7 +2528,7 @@
           <w:lang w:val="en-US"/>
         </w:rPr>
         <w:drawing>
-          <wp:anchor distT="0" distB="0" distL="114300" distR="114300" simplePos="0" relativeHeight="251660288" behindDoc="0" locked="0" layoutInCell="1" allowOverlap="1" wp14:anchorId="0321A2EB" wp14:editId="28A9AB85">
+          <wp:anchor distT="0" distB="0" distL="114300" distR="114300" simplePos="0" relativeHeight="251660288" behindDoc="0" locked="0" layoutInCell="1" allowOverlap="1" wp14:anchorId="0321A2EB" wp14:editId="7DEDE049">
             <wp:simplePos x="0" y="0"/>
             <wp:positionH relativeFrom="column">
               <wp:posOffset>12700</wp:posOffset>
@@ -3373,7 +3373,7 @@
           <w:lang w:val="en-US"/>
         </w:rPr>
         <w:drawing>
-          <wp:anchor distT="0" distB="0" distL="114300" distR="114300" simplePos="0" relativeHeight="251662336" behindDoc="0" locked="0" layoutInCell="1" allowOverlap="1" wp14:anchorId="0A56CE02" wp14:editId="439E3D7D">
+          <wp:anchor distT="0" distB="0" distL="114300" distR="114300" simplePos="0" relativeHeight="251662336" behindDoc="0" locked="0" layoutInCell="1" allowOverlap="1" wp14:anchorId="0A56CE02" wp14:editId="2120AF32">
             <wp:simplePos x="0" y="0"/>
             <wp:positionH relativeFrom="column">
               <wp:posOffset>0</wp:posOffset>
@@ -3485,7 +3485,7 @@
         </w:rPr>
         <w:lastRenderedPageBreak/>
         <w:drawing>
-          <wp:anchor distT="0" distB="0" distL="114300" distR="114300" simplePos="0" relativeHeight="251663360" behindDoc="0" locked="0" layoutInCell="1" allowOverlap="1" wp14:anchorId="11EE2BF6" wp14:editId="5EF6F83E">
+          <wp:anchor distT="0" distB="0" distL="114300" distR="114300" simplePos="0" relativeHeight="251663360" behindDoc="0" locked="0" layoutInCell="1" allowOverlap="1" wp14:anchorId="11EE2BF6" wp14:editId="4A93BF5A">
             <wp:simplePos x="0" y="0"/>
             <wp:positionH relativeFrom="column">
               <wp:posOffset>0</wp:posOffset>
@@ -3700,7 +3700,7 @@
         </w:rPr>
         <w:lastRenderedPageBreak/>
         <w:drawing>
-          <wp:anchor distT="0" distB="0" distL="114300" distR="114300" simplePos="0" relativeHeight="251664384" behindDoc="0" locked="0" layoutInCell="1" allowOverlap="1" wp14:anchorId="6B97F4A2" wp14:editId="4125B754">
+          <wp:anchor distT="0" distB="0" distL="114300" distR="114300" simplePos="0" relativeHeight="251664384" behindDoc="0" locked="0" layoutInCell="1" allowOverlap="1" wp14:anchorId="6B97F4A2" wp14:editId="259E724D">
             <wp:simplePos x="0" y="0"/>
             <wp:positionH relativeFrom="column">
               <wp:posOffset>0</wp:posOffset>
@@ -4341,7 +4341,7 @@
           <w:lang w:val="en-US"/>
         </w:rPr>
         <w:drawing>
-          <wp:inline distT="0" distB="0" distL="0" distR="0" wp14:anchorId="717DFAB4" wp14:editId="37E757F2">
+          <wp:inline distT="0" distB="0" distL="0" distR="0" wp14:anchorId="717DFAB4" wp14:editId="05E7B885">
             <wp:extent cx="8864600" cy="2298700"/>
             <wp:effectExtent l="0" t="0" r="0" b="0"/>
             <wp:docPr id="560086339" name="Picture 10" descr="A screenshot of a computer&#10;&#10;Description automatically generated"/>
@@ -4402,7 +4402,7 @@
           <w:lang w:val="en-US"/>
         </w:rPr>
         <w:drawing>
-          <wp:inline distT="0" distB="0" distL="0" distR="0" wp14:anchorId="211C7196" wp14:editId="2F71B2DB">
+          <wp:inline distT="0" distB="0" distL="0" distR="0" wp14:anchorId="211C7196" wp14:editId="3F38ECF8">
             <wp:extent cx="8864600" cy="2656840"/>
             <wp:effectExtent l="0" t="0" r="0" b="0"/>
             <wp:docPr id="753122196" name="Picture 11" descr="A screenshot of a computer&#10;&#10;Description automatically generated"/>
@@ -5167,7 +5167,7 @@
           <w:lang w:val="en-US"/>
         </w:rPr>
         <w:drawing>
-          <wp:inline distT="0" distB="0" distL="0" distR="0" wp14:anchorId="25EF016B" wp14:editId="40CDBA52">
+          <wp:inline distT="0" distB="0" distL="0" distR="0" wp14:anchorId="25EF016B" wp14:editId="0D5634EC">
             <wp:extent cx="8864600" cy="2290445"/>
             <wp:effectExtent l="0" t="0" r="0" b="0"/>
             <wp:docPr id="77409545" name="Picture 13" descr="A screenshot of a computer&#10;&#10;Description automatically generated"/>
@@ -5624,7 +5624,7 @@
           <w:noProof/>
         </w:rPr>
         <w:drawing>
-          <wp:anchor distT="0" distB="0" distL="114300" distR="114300" simplePos="0" relativeHeight="251668480" behindDoc="0" locked="0" layoutInCell="1" allowOverlap="1" wp14:anchorId="0FE18A53" wp14:editId="3447C7EE">
+          <wp:anchor distT="0" distB="0" distL="114300" distR="114300" simplePos="0" relativeHeight="251668480" behindDoc="0" locked="0" layoutInCell="1" allowOverlap="1" wp14:anchorId="0FE18A53" wp14:editId="76148C45">
             <wp:simplePos x="0" y="0"/>
             <wp:positionH relativeFrom="column">
               <wp:posOffset>-25400</wp:posOffset>
@@ -6479,7 +6479,20 @@
           <w:bCs/>
           <w:lang w:val="en-US"/>
         </w:rPr>
-        <w:t>~</w:t>
+        <w:t>~45s vs ~11s</w:t>
+      </w:r>
+    </w:p>
+    <w:p>
+      <w:pPr>
+        <w:rPr>
+          <w:lang w:val="en-US"/>
+        </w:rPr>
+      </w:pPr>
+      <w:r>
+        <w:rPr>
+          <w:lang w:val="en-US"/>
+        </w:rPr>
+        <w:t xml:space="preserve">    Average memory used: </w:t>
       </w:r>
       <w:r>
         <w:rPr>
@@ -6487,84 +6500,7 @@
           <w:bCs/>
           <w:lang w:val="en-US"/>
         </w:rPr>
-        <w:t>45s</w:t>
-      </w:r>
-      <w:r>
-        <w:rPr>
-          <w:b/>
-          <w:bCs/>
-          <w:lang w:val="en-US"/>
-        </w:rPr>
-        <w:t xml:space="preserve"> vs ~</w:t>
-      </w:r>
-      <w:r>
-        <w:rPr>
-          <w:b/>
-          <w:bCs/>
-          <w:lang w:val="en-US"/>
-        </w:rPr>
-        <w:t>1</w:t>
-      </w:r>
-      <w:r>
-        <w:rPr>
-          <w:b/>
-          <w:bCs/>
-          <w:lang w:val="en-US"/>
-        </w:rPr>
-        <w:t>1</w:t>
-      </w:r>
-      <w:r>
-        <w:rPr>
-          <w:b/>
-          <w:bCs/>
-          <w:lang w:val="en-US"/>
-        </w:rPr>
-        <w:t>s</w:t>
-      </w:r>
-    </w:p>
-    <w:p>
-      <w:pPr>
-        <w:rPr>
-          <w:lang w:val="en-US"/>
-        </w:rPr>
-      </w:pPr>
-      <w:r>
-        <w:rPr>
-          <w:lang w:val="en-US"/>
-        </w:rPr>
-        <w:t xml:space="preserve">    Average memory used: </w:t>
-      </w:r>
-      <w:r>
-        <w:rPr>
-          <w:b/>
-          <w:bCs/>
-          <w:lang w:val="en-US"/>
-        </w:rPr>
-        <w:t>321</w:t>
-      </w:r>
-      <w:r>
-        <w:rPr>
-          <w:b/>
-          <w:bCs/>
-          <w:lang w:val="en-US"/>
-        </w:rPr>
-        <w:t>M</w:t>
-      </w:r>
-      <w:r>
-        <w:rPr>
-          <w:b/>
-          <w:bCs/>
-          <w:lang w:val="en-US"/>
-        </w:rPr>
-        <w:t>b</w:t>
-      </w:r>
-      <w:r>
-        <w:rPr>
-          <w:b/>
-          <w:bCs/>
-          <w:lang w:val="en-US"/>
-        </w:rPr>
-        <w:t xml:space="preserve"> vs </w:t>
+        <w:t xml:space="preserve">321Mb vs </w:t>
       </w:r>
       <w:proofErr w:type="gramStart"/>
       <w:r>
@@ -7366,14 +7302,14 @@
         <w:rPr>
           <w:lang w:val="en-US"/>
         </w:rPr>
-        <w:t>with m</w:t>
+        <w:t xml:space="preserve">with </w:t>
       </w:r>
       <w:proofErr w:type="spellStart"/>
       <w:r>
         <w:rPr>
           <w:lang w:val="en-US"/>
         </w:rPr>
-        <w:t>axPrime</w:t>
+        <w:t>maxPrime</w:t>
       </w:r>
       <w:proofErr w:type="spellEnd"/>
       <w:r>
@@ -7407,56 +7343,40 @@
           <w:bCs/>
           <w:lang w:val="en-US"/>
         </w:rPr>
-        <w:t>~11s vs ~</w:t>
-      </w:r>
-      <w:r>
+        <w:t>~11s vs ~33s</w:t>
+      </w:r>
+    </w:p>
+    <w:p>
+      <w:pPr>
         <w:rPr>
           <w:b/>
           <w:bCs/>
           <w:lang w:val="en-US"/>
         </w:rPr>
-        <w:t>33s</w:t>
-      </w:r>
-    </w:p>
-    <w:p>
-      <w:pPr>
+      </w:pPr>
+      <w:r>
+        <w:rPr>
+          <w:lang w:val="en-US"/>
+        </w:rPr>
+        <w:lastRenderedPageBreak/>
+        <w:t xml:space="preserve">    Average memory used: </w:t>
+      </w:r>
+      <w:r>
         <w:rPr>
           <w:b/>
           <w:bCs/>
           <w:lang w:val="en-US"/>
         </w:rPr>
-      </w:pPr>
-      <w:r>
-        <w:rPr>
-          <w:lang w:val="en-US"/>
-        </w:rPr>
-        <w:lastRenderedPageBreak/>
-        <w:t xml:space="preserve">    Average memory used: </w:t>
-      </w:r>
+        <w:t xml:space="preserve">519Mb vs </w:t>
+      </w:r>
+      <w:proofErr w:type="gramStart"/>
       <w:r>
         <w:rPr>
           <w:b/>
           <w:bCs/>
           <w:lang w:val="en-US"/>
         </w:rPr>
-        <w:t xml:space="preserve">519Mb vs </w:t>
-      </w:r>
-      <w:proofErr w:type="gramStart"/>
-      <w:r>
-        <w:rPr>
-          <w:b/>
-          <w:bCs/>
-          <w:lang w:val="en-US"/>
-        </w:rPr>
-        <w:t>321</w:t>
-      </w:r>
-      <w:r>
-        <w:rPr>
-          <w:b/>
-          <w:bCs/>
-          <w:lang w:val="en-US"/>
-        </w:rPr>
-        <w:t>Mb</w:t>
+        <w:t>321Mb</w:t>
       </w:r>
       <w:proofErr w:type="gramEnd"/>
     </w:p>
@@ -7578,7 +7498,7 @@
           <w:noProof/>
         </w:rPr>
         <w:drawing>
-          <wp:inline distT="0" distB="0" distL="0" distR="0" wp14:anchorId="731AD7CA" wp14:editId="7B6A49B6">
+          <wp:inline distT="0" distB="0" distL="0" distR="0" wp14:anchorId="731AD7CA" wp14:editId="126CE186">
             <wp:extent cx="8864600" cy="2280285"/>
             <wp:effectExtent l="0" t="0" r="0" b="5715"/>
             <wp:docPr id="1271728301" name="Picture 3"/>
@@ -7700,7 +7620,7 @@
           <w:lang w:val="en-US"/>
         </w:rPr>
         <w:drawing>
-          <wp:anchor distT="0" distB="0" distL="114300" distR="114300" simplePos="0" relativeHeight="251672576" behindDoc="0" locked="0" layoutInCell="1" allowOverlap="1" wp14:anchorId="204D85ED" wp14:editId="681D00C2">
+          <wp:anchor distT="0" distB="0" distL="114300" distR="114300" simplePos="0" relativeHeight="251672576" behindDoc="0" locked="0" layoutInCell="1" allowOverlap="1" wp14:anchorId="204D85ED" wp14:editId="54E28DF5">
             <wp:simplePos x="0" y="0"/>
             <wp:positionH relativeFrom="column">
               <wp:posOffset>12700</wp:posOffset>
@@ -8608,15 +8528,22 @@
           <w:bCs/>
           <w:lang w:val="en-US"/>
         </w:rPr>
-        <w:t>24</w:t>
-      </w:r>
-      <w:r>
+        <w:t>24.7s vs 23.3s</w:t>
+      </w:r>
+    </w:p>
+    <w:p>
+      <w:pPr>
         <w:rPr>
           <w:b/>
           <w:bCs/>
           <w:lang w:val="en-US"/>
         </w:rPr>
-        <w:t xml:space="preserve">.7s vs </w:t>
+      </w:pPr>
+      <w:r>
+        <w:rPr>
+          <w:lang w:val="en-US"/>
+        </w:rPr>
+        <w:t xml:space="preserve">    Average memory used: </w:t>
       </w:r>
       <w:r>
         <w:rPr>
@@ -8624,22 +8551,64 @@
           <w:bCs/>
           <w:lang w:val="en-US"/>
         </w:rPr>
-        <w:t>23.3s</w:t>
-      </w:r>
-    </w:p>
-    <w:p>
-      <w:pPr>
+        <w:t xml:space="preserve">1GB vs </w:t>
+      </w:r>
+      <w:proofErr w:type="gramStart"/>
+      <w:r>
         <w:rPr>
           <w:b/>
           <w:bCs/>
           <w:lang w:val="en-US"/>
         </w:rPr>
-      </w:pPr>
-      <w:r>
-        <w:rPr>
-          <w:lang w:val="en-US"/>
-        </w:rPr>
-        <w:t xml:space="preserve">    Average memory used: </w:t>
+        <w:t>673Mb</w:t>
+      </w:r>
+      <w:proofErr w:type="gramEnd"/>
+    </w:p>
+    <w:p>
+      <w:pPr>
+        <w:rPr>
+          <w:lang w:val="en-US"/>
+        </w:rPr>
+      </w:pPr>
+    </w:p>
+    <w:p>
+      <w:pPr>
+        <w:rPr>
+          <w:lang w:val="en-US"/>
+        </w:rPr>
+      </w:pPr>
+      <w:r>
+        <w:rPr>
+          <w:lang w:val="en-US"/>
+        </w:rPr>
+        <w:t xml:space="preserve">with </w:t>
+      </w:r>
+      <w:proofErr w:type="spellStart"/>
+      <w:r>
+        <w:rPr>
+          <w:lang w:val="en-US"/>
+        </w:rPr>
+        <w:t>maxPrime</w:t>
+      </w:r>
+      <w:proofErr w:type="spellEnd"/>
+      <w:r>
+        <w:rPr>
+          <w:lang w:val="en-US"/>
+        </w:rPr>
+        <w:t xml:space="preserve"> = 1000000000:</w:t>
+      </w:r>
+    </w:p>
+    <w:p>
+      <w:pPr>
+        <w:rPr>
+          <w:lang w:val="en-US"/>
+        </w:rPr>
+      </w:pPr>
+      <w:r>
+        <w:rPr>
+          <w:lang w:val="en-US"/>
+        </w:rPr>
+        <w:t xml:space="preserve">    Average execution time: </w:t>
       </w:r>
       <w:r>
         <w:rPr>
@@ -8647,72 +8616,30 @@
           <w:bCs/>
           <w:lang w:val="en-US"/>
         </w:rPr>
-        <w:t xml:space="preserve">1GB vs </w:t>
-      </w:r>
-      <w:proofErr w:type="gramStart"/>
+        <w:t xml:space="preserve">10.6s vs </w:t>
+      </w:r>
       <w:r>
         <w:rPr>
           <w:b/>
           <w:bCs/>
           <w:lang w:val="en-US"/>
         </w:rPr>
-        <w:t>673</w:t>
-      </w:r>
-      <w:r>
+        <w:t>10.8s</w:t>
+      </w:r>
+    </w:p>
+    <w:p>
+      <w:pPr>
         <w:rPr>
           <w:b/>
           <w:bCs/>
           <w:lang w:val="en-US"/>
         </w:rPr>
-        <w:t>Mb</w:t>
-      </w:r>
-      <w:proofErr w:type="gramEnd"/>
-    </w:p>
-    <w:p>
-      <w:pPr>
-        <w:rPr>
-          <w:lang w:val="en-US"/>
-        </w:rPr>
-      </w:pPr>
-    </w:p>
-    <w:p>
-      <w:pPr>
-        <w:rPr>
-          <w:lang w:val="en-US"/>
-        </w:rPr>
-      </w:pPr>
-      <w:r>
-        <w:rPr>
-          <w:lang w:val="en-US"/>
-        </w:rPr>
-        <w:t xml:space="preserve">with </w:t>
-      </w:r>
-      <w:proofErr w:type="spellStart"/>
-      <w:r>
-        <w:rPr>
-          <w:lang w:val="en-US"/>
-        </w:rPr>
-        <w:t>maxPrime</w:t>
-      </w:r>
-      <w:proofErr w:type="spellEnd"/>
-      <w:r>
-        <w:rPr>
-          <w:lang w:val="en-US"/>
-        </w:rPr>
-        <w:t xml:space="preserve"> = 1000000000:</w:t>
-      </w:r>
-    </w:p>
-    <w:p>
-      <w:pPr>
-        <w:rPr>
-          <w:lang w:val="en-US"/>
-        </w:rPr>
-      </w:pPr>
-      <w:r>
-        <w:rPr>
-          <w:lang w:val="en-US"/>
-        </w:rPr>
-        <w:t xml:space="preserve">    Average execution time: </w:t>
+      </w:pPr>
+      <w:r>
+        <w:rPr>
+          <w:lang w:val="en-US"/>
+        </w:rPr>
+        <w:t xml:space="preserve">    Average memory used: </w:t>
       </w:r>
       <w:r>
         <w:rPr>
@@ -8720,32 +8647,70 @@
           <w:bCs/>
           <w:lang w:val="en-US"/>
         </w:rPr>
-        <w:t xml:space="preserve">10.6s vs </w:t>
-      </w:r>
+        <w:t xml:space="preserve">519Mb vs </w:t>
+      </w:r>
+      <w:proofErr w:type="gramStart"/>
       <w:r>
         <w:rPr>
           <w:b/>
           <w:bCs/>
           <w:lang w:val="en-US"/>
         </w:rPr>
-        <w:t>10.</w:t>
-      </w:r>
-      <w:r>
+        <w:t>321Mb</w:t>
+      </w:r>
+      <w:proofErr w:type="gramEnd"/>
+    </w:p>
+    <w:p>
+      <w:pPr>
         <w:rPr>
           <w:b/>
           <w:bCs/>
           <w:lang w:val="en-US"/>
         </w:rPr>
-        <w:t>8</w:t>
-      </w:r>
-      <w:r>
+      </w:pPr>
+    </w:p>
+    <w:p>
+      <w:pPr>
         <w:rPr>
           <w:b/>
           <w:bCs/>
           <w:lang w:val="en-US"/>
         </w:rPr>
-        <w:t>s</w:t>
-      </w:r>
+      </w:pPr>
+    </w:p>
+    <w:p>
+      <w:pPr>
+        <w:rPr>
+          <w:lang w:val="en-US"/>
+        </w:rPr>
+      </w:pPr>
+      <w:r>
+        <w:rPr>
+          <w:lang w:val="en-US"/>
+        </w:rPr>
+        <w:t xml:space="preserve">It doesn’t bring any performance improvement comparing to </w:t>
+      </w:r>
+      <w:proofErr w:type="gramStart"/>
+      <w:r>
+        <w:rPr>
+          <w:lang w:val="en-US"/>
+        </w:rPr>
+        <w:t>v6,</w:t>
+      </w:r>
+      <w:proofErr w:type="gramEnd"/>
+      <w:r>
+        <w:rPr>
+          <w:lang w:val="en-US"/>
+        </w:rPr>
+        <w:t xml:space="preserve"> however it consumes much less memory.</w:t>
+      </w:r>
+    </w:p>
+    <w:p>
+      <w:pPr>
+        <w:rPr>
+          <w:lang w:val="en-US"/>
+        </w:rPr>
+      </w:pPr>
     </w:p>
     <w:p>
       <w:pPr>
@@ -8757,133 +8722,374 @@
       </w:pPr>
       <w:r>
         <w:rPr>
-          <w:lang w:val="en-US"/>
-        </w:rPr>
-        <w:t xml:space="preserve">    Average memory used: </w:t>
-      </w:r>
-      <w:r>
-        <w:rPr>
           <w:b/>
           <w:bCs/>
           <w:lang w:val="en-US"/>
         </w:rPr>
-        <w:t xml:space="preserve">519Mb vs </w:t>
+        <w:t>Note:</w:t>
+      </w:r>
+    </w:p>
+    <w:p>
+      <w:r>
+        <w:rPr>
+          <w:lang w:val="en-US"/>
+        </w:rPr>
+        <w:t>A</w:t>
+      </w:r>
+      <w:r>
+        <w:t>lgorithm ensures that each segment is aligned to byte boundaries (concurrent threads are not modifying same b</w:t>
+      </w:r>
+      <w:r>
+        <w:rPr>
+          <w:lang w:val="en-US"/>
+        </w:rPr>
+        <w:t>its_ structures</w:t>
+      </w:r>
+      <w:r>
+        <w:t>) and that the size of each segment is equalized as much as possible.</w:t>
+      </w:r>
+    </w:p>
+    <w:p>
+      <w:pPr>
+        <w:rPr>
+          <w:lang w:val="en-US"/>
+        </w:rPr>
+      </w:pPr>
+      <w:r>
+        <w:rPr>
+          <w:lang w:val="en-US"/>
+        </w:rPr>
+        <w:t xml:space="preserve">For max prime &lt; 100 </w:t>
       </w:r>
       <w:proofErr w:type="gramStart"/>
       <w:r>
         <w:rPr>
-          <w:b/>
-          <w:bCs/>
-          <w:lang w:val="en-US"/>
-        </w:rPr>
-        <w:t>321</w:t>
-      </w:r>
-      <w:r>
-        <w:rPr>
-          <w:b/>
-          <w:bCs/>
-          <w:lang w:val="en-US"/>
-        </w:rPr>
-        <w:t>Mb</w:t>
+          <w:lang w:val="en-US"/>
+        </w:rPr>
+        <w:t>single-threaded</w:t>
       </w:r>
       <w:proofErr w:type="gramEnd"/>
-    </w:p>
-    <w:p>
-      <w:pPr>
-        <w:rPr>
-          <w:b/>
-          <w:bCs/>
-          <w:lang w:val="en-US"/>
-        </w:rPr>
-      </w:pPr>
-    </w:p>
-    <w:p>
-      <w:pPr>
-        <w:rPr>
-          <w:b/>
-          <w:bCs/>
-          <w:lang w:val="en-US"/>
-        </w:rPr>
-      </w:pPr>
-    </w:p>
-    <w:p>
-      <w:pPr>
-        <w:rPr>
-          <w:lang w:val="en-US"/>
-        </w:rPr>
-      </w:pPr>
-      <w:r>
-        <w:rPr>
-          <w:lang w:val="en-US"/>
-        </w:rPr>
-        <w:t xml:space="preserve">It doesn’t bring any performance improvement comparing to </w:t>
-      </w:r>
-      <w:proofErr w:type="gramStart"/>
-      <w:r>
-        <w:rPr>
-          <w:lang w:val="en-US"/>
-        </w:rPr>
-        <w:t>v6,</w:t>
-      </w:r>
-      <w:proofErr w:type="gramEnd"/>
-      <w:r>
-        <w:rPr>
-          <w:lang w:val="en-US"/>
-        </w:rPr>
-        <w:t xml:space="preserve"> however it consumes much less memory.</w:t>
-      </w:r>
-    </w:p>
-    <w:p>
-      <w:pPr>
-        <w:rPr>
-          <w:lang w:val="en-US"/>
-        </w:rPr>
-      </w:pPr>
-    </w:p>
-    <w:p>
-      <w:pPr>
-        <w:rPr>
-          <w:b/>
-          <w:bCs/>
-          <w:lang w:val="en-US"/>
-        </w:rPr>
-      </w:pPr>
-      <w:r>
-        <w:rPr>
-          <w:b/>
-          <w:bCs/>
-          <w:lang w:val="en-US"/>
-        </w:rPr>
-        <w:t>Note:</w:t>
-      </w:r>
-    </w:p>
-    <w:p>
-      <w:pPr>
-        <w:rPr>
-          <w:lang w:val="en-US"/>
-        </w:rPr>
-      </w:pPr>
-      <w:r>
-        <w:rPr>
-          <w:lang w:val="en-US"/>
-        </w:rPr>
-        <w:t>There’s still a</w:t>
-      </w:r>
-      <w:r>
-        <w:rPr>
-          <w:b/>
-          <w:bCs/>
-          <w:lang w:val="en-US"/>
-        </w:rPr>
-        <w:t xml:space="preserve"> chance of a race condition in case two threads are modifying same bits_ element </w:t>
-      </w:r>
-      <w:r>
-        <w:rPr>
-          <w:lang w:val="en-US"/>
-        </w:rPr>
-        <w:t>(in case bits_ element contains bits of two different segments), so segmentation should be tuned accordingly to avoid such cases.</w:t>
-      </w:r>
-    </w:p>
+      <w:r>
+        <w:rPr>
+          <w:lang w:val="en-US"/>
+        </w:rPr>
+        <w:t xml:space="preserve"> </w:t>
+      </w:r>
+      <w:proofErr w:type="spellStart"/>
+      <w:r>
+        <w:rPr>
+          <w:lang w:val="en-US"/>
+        </w:rPr>
+        <w:t>SoE</w:t>
+      </w:r>
+      <w:proofErr w:type="spellEnd"/>
+      <w:r>
+        <w:rPr>
+          <w:lang w:val="en-US"/>
+        </w:rPr>
+        <w:t xml:space="preserve"> is used.</w:t>
+      </w:r>
+    </w:p>
+    <w:p>
+      <w:pPr>
+        <w:rPr>
+          <w:lang w:val="en-US"/>
+        </w:rPr>
+      </w:pPr>
+    </w:p>
+    <w:p>
+      <w:pPr>
+        <w:rPr>
+          <w:lang w:val="en-US"/>
+        </w:rPr>
+      </w:pPr>
+      <w:r>
+        <w:rPr>
+          <w:lang w:val="en-US"/>
+        </w:rPr>
+        <w:t>Segmentation:</w:t>
+      </w:r>
+    </w:p>
+    <w:p>
+      <w:pPr>
+        <w:rPr>
+          <w:lang w:val="en-US"/>
+        </w:rPr>
+      </w:pPr>
+    </w:p>
+    <w:p>
+      <w:pPr>
+        <w:pStyle w:val="HTMLPreformatted"/>
+        <w:shd w:val="clear" w:color="auto" w:fill="1E1F22"/>
+        <w:rPr>
+          <w:color w:val="BCBEC4"/>
+        </w:rPr>
+      </w:pPr>
+      <w:r>
+        <w:rPr>
+          <w:color w:val="CF8E6D"/>
+        </w:rPr>
+        <w:t xml:space="preserve">for </w:t>
+      </w:r>
+      <w:r>
+        <w:rPr>
+          <w:color w:val="BCBEC4"/>
+        </w:rPr>
+        <w:t>(</w:t>
+      </w:r>
+      <w:r>
+        <w:rPr>
+          <w:color w:val="CF8E6D"/>
+        </w:rPr>
+        <w:t xml:space="preserve">int </w:t>
+      </w:r>
+      <w:r>
+        <w:rPr>
+          <w:color w:val="BCBEC4"/>
+        </w:rPr>
+        <w:t xml:space="preserve">i = </w:t>
+      </w:r>
+      <w:r>
+        <w:rPr>
+          <w:color w:val="2AACB8"/>
+        </w:rPr>
+        <w:t>0</w:t>
+      </w:r>
+      <w:r>
+        <w:rPr>
+          <w:color w:val="BCBEC4"/>
+        </w:rPr>
+        <w:t>; i &lt; num_threads; ++i) {</w:t>
+      </w:r>
+      <w:r>
+        <w:rPr>
+          <w:color w:val="BCBEC4"/>
+        </w:rPr>
+        <w:br/>
+        <w:t xml:space="preserve">    segmentStart = segmentEnd + </w:t>
+      </w:r>
+      <w:r>
+        <w:rPr>
+          <w:color w:val="2AACB8"/>
+        </w:rPr>
+        <w:t>1</w:t>
+      </w:r>
+      <w:r>
+        <w:rPr>
+          <w:color w:val="BCBEC4"/>
+        </w:rPr>
+        <w:t>;</w:t>
+      </w:r>
+      <w:r>
+        <w:rPr>
+          <w:color w:val="BCBEC4"/>
+        </w:rPr>
+        <w:br/>
+      </w:r>
+      <w:r>
+        <w:rPr>
+          <w:color w:val="BCBEC4"/>
+        </w:rPr>
+        <w:br/>
+        <w:t xml:space="preserve">    </w:t>
+      </w:r>
+      <w:r>
+        <w:rPr>
+          <w:color w:val="7A7E85"/>
+        </w:rPr>
+        <w:t>// Calculate the end of the segment</w:t>
+      </w:r>
+      <w:r>
+        <w:rPr>
+          <w:color w:val="7A7E85"/>
+        </w:rPr>
+        <w:br/>
+        <w:t xml:space="preserve">    // Align the end of the segment on a byte boundary, if it's not the last segment</w:t>
+      </w:r>
+      <w:r>
+        <w:rPr>
+          <w:color w:val="7A7E85"/>
+        </w:rPr>
+        <w:br/>
+        <w:t xml:space="preserve">    </w:t>
+      </w:r>
+      <w:r>
+        <w:rPr>
+          <w:color w:val="BCBEC4"/>
+        </w:rPr>
+        <w:t>segmentEnd += segmentSize;</w:t>
+      </w:r>
+      <w:r>
+        <w:rPr>
+          <w:color w:val="BCBEC4"/>
+        </w:rPr>
+        <w:br/>
+        <w:t xml:space="preserve">    </w:t>
+      </w:r>
+      <w:r>
+        <w:rPr>
+          <w:color w:val="CF8E6D"/>
+        </w:rPr>
+        <w:t xml:space="preserve">if </w:t>
+      </w:r>
+      <w:r>
+        <w:rPr>
+          <w:color w:val="BCBEC4"/>
+        </w:rPr>
+        <w:t xml:space="preserve">(i &lt; num_threads - </w:t>
+      </w:r>
+      <w:r>
+        <w:rPr>
+          <w:color w:val="2AACB8"/>
+        </w:rPr>
+        <w:t>1</w:t>
+      </w:r>
+      <w:r>
+        <w:rPr>
+          <w:color w:val="BCBEC4"/>
+        </w:rPr>
+        <w:t>) {</w:t>
+      </w:r>
+      <w:r>
+        <w:rPr>
+          <w:color w:val="BCBEC4"/>
+        </w:rPr>
+        <w:br/>
+        <w:t xml:space="preserve">        segmentEnd = ((segmentEnd + </w:t>
+      </w:r>
+      <w:r>
+        <w:rPr>
+          <w:color w:val="2AACB8"/>
+        </w:rPr>
+        <w:t>7</w:t>
+      </w:r>
+      <w:r>
+        <w:rPr>
+          <w:color w:val="BCBEC4"/>
+        </w:rPr>
+        <w:t xml:space="preserve">) / </w:t>
+      </w:r>
+      <w:r>
+        <w:rPr>
+          <w:color w:val="2AACB8"/>
+        </w:rPr>
+        <w:t>8</w:t>
+      </w:r>
+      <w:r>
+        <w:rPr>
+          <w:color w:val="BCBEC4"/>
+        </w:rPr>
+        <w:t xml:space="preserve">) * </w:t>
+      </w:r>
+      <w:r>
+        <w:rPr>
+          <w:color w:val="2AACB8"/>
+        </w:rPr>
+        <w:t xml:space="preserve">8 </w:t>
+      </w:r>
+      <w:r>
+        <w:rPr>
+          <w:color w:val="BCBEC4"/>
+        </w:rPr>
+        <w:t xml:space="preserve">- </w:t>
+      </w:r>
+      <w:r>
+        <w:rPr>
+          <w:color w:val="2AACB8"/>
+        </w:rPr>
+        <w:t>1</w:t>
+      </w:r>
+      <w:r>
+        <w:rPr>
+          <w:color w:val="BCBEC4"/>
+        </w:rPr>
+        <w:t xml:space="preserve">; </w:t>
+      </w:r>
+      <w:r>
+        <w:rPr>
+          <w:color w:val="7A7E85"/>
+        </w:rPr>
+        <w:t>// Ensure the segment end is a multiple of 8</w:t>
+      </w:r>
+      <w:r>
+        <w:rPr>
+          <w:color w:val="7A7E85"/>
+        </w:rPr>
+        <w:br/>
+        <w:t xml:space="preserve">    </w:t>
+      </w:r>
+      <w:r>
+        <w:rPr>
+          <w:color w:val="BCBEC4"/>
+        </w:rPr>
+        <w:t>}</w:t>
+      </w:r>
+      <w:r>
+        <w:rPr>
+          <w:color w:val="BCBEC4"/>
+        </w:rPr>
+        <w:br/>
+      </w:r>
+      <w:r>
+        <w:rPr>
+          <w:color w:val="BCBEC4"/>
+        </w:rPr>
+        <w:br/>
+        <w:t xml:space="preserve">    </w:t>
+      </w:r>
+      <w:r>
+        <w:rPr>
+          <w:color w:val="7A7E85"/>
+        </w:rPr>
+        <w:t>// Make sure we do not go beyond maxPrime in the last segment</w:t>
+      </w:r>
+      <w:r>
+        <w:rPr>
+          <w:color w:val="7A7E85"/>
+        </w:rPr>
+        <w:br/>
+        <w:t xml:space="preserve">    </w:t>
+      </w:r>
+      <w:r>
+        <w:rPr>
+          <w:color w:val="CF8E6D"/>
+        </w:rPr>
+        <w:t xml:space="preserve">if </w:t>
+      </w:r>
+      <w:r>
+        <w:rPr>
+          <w:color w:val="BCBEC4"/>
+        </w:rPr>
+        <w:t xml:space="preserve">(segmentEnd &gt; maxPrime || i == num_threads - </w:t>
+      </w:r>
+      <w:r>
+        <w:rPr>
+          <w:color w:val="2AACB8"/>
+        </w:rPr>
+        <w:t>1</w:t>
+      </w:r>
+      <w:r>
+        <w:rPr>
+          <w:color w:val="BCBEC4"/>
+        </w:rPr>
+        <w:t>) {</w:t>
+      </w:r>
+      <w:r>
+        <w:rPr>
+          <w:color w:val="BCBEC4"/>
+        </w:rPr>
+        <w:br/>
+        <w:t xml:space="preserve">        segmentEnd = maxPrime;</w:t>
+      </w:r>
+      <w:r>
+        <w:rPr>
+          <w:color w:val="BCBEC4"/>
+        </w:rPr>
+        <w:br/>
+        <w:t xml:space="preserve">    }</w:t>
+      </w:r>
+    </w:p>
+    <w:p/>
     <w:sectPr>
       <w:pgSz w:w="16840" w:h="11900" w:orient="landscape"/>
       <w:pgMar w:top="1440" w:right="1440" w:bottom="1440" w:left="1440" w:header="708" w:footer="708" w:gutter="0"/>
@@ -9710,7 +9916,6 @@
   <w:style w:type="character" w:default="1" w:styleId="DefaultParagraphFont">
     <w:name w:val="Default Paragraph Font"/>
     <w:uiPriority w:val="1"/>
-    <w:semiHidden/>
     <w:unhideWhenUsed/>
   </w:style>
   <w:style w:type="table" w:default="1" w:styleId="TableNormal">

</xml_diff>

<commit_message>
update perf optimization report
</commit_message>
<xml_diff>
--- a/analysis/Optimization.docx
+++ b/analysis/Optimization.docx
@@ -1302,7 +1302,7 @@
           <w:lang w:val="ru-RU"/>
         </w:rPr>
         <w:drawing>
-          <wp:inline distT="0" distB="0" distL="0" distR="0" wp14:anchorId="6E53FB85" wp14:editId="11A0AD7F">
+          <wp:inline distT="0" distB="0" distL="0" distR="0" wp14:anchorId="6E53FB85" wp14:editId="5D40DF53">
             <wp:extent cx="9236893" cy="1422400"/>
             <wp:effectExtent l="0" t="0" r="0" b="0"/>
             <wp:docPr id="1897158286" name="Picture 1" descr="A screen shot of a computer&#10;&#10;Description automatically generated"/>
@@ -1392,7 +1392,7 @@
         </w:rPr>
         <w:lastRenderedPageBreak/>
         <w:drawing>
-          <wp:anchor distT="0" distB="0" distL="114300" distR="114300" simplePos="0" relativeHeight="251666432" behindDoc="0" locked="0" layoutInCell="1" allowOverlap="1" wp14:anchorId="356AA352" wp14:editId="1D8BA75F">
+          <wp:anchor distT="0" distB="0" distL="114300" distR="114300" simplePos="0" relativeHeight="251666432" behindDoc="0" locked="0" layoutInCell="1" allowOverlap="1" wp14:anchorId="356AA352" wp14:editId="259EEEEE">
             <wp:simplePos x="0" y="0"/>
             <wp:positionH relativeFrom="column">
               <wp:posOffset>0</wp:posOffset>
@@ -2378,7 +2378,7 @@
         </w:rPr>
         <w:lastRenderedPageBreak/>
         <w:drawing>
-          <wp:anchor distT="0" distB="0" distL="114300" distR="114300" simplePos="0" relativeHeight="251659264" behindDoc="0" locked="0" layoutInCell="1" allowOverlap="1" wp14:anchorId="0D2C2436" wp14:editId="29C24988">
+          <wp:anchor distT="0" distB="0" distL="114300" distR="114300" simplePos="0" relativeHeight="251659264" behindDoc="0" locked="0" layoutInCell="1" allowOverlap="1" wp14:anchorId="0D2C2436" wp14:editId="3E1ACFB4">
             <wp:simplePos x="0" y="0"/>
             <wp:positionH relativeFrom="column">
               <wp:posOffset>2184400</wp:posOffset>
@@ -2528,7 +2528,7 @@
           <w:lang w:val="en-US"/>
         </w:rPr>
         <w:drawing>
-          <wp:anchor distT="0" distB="0" distL="114300" distR="114300" simplePos="0" relativeHeight="251660288" behindDoc="0" locked="0" layoutInCell="1" allowOverlap="1" wp14:anchorId="0321A2EB" wp14:editId="7DEDE049">
+          <wp:anchor distT="0" distB="0" distL="114300" distR="114300" simplePos="0" relativeHeight="251660288" behindDoc="0" locked="0" layoutInCell="1" allowOverlap="1" wp14:anchorId="0321A2EB" wp14:editId="18C0F8F0">
             <wp:simplePos x="0" y="0"/>
             <wp:positionH relativeFrom="column">
               <wp:posOffset>12700</wp:posOffset>
@@ -3373,7 +3373,7 @@
           <w:lang w:val="en-US"/>
         </w:rPr>
         <w:drawing>
-          <wp:anchor distT="0" distB="0" distL="114300" distR="114300" simplePos="0" relativeHeight="251662336" behindDoc="0" locked="0" layoutInCell="1" allowOverlap="1" wp14:anchorId="0A56CE02" wp14:editId="2120AF32">
+          <wp:anchor distT="0" distB="0" distL="114300" distR="114300" simplePos="0" relativeHeight="251662336" behindDoc="0" locked="0" layoutInCell="1" allowOverlap="1" wp14:anchorId="0A56CE02" wp14:editId="47AED227">
             <wp:simplePos x="0" y="0"/>
             <wp:positionH relativeFrom="column">
               <wp:posOffset>0</wp:posOffset>
@@ -3442,12 +3442,126 @@
           <w:lang w:val="en-US"/>
         </w:rPr>
       </w:pPr>
+    </w:p>
+    <w:p>
+      <w:pPr>
+        <w:rPr>
+          <w:lang w:val="en-US"/>
+        </w:rPr>
+      </w:pPr>
+      <w:r>
+        <w:rPr>
+          <w:lang w:val="en-US"/>
+        </w:rPr>
+        <w:t xml:space="preserve">Seems like </w:t>
+      </w:r>
+      <w:r>
+        <w:rPr>
+          <w:b/>
+          <w:bCs/>
+          <w:lang w:val="en-US"/>
+        </w:rPr>
+        <w:t>threads creation overhead</w:t>
+      </w:r>
+      <w:r>
+        <w:rPr>
+          <w:lang w:val="en-US"/>
+        </w:rPr>
+        <w:t xml:space="preserve"> is significant on lower </w:t>
+      </w:r>
       <w:proofErr w:type="spellStart"/>
+      <w:r>
+        <w:rPr>
+          <w:lang w:val="en-US"/>
+        </w:rPr>
+        <w:t>maxPrime</w:t>
+      </w:r>
+      <w:proofErr w:type="spellEnd"/>
+      <w:r>
+        <w:rPr>
+          <w:lang w:val="en-US"/>
+        </w:rPr>
+        <w:t xml:space="preserve"> </w:t>
+      </w:r>
+      <w:r>
+        <w:rPr>
+          <w:lang w:val="en-US"/>
+        </w:rPr>
+        <w:t>numbers.</w:t>
+      </w:r>
+    </w:p>
+    <w:p>
+      <w:pPr>
+        <w:rPr>
+          <w:lang w:val="en-US"/>
+        </w:rPr>
+      </w:pPr>
+    </w:p>
+    <w:p>
+      <w:pPr>
+        <w:rPr>
+          <w:lang w:val="en-US"/>
+        </w:rPr>
+      </w:pPr>
+      <w:r>
+        <w:rPr>
+          <w:b/>
+          <w:bCs/>
+          <w:lang w:val="en-US"/>
+        </w:rPr>
+        <w:t>I</w:t>
+      </w:r>
+      <w:r>
+        <w:rPr>
+          <w:b/>
+          <w:bCs/>
+          <w:lang w:val="en-US"/>
+        </w:rPr>
+        <w:t>nefficient algorithms</w:t>
+      </w:r>
+      <w:r>
+        <w:rPr>
+          <w:lang w:val="en-US"/>
+        </w:rPr>
+        <w:t xml:space="preserve"> </w:t>
+      </w:r>
+      <w:r>
+        <w:rPr>
+          <w:lang w:val="en-US"/>
+        </w:rPr>
+        <w:t xml:space="preserve">(need to do </w:t>
+      </w:r>
       <w:proofErr w:type="gramStart"/>
       <w:r>
         <w:rPr>
           <w:lang w:val="en-US"/>
         </w:rPr>
+        <w:t>`.find</w:t>
+      </w:r>
+      <w:proofErr w:type="gramEnd"/>
+      <w:r>
+        <w:rPr>
+          <w:lang w:val="en-US"/>
+        </w:rPr>
+        <w:t xml:space="preserve">()` and `.erase()` to remove non-primes instead of identifying primes and adding them to a vector) </w:t>
+      </w:r>
+      <w:r>
+        <w:rPr>
+          <w:lang w:val="en-US"/>
+        </w:rPr>
+        <w:t xml:space="preserve">is taking over on higher </w:t>
+      </w:r>
+      <w:r>
+        <w:rPr>
+          <w:lang w:val="en-US"/>
+        </w:rPr>
+        <w:t>numbers (</w:t>
+      </w:r>
+      <w:proofErr w:type="spellStart"/>
+      <w:r>
+        <w:rPr>
+          <w:lang w:val="en-US"/>
+        </w:rPr>
         <w:t>maxPrime</w:t>
       </w:r>
       <w:proofErr w:type="spellEnd"/>
@@ -3455,15 +3569,27 @@
         <w:rPr>
           <w:lang w:val="en-US"/>
         </w:rPr>
-        <w:t>.=</w:t>
-      </w:r>
-      <w:proofErr w:type="gramEnd"/>
-      <w:r>
-        <w:rPr>
-          <w:lang w:val="en-US"/>
-        </w:rPr>
-        <w:t xml:space="preserve"> 100000</w:t>
-      </w:r>
+        <w:t xml:space="preserve"> = </w:t>
+      </w:r>
+      <w:r>
+        <w:rPr>
+          <w:lang w:val="en-US"/>
+        </w:rPr>
+        <w:t>100000</w:t>
+      </w:r>
+      <w:r>
+        <w:rPr>
+          <w:lang w:val="en-US"/>
+        </w:rPr>
+        <w:t>):</w:t>
+      </w:r>
+    </w:p>
+    <w:p>
+      <w:pPr>
+        <w:rPr>
+          <w:lang w:val="en-US"/>
+        </w:rPr>
+      </w:pPr>
     </w:p>
     <w:p>
       <w:pPr>
@@ -3485,18 +3611,10 @@
         </w:rPr>
         <w:lastRenderedPageBreak/>
         <w:drawing>
-          <wp:anchor distT="0" distB="0" distL="114300" distR="114300" simplePos="0" relativeHeight="251663360" behindDoc="0" locked="0" layoutInCell="1" allowOverlap="1" wp14:anchorId="11EE2BF6" wp14:editId="4A93BF5A">
-            <wp:simplePos x="0" y="0"/>
-            <wp:positionH relativeFrom="column">
-              <wp:posOffset>0</wp:posOffset>
-            </wp:positionH>
-            <wp:positionV relativeFrom="paragraph">
-              <wp:posOffset>0</wp:posOffset>
-            </wp:positionV>
-            <wp:extent cx="8864600" cy="2640330"/>
-            <wp:effectExtent l="0" t="0" r="0" b="1270"/>
-            <wp:wrapTopAndBottom/>
-            <wp:docPr id="47903062" name="Picture 6"/>
+          <wp:inline distT="0" distB="0" distL="0" distR="0" wp14:anchorId="3EC41139" wp14:editId="0FD3B40B">
+            <wp:extent cx="8864600" cy="1477645"/>
+            <wp:effectExtent l="0" t="0" r="0" b="0"/>
+            <wp:docPr id="404234565" name="Picture 1" descr="A screenshot of a computer&#10;&#10;Description automatically generated"/>
             <wp:cNvGraphicFramePr>
               <a:graphicFrameLocks xmlns:a="http://schemas.openxmlformats.org/drawingml/2006/main" noChangeAspect="1"/>
             </wp:cNvGraphicFramePr>
@@ -3504,7 +3622,7 @@
               <a:graphicData uri="http://schemas.openxmlformats.org/drawingml/2006/picture">
                 <pic:pic xmlns:pic="http://schemas.openxmlformats.org/drawingml/2006/picture">
                   <pic:nvPicPr>
-                    <pic:cNvPr id="47903062" name="Picture 47903062"/>
+                    <pic:cNvPr id="404234565" name="Picture 1" descr="A screenshot of a computer&#10;&#10;Description automatically generated"/>
                     <pic:cNvPicPr/>
                   </pic:nvPicPr>
                   <pic:blipFill>
@@ -3522,7 +3640,7 @@
                   <pic:spPr>
                     <a:xfrm>
                       <a:off x="0" y="0"/>
-                      <a:ext cx="8864600" cy="2640330"/>
+                      <a:ext cx="8864600" cy="1477645"/>
                     </a:xfrm>
                     <a:prstGeom prst="rect">
                       <a:avLst/>
@@ -3531,13 +3649,7 @@
                 </pic:pic>
               </a:graphicData>
             </a:graphic>
-            <wp14:sizeRelH relativeFrom="page">
-              <wp14:pctWidth>0</wp14:pctWidth>
-            </wp14:sizeRelH>
-            <wp14:sizeRelV relativeFrom="page">
-              <wp14:pctHeight>0</wp14:pctHeight>
-            </wp14:sizeRelV>
-          </wp:anchor>
+          </wp:inline>
         </w:drawing>
       </w:r>
     </w:p>
@@ -3547,18 +3659,12 @@
           <w:lang w:val="en-US"/>
         </w:rPr>
       </w:pPr>
-    </w:p>
-    <w:p>
-      <w:pPr>
-        <w:rPr>
-          <w:lang w:val="en-US"/>
-        </w:rPr>
-      </w:pPr>
-      <w:r>
-        <w:rPr>
-          <w:lang w:val="en-US"/>
-        </w:rPr>
-        <w:t xml:space="preserve">Seems like </w:t>
+      <w:r>
+        <w:rPr>
+          <w:lang w:val="en-US"/>
+        </w:rPr>
+        <w:br/>
+        <w:t xml:space="preserve">Interestingly, </w:t>
       </w:r>
       <w:r>
         <w:rPr>
@@ -3566,76 +3672,6 @@
           <w:bCs/>
           <w:lang w:val="en-US"/>
         </w:rPr>
-        <w:t>threads creation overhead</w:t>
-      </w:r>
-      <w:r>
-        <w:rPr>
-          <w:lang w:val="en-US"/>
-        </w:rPr>
-        <w:t xml:space="preserve"> is significant on lower </w:t>
-      </w:r>
-      <w:proofErr w:type="spellStart"/>
-      <w:r>
-        <w:rPr>
-          <w:lang w:val="en-US"/>
-        </w:rPr>
-        <w:t>maxPrime</w:t>
-      </w:r>
-      <w:proofErr w:type="spellEnd"/>
-      <w:r>
-        <w:rPr>
-          <w:lang w:val="en-US"/>
-        </w:rPr>
-        <w:t xml:space="preserve"> and </w:t>
-      </w:r>
-      <w:r>
-        <w:rPr>
-          <w:b/>
-          <w:bCs/>
-          <w:lang w:val="en-US"/>
-        </w:rPr>
-        <w:t>inefficient algorithms</w:t>
-      </w:r>
-      <w:r>
-        <w:rPr>
-          <w:lang w:val="en-US"/>
-        </w:rPr>
-        <w:t xml:space="preserve"> is taking over on higher </w:t>
-      </w:r>
-      <w:proofErr w:type="spellStart"/>
-      <w:r>
-        <w:rPr>
-          <w:lang w:val="en-US"/>
-        </w:rPr>
-        <w:t>maxPrime</w:t>
-      </w:r>
-      <w:proofErr w:type="spellEnd"/>
-      <w:r>
-        <w:rPr>
-          <w:lang w:val="en-US"/>
-        </w:rPr>
-        <w:t>.</w:t>
-      </w:r>
-    </w:p>
-    <w:p>
-      <w:pPr>
-        <w:rPr>
-          <w:lang w:val="en-US"/>
-        </w:rPr>
-      </w:pPr>
-      <w:r>
-        <w:rPr>
-          <w:lang w:val="en-US"/>
-        </w:rPr>
-        <w:br/>
-        <w:t xml:space="preserve">Interestingly, </w:t>
-      </w:r>
-      <w:r>
-        <w:rPr>
-          <w:b/>
-          <w:bCs/>
-          <w:lang w:val="en-US"/>
-        </w:rPr>
         <w:t>lock (mutex) impact is not visible yet</w:t>
       </w:r>
       <w:r>
@@ -3679,34 +3715,19 @@
           <w:lang w:val="en-US"/>
         </w:rPr>
       </w:pPr>
-    </w:p>
-    <w:p>
-      <w:pPr>
-        <w:rPr>
-          <w:lang w:val="en-US"/>
-        </w:rPr>
-      </w:pPr>
-    </w:p>
-    <w:p>
-      <w:pPr>
-        <w:rPr>
-          <w:lang w:val="en-US"/>
-        </w:rPr>
-      </w:pPr>
       <w:r>
         <w:rPr>
           <w:noProof/>
           <w:lang w:val="en-US"/>
         </w:rPr>
-        <w:lastRenderedPageBreak/>
         <w:drawing>
-          <wp:anchor distT="0" distB="0" distL="114300" distR="114300" simplePos="0" relativeHeight="251664384" behindDoc="0" locked="0" layoutInCell="1" allowOverlap="1" wp14:anchorId="6B97F4A2" wp14:editId="259E724D">
+          <wp:anchor distT="0" distB="0" distL="114300" distR="114300" simplePos="0" relativeHeight="251664384" behindDoc="0" locked="0" layoutInCell="1" allowOverlap="1" wp14:anchorId="6B97F4A2" wp14:editId="7B694046">
             <wp:simplePos x="0" y="0"/>
             <wp:positionH relativeFrom="column">
               <wp:posOffset>0</wp:posOffset>
             </wp:positionH>
             <wp:positionV relativeFrom="paragraph">
-              <wp:posOffset>0</wp:posOffset>
+              <wp:posOffset>252095</wp:posOffset>
             </wp:positionV>
             <wp:extent cx="8864600" cy="2686050"/>
             <wp:effectExtent l="0" t="0" r="0" b="6350"/>
@@ -3762,6 +3783,20 @@
           <w:lang w:val="en-US"/>
         </w:rPr>
       </w:pPr>
+    </w:p>
+    <w:p>
+      <w:pPr>
+        <w:rPr>
+          <w:lang w:val="en-US"/>
+        </w:rPr>
+      </w:pPr>
+    </w:p>
+    <w:p>
+      <w:pPr>
+        <w:rPr>
+          <w:lang w:val="en-US"/>
+        </w:rPr>
+      </w:pPr>
       <w:r>
         <w:rPr>
           <w:lang w:val="en-US"/>
@@ -3936,7 +3971,6 @@
         <w:rPr>
           <w:lang w:val="en-US"/>
         </w:rPr>
-        <w:lastRenderedPageBreak/>
         <w:t>Single-threaded solution</w:t>
       </w:r>
       <w:bookmarkEnd w:id="5"/>
@@ -4341,7 +4375,7 @@
           <w:lang w:val="en-US"/>
         </w:rPr>
         <w:drawing>
-          <wp:inline distT="0" distB="0" distL="0" distR="0" wp14:anchorId="717DFAB4" wp14:editId="05E7B885">
+          <wp:inline distT="0" distB="0" distL="0" distR="0" wp14:anchorId="717DFAB4" wp14:editId="392FD774">
             <wp:extent cx="8864600" cy="2298700"/>
             <wp:effectExtent l="0" t="0" r="0" b="0"/>
             <wp:docPr id="560086339" name="Picture 10" descr="A screenshot of a computer&#10;&#10;Description automatically generated"/>
@@ -4402,7 +4436,7 @@
           <w:lang w:val="en-US"/>
         </w:rPr>
         <w:drawing>
-          <wp:inline distT="0" distB="0" distL="0" distR="0" wp14:anchorId="211C7196" wp14:editId="3F38ECF8">
+          <wp:inline distT="0" distB="0" distL="0" distR="0" wp14:anchorId="211C7196" wp14:editId="34A1AB27">
             <wp:extent cx="8864600" cy="2656840"/>
             <wp:effectExtent l="0" t="0" r="0" b="0"/>
             <wp:docPr id="753122196" name="Picture 11" descr="A screenshot of a computer&#10;&#10;Description automatically generated"/>
@@ -5167,7 +5201,7 @@
           <w:lang w:val="en-US"/>
         </w:rPr>
         <w:drawing>
-          <wp:inline distT="0" distB="0" distL="0" distR="0" wp14:anchorId="25EF016B" wp14:editId="0D5634EC">
+          <wp:inline distT="0" distB="0" distL="0" distR="0" wp14:anchorId="25EF016B" wp14:editId="2460E799">
             <wp:extent cx="8864600" cy="2290445"/>
             <wp:effectExtent l="0" t="0" r="0" b="0"/>
             <wp:docPr id="77409545" name="Picture 13" descr="A screenshot of a computer&#10;&#10;Description automatically generated"/>
@@ -5624,7 +5658,7 @@
           <w:noProof/>
         </w:rPr>
         <w:drawing>
-          <wp:anchor distT="0" distB="0" distL="114300" distR="114300" simplePos="0" relativeHeight="251668480" behindDoc="0" locked="0" layoutInCell="1" allowOverlap="1" wp14:anchorId="0FE18A53" wp14:editId="76148C45">
+          <wp:anchor distT="0" distB="0" distL="114300" distR="114300" simplePos="0" relativeHeight="251668480" behindDoc="0" locked="0" layoutInCell="1" allowOverlap="1" wp14:anchorId="0FE18A53" wp14:editId="20CAEFDE">
             <wp:simplePos x="0" y="0"/>
             <wp:positionH relativeFrom="column">
               <wp:posOffset>-25400</wp:posOffset>
@@ -7498,7 +7532,7 @@
           <w:noProof/>
         </w:rPr>
         <w:drawing>
-          <wp:inline distT="0" distB="0" distL="0" distR="0" wp14:anchorId="731AD7CA" wp14:editId="126CE186">
+          <wp:inline distT="0" distB="0" distL="0" distR="0" wp14:anchorId="731AD7CA" wp14:editId="10517A3B">
             <wp:extent cx="8864600" cy="2280285"/>
             <wp:effectExtent l="0" t="0" r="0" b="5715"/>
             <wp:docPr id="1271728301" name="Picture 3"/>
@@ -7620,7 +7654,7 @@
           <w:lang w:val="en-US"/>
         </w:rPr>
         <w:drawing>
-          <wp:anchor distT="0" distB="0" distL="114300" distR="114300" simplePos="0" relativeHeight="251672576" behindDoc="0" locked="0" layoutInCell="1" allowOverlap="1" wp14:anchorId="204D85ED" wp14:editId="54E28DF5">
+          <wp:anchor distT="0" distB="0" distL="114300" distR="114300" simplePos="0" relativeHeight="251672576" behindDoc="0" locked="0" layoutInCell="1" allowOverlap="1" wp14:anchorId="204D85ED" wp14:editId="4274A7AD">
             <wp:simplePos x="0" y="0"/>
             <wp:positionH relativeFrom="column">
               <wp:posOffset>12700</wp:posOffset>
@@ -9916,6 +9950,7 @@
   <w:style w:type="character" w:default="1" w:styleId="DefaultParagraphFont">
     <w:name w:val="Default Paragraph Font"/>
     <w:uiPriority w:val="1"/>
+    <w:semiHidden/>
     <w:unhideWhenUsed/>
   </w:style>
   <w:style w:type="table" w:default="1" w:styleId="TableNormal">

</xml_diff>